<commit_message>
Added MP.2 to Mini-project document
Added MP.2 to Mini-project document
</commit_message>
<xml_diff>
--- a/CSharpProgramming/MiniProjects/CSharpMiniProjects.docx
+++ b/CSharpProgramming/MiniProjects/CSharpMiniProjects.docx
@@ -193,8 +193,6 @@
               </w:rPr>
               <w:t>09-02</w:t>
             </w:r>
-            <w:bookmarkStart w:id="0" w:name="_GoBack"/>
-            <w:bookmarkEnd w:id="0"/>
             <w:r>
               <w:rPr>
                 <w:color w:val="4F81BD"/>
@@ -267,7 +265,7 @@
         </w:rPr>
         <w:br w:type="page"/>
       </w:r>
-      <w:bookmarkStart w:id="1" w:name="_Toc403909604"/>
+      <w:bookmarkStart w:id="0" w:name="_Toc403909604"/>
     </w:p>
     <w:p>
       <w:pPr>
@@ -423,11 +421,11 @@
             <w:pPr>
               <w:pStyle w:val="Overskrift1"/>
             </w:pPr>
-            <w:bookmarkStart w:id="2" w:name="_Toc505887971"/>
+            <w:bookmarkStart w:id="1" w:name="_Toc505887971"/>
             <w:r>
               <w:t>MP.1</w:t>
             </w:r>
-            <w:bookmarkEnd w:id="2"/>
+            <w:bookmarkEnd w:id="1"/>
           </w:p>
           <w:p>
             <w:pPr>
@@ -572,11 +570,13 @@
           <w:p>
             <w:pPr>
               <w:rPr>
+                <w:sz w:val="24"/>
                 <w:lang w:val="en-US"/>
               </w:rPr>
             </w:pPr>
             <w:r>
               <w:rPr>
+                <w:sz w:val="24"/>
                 <w:lang w:val="en-US"/>
               </w:rPr>
               <w:t xml:space="preserve">The </w:t>
@@ -584,24 +584,28 @@
             <w:r>
               <w:rPr>
                 <w:b/>
+                <w:sz w:val="24"/>
                 <w:lang w:val="en-US"/>
               </w:rPr>
               <w:t>WesternStrike</w:t>
             </w:r>
             <w:r>
               <w:rPr>
+                <w:sz w:val="24"/>
                 <w:lang w:val="en-US"/>
               </w:rPr>
               <w:t xml:space="preserve"> project </w:t>
             </w:r>
             <w:r>
               <w:rPr>
+                <w:sz w:val="24"/>
                 <w:lang w:val="en-US"/>
               </w:rPr>
               <w:t>is – yet another – example of a role-playing game, this time with indians against pale-faces. You should imagine that the project has been completed by inexperienced software deve</w:t>
             </w:r>
             <w:r>
               <w:rPr>
+                <w:sz w:val="24"/>
                 <w:lang w:val="en-US"/>
               </w:rPr>
               <w:softHyphen/>
@@ -609,6 +613,7 @@
             </w:r>
             <w:r>
               <w:rPr>
+                <w:sz w:val="24"/>
                 <w:lang w:val="en-US"/>
               </w:rPr>
               <w:softHyphen/>
@@ -616,49 +621,80 @@
             </w:r>
             <w:r>
               <w:rPr>
+                <w:sz w:val="24"/>
                 <w:lang w:val="en-US"/>
               </w:rPr>
               <w:softHyphen/>
-              <w:t xml:space="preserve">ces are that the project is poorly structured and documented. Your company has now taken over the </w:t>
+              <w:t xml:space="preserve">ces are that the project is poorly structured and documented. </w:t>
+            </w:r>
+          </w:p>
+          <w:p>
+            <w:pPr>
+              <w:rPr>
+                <w:sz w:val="24"/>
+                <w:lang w:val="en-US"/>
+              </w:rPr>
+            </w:pPr>
+          </w:p>
+          <w:p>
+            <w:pPr>
+              <w:rPr>
+                <w:sz w:val="24"/>
+                <w:lang w:val="en-US"/>
+              </w:rPr>
+            </w:pPr>
+            <w:r>
+              <w:rPr>
+                <w:sz w:val="24"/>
+                <w:lang w:val="en-US"/>
+              </w:rPr>
+              <w:t xml:space="preserve">Your company has now taken over the </w:t>
             </w:r>
             <w:r>
               <w:rPr>
+                <w:sz w:val="24"/>
                 <w:lang w:val="en-US"/>
               </w:rPr>
               <w:t>project</w:t>
             </w:r>
             <w:r>
               <w:rPr>
+                <w:sz w:val="24"/>
                 <w:lang w:val="en-US"/>
               </w:rPr>
               <w:t xml:space="preserve">, and wish to </w:t>
             </w:r>
             <w:r>
               <w:rPr>
+                <w:sz w:val="24"/>
                 <w:lang w:val="en-US"/>
               </w:rPr>
               <w:t xml:space="preserve">improve the structure of the </w:t>
             </w:r>
             <w:r>
               <w:rPr>
+                <w:sz w:val="24"/>
                 <w:lang w:val="en-US"/>
               </w:rPr>
               <w:t>project</w:t>
             </w:r>
             <w:r>
               <w:rPr>
+                <w:sz w:val="24"/>
                 <w:lang w:val="en-US"/>
               </w:rPr>
               <w:t xml:space="preserve">, since they </w:t>
             </w:r>
             <w:r>
               <w:rPr>
+                <w:sz w:val="24"/>
                 <w:lang w:val="en-US"/>
               </w:rPr>
               <w:t>plan</w:t>
             </w:r>
             <w:r>
               <w:rPr>
+                <w:sz w:val="24"/>
                 <w:lang w:val="en-US"/>
               </w:rPr>
               <w:t xml:space="preserve"> to extend the game considerably in the future.</w:t>
@@ -703,17 +739,20 @@
           <w:p>
             <w:pPr>
               <w:rPr>
+                <w:sz w:val="24"/>
                 <w:lang w:val="en-US"/>
               </w:rPr>
             </w:pPr>
             <w:r>
               <w:rPr>
+                <w:sz w:val="24"/>
                 <w:lang w:val="en-US"/>
               </w:rPr>
               <w:t>The task is only defined in broad terms: clean up the code, by elimina</w:t>
             </w:r>
             <w:r>
               <w:rPr>
+                <w:sz w:val="24"/>
                 <w:lang w:val="en-US"/>
               </w:rPr>
               <w:softHyphen/>
@@ -721,6 +760,7 @@
             </w:r>
             <w:r>
               <w:rPr>
+                <w:sz w:val="24"/>
                 <w:lang w:val="en-US"/>
               </w:rPr>
               <w:softHyphen/>
@@ -730,29 +770,42 @@
           <w:p>
             <w:pPr>
               <w:rPr>
+                <w:sz w:val="24"/>
+                <w:lang w:val="en-US"/>
+              </w:rPr>
+            </w:pPr>
+          </w:p>
+          <w:p>
+            <w:pPr>
+              <w:rPr>
+                <w:sz w:val="24"/>
                 <w:lang w:val="en-US"/>
               </w:rPr>
             </w:pPr>
             <w:r>
               <w:rPr>
+                <w:sz w:val="24"/>
                 <w:lang w:val="en-US"/>
               </w:rPr>
               <w:t>The first step</w:t>
             </w:r>
             <w:r>
               <w:rPr>
+                <w:sz w:val="24"/>
                 <w:lang w:val="en-US"/>
               </w:rPr>
               <w:t>s</w:t>
             </w:r>
             <w:r>
               <w:rPr>
+                <w:sz w:val="24"/>
                 <w:lang w:val="en-US"/>
               </w:rPr>
               <w:t xml:space="preserve"> should probably be to obtain an understanding of the structure and functionality of the project. After that, you can start by focusing on a single aspect of the game (e.g. weapons) and then pro</w:t>
             </w:r>
             <w:r>
               <w:rPr>
+                <w:sz w:val="24"/>
                 <w:lang w:val="en-US"/>
               </w:rPr>
               <w:softHyphen/>
@@ -762,23 +815,35 @@
           <w:p>
             <w:pPr>
               <w:rPr>
+                <w:sz w:val="24"/>
+                <w:lang w:val="en-US"/>
+              </w:rPr>
+            </w:pPr>
+          </w:p>
+          <w:p>
+            <w:pPr>
+              <w:rPr>
+                <w:sz w:val="24"/>
                 <w:lang w:val="en-US"/>
               </w:rPr>
             </w:pPr>
             <w:r>
               <w:rPr>
+                <w:sz w:val="24"/>
                 <w:lang w:val="en-US"/>
               </w:rPr>
               <w:t>Keep in mind that the game is poorly documented, and you may at some points need to make assumptions about the gameplay, bas</w:t>
             </w:r>
             <w:r>
               <w:rPr>
+                <w:sz w:val="24"/>
                 <w:lang w:val="en-US"/>
               </w:rPr>
               <w:t>ed only on what you can observe</w:t>
             </w:r>
             <w:r>
               <w:rPr>
+                <w:sz w:val="24"/>
                 <w:lang w:val="en-US"/>
               </w:rPr>
               <w:t xml:space="preserve"> in the code.</w:t>
@@ -793,7 +858,7 @@
           </w:p>
         </w:tc>
       </w:tr>
-      <w:bookmarkEnd w:id="1"/>
+      <w:bookmarkEnd w:id="0"/>
     </w:tbl>
     <w:p>
       <w:pPr>
@@ -802,6 +867,708 @@
         </w:rPr>
       </w:pPr>
     </w:p>
+    <w:p>
+      <w:pPr>
+        <w:rPr>
+          <w:lang w:val="en-US"/>
+        </w:rPr>
+      </w:pPr>
+    </w:p>
+    <w:p>
+      <w:pPr>
+        <w:pStyle w:val="Overskrift1"/>
+      </w:pPr>
+      <w:r>
+        <w:br w:type="page"/>
+      </w:r>
+    </w:p>
+    <w:tbl>
+      <w:tblPr>
+        <w:tblW w:w="0" w:type="auto"/>
+        <w:tblBorders>
+          <w:top w:val="single" w:sz="4" w:space="0" w:color="auto"/>
+          <w:left w:val="single" w:sz="4" w:space="0" w:color="auto"/>
+          <w:bottom w:val="single" w:sz="4" w:space="0" w:color="auto"/>
+          <w:right w:val="single" w:sz="4" w:space="0" w:color="auto"/>
+          <w:insideH w:val="single" w:sz="4" w:space="0" w:color="auto"/>
+          <w:insideV w:val="single" w:sz="4" w:space="0" w:color="auto"/>
+        </w:tblBorders>
+        <w:tblLook w:val="04A0" w:firstRow="1" w:lastRow="0" w:firstColumn="1" w:lastColumn="0" w:noHBand="0" w:noVBand="1"/>
+      </w:tblPr>
+      <w:tblGrid>
+        <w:gridCol w:w="1668"/>
+        <w:gridCol w:w="8240"/>
+      </w:tblGrid>
+      <w:tr>
+        <w:tc>
+          <w:tcPr>
+            <w:tcW w:w="1668" w:type="dxa"/>
+            <w:shd w:val="clear" w:color="auto" w:fill="auto"/>
+          </w:tcPr>
+          <w:p>
+            <w:pPr>
+              <w:rPr>
+                <w:b/>
+                <w:lang w:val="en-US"/>
+              </w:rPr>
+            </w:pPr>
+            <w:r>
+              <w:rPr>
+                <w:b/>
+                <w:lang w:val="en-US"/>
+              </w:rPr>
+              <w:t>Title</w:t>
+            </w:r>
+          </w:p>
+        </w:tc>
+        <w:tc>
+          <w:tcPr>
+            <w:tcW w:w="8240" w:type="dxa"/>
+            <w:shd w:val="clear" w:color="auto" w:fill="auto"/>
+          </w:tcPr>
+          <w:p>
+            <w:pPr>
+              <w:pStyle w:val="Overskrift1"/>
+            </w:pPr>
+            <w:r>
+              <w:t>MP.2</w:t>
+            </w:r>
+          </w:p>
+          <w:p>
+            <w:pPr>
+              <w:rPr>
+                <w:lang w:val="en-US"/>
+              </w:rPr>
+            </w:pPr>
+          </w:p>
+        </w:tc>
+      </w:tr>
+      <w:tr>
+        <w:tc>
+          <w:tcPr>
+            <w:tcW w:w="1668" w:type="dxa"/>
+            <w:shd w:val="clear" w:color="auto" w:fill="auto"/>
+          </w:tcPr>
+          <w:p>
+            <w:pPr>
+              <w:rPr>
+                <w:b/>
+                <w:lang w:val="en-US"/>
+              </w:rPr>
+            </w:pPr>
+            <w:r>
+              <w:rPr>
+                <w:b/>
+                <w:lang w:val="en-US"/>
+              </w:rPr>
+              <w:t>Project</w:t>
+            </w:r>
+          </w:p>
+        </w:tc>
+        <w:tc>
+          <w:tcPr>
+            <w:tcW w:w="8240" w:type="dxa"/>
+            <w:shd w:val="clear" w:color="auto" w:fill="auto"/>
+          </w:tcPr>
+          <w:p>
+            <w:pPr>
+              <w:rPr>
+                <w:lang w:val="en-US"/>
+              </w:rPr>
+            </w:pPr>
+            <w:r>
+              <w:rPr>
+                <w:lang w:val="en-US"/>
+              </w:rPr>
+              <w:t>SimpleCraft</w:t>
+            </w:r>
+          </w:p>
+          <w:p>
+            <w:pPr>
+              <w:rPr>
+                <w:lang w:val="en-US"/>
+              </w:rPr>
+            </w:pPr>
+          </w:p>
+        </w:tc>
+      </w:tr>
+      <w:tr>
+        <w:tc>
+          <w:tcPr>
+            <w:tcW w:w="1668" w:type="dxa"/>
+            <w:shd w:val="clear" w:color="auto" w:fill="auto"/>
+          </w:tcPr>
+          <w:p>
+            <w:pPr>
+              <w:rPr>
+                <w:b/>
+                <w:lang w:val="en-US"/>
+              </w:rPr>
+            </w:pPr>
+            <w:r>
+              <w:rPr>
+                <w:b/>
+                <w:lang w:val="en-US"/>
+              </w:rPr>
+              <w:t>Purpose</w:t>
+            </w:r>
+          </w:p>
+        </w:tc>
+        <w:tc>
+          <w:tcPr>
+            <w:tcW w:w="8240" w:type="dxa"/>
+            <w:shd w:val="clear" w:color="auto" w:fill="auto"/>
+          </w:tcPr>
+          <w:p>
+            <w:pPr>
+              <w:rPr>
+                <w:lang w:val="en-US"/>
+              </w:rPr>
+            </w:pPr>
+            <w:r>
+              <w:rPr>
+                <w:lang w:val="en-US"/>
+              </w:rPr>
+              <w:t>Work with an example of an event-driven game project</w:t>
+            </w:r>
+          </w:p>
+          <w:p>
+            <w:pPr>
+              <w:rPr>
+                <w:lang w:val="en-US"/>
+              </w:rPr>
+            </w:pPr>
+          </w:p>
+        </w:tc>
+      </w:tr>
+      <w:tr>
+        <w:tc>
+          <w:tcPr>
+            <w:tcW w:w="1668" w:type="dxa"/>
+            <w:shd w:val="clear" w:color="auto" w:fill="auto"/>
+          </w:tcPr>
+          <w:p>
+            <w:pPr>
+              <w:rPr>
+                <w:b/>
+                <w:lang w:val="en-US"/>
+              </w:rPr>
+            </w:pPr>
+            <w:r>
+              <w:rPr>
+                <w:b/>
+                <w:lang w:val="en-US"/>
+              </w:rPr>
+              <w:t>Description</w:t>
+            </w:r>
+          </w:p>
+        </w:tc>
+        <w:tc>
+          <w:tcPr>
+            <w:tcW w:w="8240" w:type="dxa"/>
+            <w:shd w:val="clear" w:color="auto" w:fill="auto"/>
+          </w:tcPr>
+          <w:p>
+            <w:pPr>
+              <w:rPr>
+                <w:sz w:val="24"/>
+                <w:lang w:val="en-US"/>
+              </w:rPr>
+            </w:pPr>
+            <w:r>
+              <w:rPr>
+                <w:sz w:val="24"/>
+                <w:lang w:val="en-US"/>
+              </w:rPr>
+              <w:t xml:space="preserve">The </w:t>
+            </w:r>
+            <w:r>
+              <w:rPr>
+                <w:b/>
+                <w:sz w:val="24"/>
+                <w:lang w:val="en-US"/>
+              </w:rPr>
+              <w:t>SimpleCraft</w:t>
+            </w:r>
+            <w:r>
+              <w:rPr>
+                <w:sz w:val="24"/>
+                <w:lang w:val="en-US"/>
+              </w:rPr>
+              <w:t xml:space="preserve"> project </w:t>
+            </w:r>
+            <w:r>
+              <w:rPr>
+                <w:sz w:val="24"/>
+                <w:lang w:val="en-US"/>
+              </w:rPr>
+              <w:t>is in its current form a sort of simulator for certain kinds of role-playing game magic. This magic has the below characteristics:</w:t>
+            </w:r>
+          </w:p>
+          <w:p>
+            <w:pPr>
+              <w:rPr>
+                <w:sz w:val="24"/>
+                <w:lang w:val="en-US"/>
+              </w:rPr>
+            </w:pPr>
+          </w:p>
+          <w:p>
+            <w:pPr>
+              <w:numPr>
+                <w:ilvl w:val="0"/>
+                <w:numId w:val="106"/>
+              </w:numPr>
+              <w:rPr>
+                <w:sz w:val="24"/>
+                <w:lang w:val="en-US"/>
+              </w:rPr>
+            </w:pPr>
+            <w:r>
+              <w:rPr>
+                <w:sz w:val="24"/>
+                <w:lang w:val="en-US"/>
+              </w:rPr>
+              <w:t xml:space="preserve">The magic is applied in the form of a “spell cast”. A spell cast consists of a </w:t>
+            </w:r>
+            <w:r>
+              <w:rPr>
+                <w:sz w:val="24"/>
+                <w:u w:val="single"/>
+                <w:lang w:val="en-US"/>
+              </w:rPr>
+              <w:t>spell</w:t>
+            </w:r>
+            <w:r>
+              <w:rPr>
+                <w:sz w:val="24"/>
+                <w:lang w:val="en-US"/>
+              </w:rPr>
+              <w:t xml:space="preserve"> with certain properties</w:t>
+            </w:r>
+            <w:r>
+              <w:rPr>
+                <w:sz w:val="24"/>
+                <w:lang w:val="en-US"/>
+              </w:rPr>
+              <w:t xml:space="preserve">, a </w:t>
+            </w:r>
+            <w:r>
+              <w:rPr>
+                <w:sz w:val="24"/>
+                <w:u w:val="single"/>
+                <w:lang w:val="en-US"/>
+              </w:rPr>
+              <w:t>center</w:t>
+            </w:r>
+            <w:r>
+              <w:rPr>
+                <w:sz w:val="24"/>
+                <w:lang w:val="en-US"/>
+              </w:rPr>
+              <w:t xml:space="preserve"> (see below), and a </w:t>
+            </w:r>
+            <w:r>
+              <w:rPr>
+                <w:sz w:val="24"/>
+                <w:u w:val="single"/>
+                <w:lang w:val="en-US"/>
+              </w:rPr>
+              <w:t>time</w:t>
+            </w:r>
+            <w:r>
+              <w:rPr>
+                <w:sz w:val="24"/>
+                <w:lang w:val="en-US"/>
+              </w:rPr>
+              <w:t xml:space="preserve"> at which the spell is casted.</w:t>
+            </w:r>
+          </w:p>
+          <w:p>
+            <w:pPr>
+              <w:numPr>
+                <w:ilvl w:val="0"/>
+                <w:numId w:val="106"/>
+              </w:numPr>
+              <w:rPr>
+                <w:sz w:val="24"/>
+                <w:lang w:val="en-US"/>
+              </w:rPr>
+            </w:pPr>
+            <w:r>
+              <w:rPr>
+                <w:sz w:val="24"/>
+                <w:lang w:val="en-US"/>
+              </w:rPr>
+              <w:t xml:space="preserve">A spell cast </w:t>
+            </w:r>
+            <w:r>
+              <w:rPr>
+                <w:sz w:val="24"/>
+                <w:lang w:val="en-US"/>
+              </w:rPr>
+              <w:t>affects all characters within a certain area (e.g. within a cer</w:t>
+            </w:r>
+            <w:r>
+              <w:rPr>
+                <w:sz w:val="24"/>
+                <w:lang w:val="en-US"/>
+              </w:rPr>
+              <w:softHyphen/>
+              <w:t xml:space="preserve">tain radius from the </w:t>
+            </w:r>
+            <w:r>
+              <w:rPr>
+                <w:sz w:val="24"/>
+                <w:lang w:val="en-US"/>
+              </w:rPr>
+              <w:t>center</w:t>
+            </w:r>
+            <w:r>
+              <w:rPr>
+                <w:sz w:val="24"/>
+                <w:lang w:val="en-US"/>
+              </w:rPr>
+              <w:t xml:space="preserve"> of the </w:t>
+            </w:r>
+            <w:r>
+              <w:rPr>
+                <w:sz w:val="24"/>
+                <w:lang w:val="en-US"/>
+              </w:rPr>
+              <w:t>spell cast</w:t>
+            </w:r>
+            <w:r>
+              <w:rPr>
+                <w:sz w:val="24"/>
+                <w:lang w:val="en-US"/>
+              </w:rPr>
+              <w:t>).</w:t>
+            </w:r>
+          </w:p>
+          <w:p>
+            <w:pPr>
+              <w:numPr>
+                <w:ilvl w:val="0"/>
+                <w:numId w:val="106"/>
+              </w:numPr>
+              <w:rPr>
+                <w:sz w:val="24"/>
+                <w:lang w:val="en-US"/>
+              </w:rPr>
+            </w:pPr>
+            <w:r>
+              <w:rPr>
+                <w:sz w:val="24"/>
+                <w:lang w:val="en-US"/>
+              </w:rPr>
+              <w:t>It has a duration, e.g. 10 seconds</w:t>
+            </w:r>
+            <w:r>
+              <w:rPr>
+                <w:sz w:val="24"/>
+                <w:lang w:val="en-US"/>
+              </w:rPr>
+              <w:t>.</w:t>
+            </w:r>
+          </w:p>
+          <w:p>
+            <w:pPr>
+              <w:numPr>
+                <w:ilvl w:val="0"/>
+                <w:numId w:val="106"/>
+              </w:numPr>
+              <w:rPr>
+                <w:sz w:val="24"/>
+                <w:lang w:val="en-US"/>
+              </w:rPr>
+            </w:pPr>
+            <w:r>
+              <w:rPr>
+                <w:sz w:val="24"/>
+                <w:lang w:val="en-US"/>
+              </w:rPr>
+              <w:t xml:space="preserve">Affected </w:t>
+            </w:r>
+            <w:r>
+              <w:rPr>
+                <w:sz w:val="24"/>
+                <w:lang w:val="en-US"/>
+              </w:rPr>
+              <w:t>characters</w:t>
+            </w:r>
+            <w:r>
+              <w:rPr>
+                <w:sz w:val="24"/>
+                <w:lang w:val="en-US"/>
+              </w:rPr>
+              <w:t xml:space="preserve"> receive a certain amount of damage per second, e.g. 5 damage points per second.</w:t>
+            </w:r>
+          </w:p>
+          <w:p>
+            <w:pPr>
+              <w:rPr>
+                <w:sz w:val="24"/>
+                <w:lang w:val="en-US"/>
+              </w:rPr>
+            </w:pPr>
+          </w:p>
+          <w:p>
+            <w:pPr>
+              <w:rPr>
+                <w:sz w:val="24"/>
+                <w:lang w:val="en-US"/>
+              </w:rPr>
+            </w:pPr>
+            <w:r>
+              <w:rPr>
+                <w:sz w:val="24"/>
+                <w:lang w:val="en-US"/>
+              </w:rPr>
+              <w:t xml:space="preserve">The game setup is very simple. The world is defined as a 10x10 grid, and each </w:t>
+            </w:r>
+            <w:r>
+              <w:rPr>
+                <w:sz w:val="24"/>
+                <w:lang w:val="en-US"/>
+              </w:rPr>
+              <w:t xml:space="preserve">character </w:t>
+            </w:r>
+            <w:r>
+              <w:rPr>
+                <w:sz w:val="24"/>
+                <w:lang w:val="en-US"/>
+              </w:rPr>
+              <w:t xml:space="preserve">can be positioned at a grid, defined by an (x,y) coordinate, e.g. (6,4). Currently, a </w:t>
+            </w:r>
+            <w:r>
+              <w:rPr>
+                <w:sz w:val="24"/>
+                <w:lang w:val="en-US"/>
+              </w:rPr>
+              <w:t>character cannot be moved, which is obviously not very realistic…</w:t>
+            </w:r>
+          </w:p>
+          <w:p>
+            <w:pPr>
+              <w:rPr>
+                <w:sz w:val="24"/>
+                <w:lang w:val="en-US"/>
+              </w:rPr>
+            </w:pPr>
+          </w:p>
+          <w:p>
+            <w:pPr>
+              <w:rPr>
+                <w:sz w:val="24"/>
+                <w:lang w:val="en-US"/>
+              </w:rPr>
+            </w:pPr>
+            <w:r>
+              <w:rPr>
+                <w:b/>
+                <w:sz w:val="24"/>
+                <w:lang w:val="en-US"/>
+              </w:rPr>
+              <w:t>SimpleCraft</w:t>
+            </w:r>
+            <w:r>
+              <w:rPr>
+                <w:sz w:val="24"/>
+                <w:lang w:val="en-US"/>
+              </w:rPr>
+              <w:t xml:space="preserve"> has a console-based GUI. After starting the application, you can cast spells by typing in a code consisting of one letter follow</w:t>
+            </w:r>
+            <w:r>
+              <w:rPr>
+                <w:sz w:val="24"/>
+                <w:lang w:val="en-US"/>
+              </w:rPr>
+              <w:softHyphen/>
+              <w:t xml:space="preserve">ed by two digits. A code could e.g. be </w:t>
+            </w:r>
+            <w:r>
+              <w:rPr>
+                <w:b/>
+                <w:sz w:val="24"/>
+                <w:lang w:val="en-US"/>
+              </w:rPr>
+              <w:t>p68</w:t>
+            </w:r>
+            <w:r>
+              <w:rPr>
+                <w:sz w:val="24"/>
+                <w:lang w:val="en-US"/>
+              </w:rPr>
+              <w:t xml:space="preserve">, which should be read as “cast the spell with code </w:t>
+            </w:r>
+            <w:r>
+              <w:rPr>
+                <w:b/>
+                <w:sz w:val="24"/>
+                <w:lang w:val="en-US"/>
+              </w:rPr>
+              <w:t>p</w:t>
+            </w:r>
+            <w:r>
+              <w:rPr>
+                <w:sz w:val="24"/>
+                <w:lang w:val="en-US"/>
+              </w:rPr>
+              <w:t>, at the position (</w:t>
+            </w:r>
+            <w:r>
+              <w:rPr>
+                <w:b/>
+                <w:sz w:val="24"/>
+                <w:lang w:val="en-US"/>
+              </w:rPr>
+              <w:t>6,8</w:t>
+            </w:r>
+            <w:r>
+              <w:rPr>
+                <w:sz w:val="24"/>
+                <w:lang w:val="en-US"/>
+              </w:rPr>
+              <w:t>)”. You can then observe the effect of the spell cast on the characters currently in the world.</w:t>
+            </w:r>
+          </w:p>
+          <w:p>
+            <w:pPr>
+              <w:rPr>
+                <w:lang w:val="en-US"/>
+              </w:rPr>
+            </w:pPr>
+          </w:p>
+        </w:tc>
+      </w:tr>
+      <w:tr>
+        <w:tc>
+          <w:tcPr>
+            <w:tcW w:w="1668" w:type="dxa"/>
+            <w:shd w:val="clear" w:color="auto" w:fill="auto"/>
+          </w:tcPr>
+          <w:p>
+            <w:pPr>
+              <w:rPr>
+                <w:b/>
+                <w:lang w:val="en-US"/>
+              </w:rPr>
+            </w:pPr>
+            <w:r>
+              <w:rPr>
+                <w:b/>
+                <w:lang w:val="en-US"/>
+              </w:rPr>
+              <w:t>Tasks</w:t>
+            </w:r>
+          </w:p>
+        </w:tc>
+        <w:tc>
+          <w:tcPr>
+            <w:tcW w:w="8240" w:type="dxa"/>
+            <w:shd w:val="clear" w:color="auto" w:fill="auto"/>
+          </w:tcPr>
+          <w:p>
+            <w:pPr>
+              <w:rPr>
+                <w:sz w:val="24"/>
+                <w:lang w:val="en-US"/>
+              </w:rPr>
+            </w:pPr>
+            <w:r>
+              <w:rPr>
+                <w:sz w:val="24"/>
+                <w:lang w:val="en-US"/>
+              </w:rPr>
+              <w:t>Th</w:t>
+            </w:r>
+            <w:r>
+              <w:rPr>
+                <w:sz w:val="24"/>
+                <w:lang w:val="en-US"/>
+              </w:rPr>
+              <w:t xml:space="preserve">e first task is to obtain an overview of the project. It contains a fairly large number of classes, and is not documented very well... A very important aspect of the application is that </w:t>
+            </w:r>
+            <w:r>
+              <w:rPr>
+                <w:sz w:val="24"/>
+                <w:u w:val="single"/>
+                <w:lang w:val="en-US"/>
+              </w:rPr>
+              <w:t>events</w:t>
+            </w:r>
+            <w:r>
+              <w:rPr>
+                <w:sz w:val="24"/>
+                <w:lang w:val="en-US"/>
+              </w:rPr>
+              <w:t xml:space="preserve"> are used to manage</w:t>
+            </w:r>
+            <w:r>
+              <w:rPr>
+                <w:sz w:val="24"/>
+                <w:lang w:val="en-US"/>
+              </w:rPr>
+              <w:t xml:space="preserve"> the interaction between spell casts and characters.</w:t>
+            </w:r>
+          </w:p>
+          <w:p>
+            <w:pPr>
+              <w:rPr>
+                <w:sz w:val="24"/>
+                <w:lang w:val="en-US"/>
+              </w:rPr>
+            </w:pPr>
+            <w:bookmarkStart w:id="2" w:name="_GoBack"/>
+            <w:bookmarkEnd w:id="2"/>
+          </w:p>
+          <w:p>
+            <w:pPr>
+              <w:rPr>
+                <w:sz w:val="24"/>
+                <w:lang w:val="en-US"/>
+              </w:rPr>
+            </w:pPr>
+            <w:r>
+              <w:rPr>
+                <w:sz w:val="24"/>
+                <w:lang w:val="en-US"/>
+              </w:rPr>
+              <w:t xml:space="preserve">Once you feel you have a reasonable overview, you can experiment in various ways, like adding more spells and characters, adding more advanced types of damage calculation, improving the GUI, </w:t>
+            </w:r>
+            <w:r>
+              <w:rPr>
+                <w:sz w:val="24"/>
+                <w:lang w:val="en-US"/>
+              </w:rPr>
+              <w:t xml:space="preserve">being able to move characters, </w:t>
+            </w:r>
+            <w:r>
+              <w:rPr>
+                <w:sz w:val="24"/>
+                <w:lang w:val="en-US"/>
+              </w:rPr>
+              <w:t>etc..</w:t>
+            </w:r>
+            <w:r>
+              <w:rPr>
+                <w:sz w:val="24"/>
+                <w:lang w:val="en-US"/>
+              </w:rPr>
+              <w:t xml:space="preserve"> You could also try to improve the structure of the application itself.</w:t>
+            </w:r>
+          </w:p>
+          <w:p>
+            <w:pPr>
+              <w:rPr>
+                <w:lang w:val="en-US"/>
+              </w:rPr>
+            </w:pPr>
+          </w:p>
+        </w:tc>
+      </w:tr>
+    </w:tbl>
     <w:p>
       <w:pPr>
         <w:rPr>
@@ -8393,6 +9160,119 @@
     </w:lvl>
   </w:abstractNum>
   <w:abstractNum w:abstractNumId="84" w15:restartNumberingAfterBreak="0">
+    <w:nsid w:val="675B656C"/>
+    <w:multiLevelType w:val="hybridMultilevel"/>
+    <w:tmpl w:val="7BA61BD2"/>
+    <w:lvl w:ilvl="0" w:tplc="04060001">
+      <w:start w:val="1"/>
+      <w:numFmt w:val="bullet"/>
+      <w:lvlText w:val=""/>
+      <w:lvlJc w:val="left"/>
+      <w:pPr>
+        <w:ind w:left="720" w:hanging="360"/>
+      </w:pPr>
+      <w:rPr>
+        <w:rFonts w:ascii="Symbol" w:hAnsi="Symbol" w:hint="default"/>
+      </w:rPr>
+    </w:lvl>
+    <w:lvl w:ilvl="1" w:tplc="04060003" w:tentative="1">
+      <w:start w:val="1"/>
+      <w:numFmt w:val="bullet"/>
+      <w:lvlText w:val="o"/>
+      <w:lvlJc w:val="left"/>
+      <w:pPr>
+        <w:ind w:left="1440" w:hanging="360"/>
+      </w:pPr>
+      <w:rPr>
+        <w:rFonts w:ascii="Courier New" w:hAnsi="Courier New" w:cs="Courier New" w:hint="default"/>
+      </w:rPr>
+    </w:lvl>
+    <w:lvl w:ilvl="2" w:tplc="04060005" w:tentative="1">
+      <w:start w:val="1"/>
+      <w:numFmt w:val="bullet"/>
+      <w:lvlText w:val=""/>
+      <w:lvlJc w:val="left"/>
+      <w:pPr>
+        <w:ind w:left="2160" w:hanging="360"/>
+      </w:pPr>
+      <w:rPr>
+        <w:rFonts w:ascii="Wingdings" w:hAnsi="Wingdings" w:hint="default"/>
+      </w:rPr>
+    </w:lvl>
+    <w:lvl w:ilvl="3" w:tplc="04060001" w:tentative="1">
+      <w:start w:val="1"/>
+      <w:numFmt w:val="bullet"/>
+      <w:lvlText w:val=""/>
+      <w:lvlJc w:val="left"/>
+      <w:pPr>
+        <w:ind w:left="2880" w:hanging="360"/>
+      </w:pPr>
+      <w:rPr>
+        <w:rFonts w:ascii="Symbol" w:hAnsi="Symbol" w:hint="default"/>
+      </w:rPr>
+    </w:lvl>
+    <w:lvl w:ilvl="4" w:tplc="04060003" w:tentative="1">
+      <w:start w:val="1"/>
+      <w:numFmt w:val="bullet"/>
+      <w:lvlText w:val="o"/>
+      <w:lvlJc w:val="left"/>
+      <w:pPr>
+        <w:ind w:left="3600" w:hanging="360"/>
+      </w:pPr>
+      <w:rPr>
+        <w:rFonts w:ascii="Courier New" w:hAnsi="Courier New" w:cs="Courier New" w:hint="default"/>
+      </w:rPr>
+    </w:lvl>
+    <w:lvl w:ilvl="5" w:tplc="04060005" w:tentative="1">
+      <w:start w:val="1"/>
+      <w:numFmt w:val="bullet"/>
+      <w:lvlText w:val=""/>
+      <w:lvlJc w:val="left"/>
+      <w:pPr>
+        <w:ind w:left="4320" w:hanging="360"/>
+      </w:pPr>
+      <w:rPr>
+        <w:rFonts w:ascii="Wingdings" w:hAnsi="Wingdings" w:hint="default"/>
+      </w:rPr>
+    </w:lvl>
+    <w:lvl w:ilvl="6" w:tplc="04060001" w:tentative="1">
+      <w:start w:val="1"/>
+      <w:numFmt w:val="bullet"/>
+      <w:lvlText w:val=""/>
+      <w:lvlJc w:val="left"/>
+      <w:pPr>
+        <w:ind w:left="5040" w:hanging="360"/>
+      </w:pPr>
+      <w:rPr>
+        <w:rFonts w:ascii="Symbol" w:hAnsi="Symbol" w:hint="default"/>
+      </w:rPr>
+    </w:lvl>
+    <w:lvl w:ilvl="7" w:tplc="04060003" w:tentative="1">
+      <w:start w:val="1"/>
+      <w:numFmt w:val="bullet"/>
+      <w:lvlText w:val="o"/>
+      <w:lvlJc w:val="left"/>
+      <w:pPr>
+        <w:ind w:left="5760" w:hanging="360"/>
+      </w:pPr>
+      <w:rPr>
+        <w:rFonts w:ascii="Courier New" w:hAnsi="Courier New" w:cs="Courier New" w:hint="default"/>
+      </w:rPr>
+    </w:lvl>
+    <w:lvl w:ilvl="8" w:tplc="04060005" w:tentative="1">
+      <w:start w:val="1"/>
+      <w:numFmt w:val="bullet"/>
+      <w:lvlText w:val=""/>
+      <w:lvlJc w:val="left"/>
+      <w:pPr>
+        <w:ind w:left="6480" w:hanging="360"/>
+      </w:pPr>
+      <w:rPr>
+        <w:rFonts w:ascii="Wingdings" w:hAnsi="Wingdings" w:hint="default"/>
+      </w:rPr>
+    </w:lvl>
+  </w:abstractNum>
+  <w:abstractNum w:abstractNumId="85" w15:restartNumberingAfterBreak="0">
     <w:nsid w:val="676D16C8"/>
     <w:multiLevelType w:val="hybridMultilevel"/>
     <w:tmpl w:val="D640EF60"/>
@@ -8478,7 +9358,7 @@
       </w:pPr>
     </w:lvl>
   </w:abstractNum>
-  <w:abstractNum w:abstractNumId="85" w15:restartNumberingAfterBreak="0">
+  <w:abstractNum w:abstractNumId="86" w15:restartNumberingAfterBreak="0">
     <w:nsid w:val="69216A0D"/>
     <w:multiLevelType w:val="hybridMultilevel"/>
     <w:tmpl w:val="46766988"/>
@@ -8564,7 +9444,7 @@
       </w:pPr>
     </w:lvl>
   </w:abstractNum>
-  <w:abstractNum w:abstractNumId="86" w15:restartNumberingAfterBreak="0">
+  <w:abstractNum w:abstractNumId="87" w15:restartNumberingAfterBreak="0">
     <w:nsid w:val="69D8602A"/>
     <w:multiLevelType w:val="hybridMultilevel"/>
     <w:tmpl w:val="06765BB4"/>
@@ -8650,7 +9530,7 @@
       </w:pPr>
     </w:lvl>
   </w:abstractNum>
-  <w:abstractNum w:abstractNumId="87" w15:restartNumberingAfterBreak="0">
+  <w:abstractNum w:abstractNumId="88" w15:restartNumberingAfterBreak="0">
     <w:nsid w:val="69E00164"/>
     <w:multiLevelType w:val="hybridMultilevel"/>
     <w:tmpl w:val="06765BB4"/>
@@ -8736,7 +9616,7 @@
       </w:pPr>
     </w:lvl>
   </w:abstractNum>
-  <w:abstractNum w:abstractNumId="88" w15:restartNumberingAfterBreak="0">
+  <w:abstractNum w:abstractNumId="89" w15:restartNumberingAfterBreak="0">
     <w:nsid w:val="6B3468F7"/>
     <w:multiLevelType w:val="hybridMultilevel"/>
     <w:tmpl w:val="34FAAABC"/>
@@ -8822,7 +9702,7 @@
       </w:pPr>
     </w:lvl>
   </w:abstractNum>
-  <w:abstractNum w:abstractNumId="89" w15:restartNumberingAfterBreak="0">
+  <w:abstractNum w:abstractNumId="90" w15:restartNumberingAfterBreak="0">
     <w:nsid w:val="6CF24955"/>
     <w:multiLevelType w:val="hybridMultilevel"/>
     <w:tmpl w:val="103C458A"/>
@@ -8908,7 +9788,7 @@
       </w:pPr>
     </w:lvl>
   </w:abstractNum>
-  <w:abstractNum w:abstractNumId="90" w15:restartNumberingAfterBreak="0">
+  <w:abstractNum w:abstractNumId="91" w15:restartNumberingAfterBreak="0">
     <w:nsid w:val="6D4427FF"/>
     <w:multiLevelType w:val="hybridMultilevel"/>
     <w:tmpl w:val="E3002B50"/>
@@ -8994,7 +9874,7 @@
       </w:pPr>
     </w:lvl>
   </w:abstractNum>
-  <w:abstractNum w:abstractNumId="91" w15:restartNumberingAfterBreak="0">
+  <w:abstractNum w:abstractNumId="92" w15:restartNumberingAfterBreak="0">
     <w:nsid w:val="6F7474EB"/>
     <w:multiLevelType w:val="hybridMultilevel"/>
     <w:tmpl w:val="B414D744"/>
@@ -9083,7 +9963,7 @@
       </w:pPr>
     </w:lvl>
   </w:abstractNum>
-  <w:abstractNum w:abstractNumId="92" w15:restartNumberingAfterBreak="0">
+  <w:abstractNum w:abstractNumId="93" w15:restartNumberingAfterBreak="0">
     <w:nsid w:val="6FBD7B82"/>
     <w:multiLevelType w:val="hybridMultilevel"/>
     <w:tmpl w:val="60BEDCEA"/>
@@ -9172,7 +10052,7 @@
       </w:pPr>
     </w:lvl>
   </w:abstractNum>
-  <w:abstractNum w:abstractNumId="93" w15:restartNumberingAfterBreak="0">
+  <w:abstractNum w:abstractNumId="94" w15:restartNumberingAfterBreak="0">
     <w:nsid w:val="71011366"/>
     <w:multiLevelType w:val="hybridMultilevel"/>
     <w:tmpl w:val="B4CCA6C8"/>
@@ -9258,7 +10138,7 @@
       </w:pPr>
     </w:lvl>
   </w:abstractNum>
-  <w:abstractNum w:abstractNumId="94" w15:restartNumberingAfterBreak="0">
+  <w:abstractNum w:abstractNumId="95" w15:restartNumberingAfterBreak="0">
     <w:nsid w:val="711B69C3"/>
     <w:multiLevelType w:val="hybridMultilevel"/>
     <w:tmpl w:val="C45EEBC8"/>
@@ -9344,7 +10224,7 @@
       </w:pPr>
     </w:lvl>
   </w:abstractNum>
-  <w:abstractNum w:abstractNumId="95" w15:restartNumberingAfterBreak="0">
+  <w:abstractNum w:abstractNumId="96" w15:restartNumberingAfterBreak="0">
     <w:nsid w:val="733E5C5A"/>
     <w:multiLevelType w:val="hybridMultilevel"/>
     <w:tmpl w:val="06765BB4"/>
@@ -9430,7 +10310,7 @@
       </w:pPr>
     </w:lvl>
   </w:abstractNum>
-  <w:abstractNum w:abstractNumId="96" w15:restartNumberingAfterBreak="0">
+  <w:abstractNum w:abstractNumId="97" w15:restartNumberingAfterBreak="0">
     <w:nsid w:val="74792180"/>
     <w:multiLevelType w:val="hybridMultilevel"/>
     <w:tmpl w:val="5954525E"/>
@@ -9516,7 +10396,7 @@
       </w:pPr>
     </w:lvl>
   </w:abstractNum>
-  <w:abstractNum w:abstractNumId="97" w15:restartNumberingAfterBreak="0">
+  <w:abstractNum w:abstractNumId="98" w15:restartNumberingAfterBreak="0">
     <w:nsid w:val="75CD06E9"/>
     <w:multiLevelType w:val="hybridMultilevel"/>
     <w:tmpl w:val="79D699A8"/>
@@ -9629,7 +10509,7 @@
       </w:rPr>
     </w:lvl>
   </w:abstractNum>
-  <w:abstractNum w:abstractNumId="98" w15:restartNumberingAfterBreak="0">
+  <w:abstractNum w:abstractNumId="99" w15:restartNumberingAfterBreak="0">
     <w:nsid w:val="782456EF"/>
     <w:multiLevelType w:val="hybridMultilevel"/>
     <w:tmpl w:val="C45EEBC8"/>
@@ -9715,7 +10595,7 @@
       </w:pPr>
     </w:lvl>
   </w:abstractNum>
-  <w:abstractNum w:abstractNumId="99" w15:restartNumberingAfterBreak="0">
+  <w:abstractNum w:abstractNumId="100" w15:restartNumberingAfterBreak="0">
     <w:nsid w:val="798006BF"/>
     <w:multiLevelType w:val="hybridMultilevel"/>
     <w:tmpl w:val="3340A2A2"/>
@@ -9801,7 +10681,7 @@
       </w:pPr>
     </w:lvl>
   </w:abstractNum>
-  <w:abstractNum w:abstractNumId="100" w15:restartNumberingAfterBreak="0">
+  <w:abstractNum w:abstractNumId="101" w15:restartNumberingAfterBreak="0">
     <w:nsid w:val="79A578DA"/>
     <w:multiLevelType w:val="hybridMultilevel"/>
     <w:tmpl w:val="50F2D57A"/>
@@ -9887,7 +10767,7 @@
       </w:pPr>
     </w:lvl>
   </w:abstractNum>
-  <w:abstractNum w:abstractNumId="101" w15:restartNumberingAfterBreak="0">
+  <w:abstractNum w:abstractNumId="102" w15:restartNumberingAfterBreak="0">
     <w:nsid w:val="7BBE7F52"/>
     <w:multiLevelType w:val="hybridMultilevel"/>
     <w:tmpl w:val="9638902E"/>
@@ -10000,7 +10880,7 @@
       </w:rPr>
     </w:lvl>
   </w:abstractNum>
-  <w:abstractNum w:abstractNumId="102" w15:restartNumberingAfterBreak="0">
+  <w:abstractNum w:abstractNumId="103" w15:restartNumberingAfterBreak="0">
     <w:nsid w:val="7D086B41"/>
     <w:multiLevelType w:val="hybridMultilevel"/>
     <w:tmpl w:val="C02CCB08"/>
@@ -10113,7 +10993,7 @@
       </w:rPr>
     </w:lvl>
   </w:abstractNum>
-  <w:abstractNum w:abstractNumId="103" w15:restartNumberingAfterBreak="0">
+  <w:abstractNum w:abstractNumId="104" w15:restartNumberingAfterBreak="0">
     <w:nsid w:val="7DE62607"/>
     <w:multiLevelType w:val="hybridMultilevel"/>
     <w:tmpl w:val="80AEF776"/>
@@ -10199,7 +11079,7 @@
       </w:pPr>
     </w:lvl>
   </w:abstractNum>
-  <w:abstractNum w:abstractNumId="104" w15:restartNumberingAfterBreak="0">
+  <w:abstractNum w:abstractNumId="105" w15:restartNumberingAfterBreak="0">
     <w:nsid w:val="7F1945E7"/>
     <w:multiLevelType w:val="hybridMultilevel"/>
     <w:tmpl w:val="F9168C2A"/>
@@ -10298,7 +11178,7 @@
     <w:abstractNumId w:val="41"/>
   </w:num>
   <w:num w:numId="4">
-    <w:abstractNumId w:val="92"/>
+    <w:abstractNumId w:val="93"/>
   </w:num>
   <w:num w:numId="5">
     <w:abstractNumId w:val="61"/>
@@ -10310,7 +11190,7 @@
     <w:abstractNumId w:val="45"/>
   </w:num>
   <w:num w:numId="8">
-    <w:abstractNumId w:val="90"/>
+    <w:abstractNumId w:val="91"/>
   </w:num>
   <w:num w:numId="9">
     <w:abstractNumId w:val="1"/>
@@ -10337,13 +11217,13 @@
     <w:abstractNumId w:val="60"/>
   </w:num>
   <w:num w:numId="17">
-    <w:abstractNumId w:val="102"/>
+    <w:abstractNumId w:val="103"/>
   </w:num>
   <w:num w:numId="18">
     <w:abstractNumId w:val="79"/>
   </w:num>
   <w:num w:numId="19">
-    <w:abstractNumId w:val="97"/>
+    <w:abstractNumId w:val="98"/>
   </w:num>
   <w:num w:numId="20">
     <w:abstractNumId w:val="24"/>
@@ -10370,7 +11250,7 @@
     <w:abstractNumId w:val="10"/>
   </w:num>
   <w:num w:numId="28">
-    <w:abstractNumId w:val="100"/>
+    <w:abstractNumId w:val="101"/>
   </w:num>
   <w:num w:numId="29">
     <w:abstractNumId w:val="47"/>
@@ -10382,7 +11262,7 @@
     <w:abstractNumId w:val="56"/>
   </w:num>
   <w:num w:numId="32">
-    <w:abstractNumId w:val="89"/>
+    <w:abstractNumId w:val="90"/>
   </w:num>
   <w:num w:numId="33">
     <w:abstractNumId w:val="34"/>
@@ -10391,7 +11271,7 @@
     <w:abstractNumId w:val="36"/>
   </w:num>
   <w:num w:numId="35">
-    <w:abstractNumId w:val="98"/>
+    <w:abstractNumId w:val="99"/>
   </w:num>
   <w:num w:numId="36">
     <w:abstractNumId w:val="33"/>
@@ -10418,7 +11298,7 @@
     <w:abstractNumId w:val="59"/>
   </w:num>
   <w:num w:numId="44">
-    <w:abstractNumId w:val="94"/>
+    <w:abstractNumId w:val="95"/>
   </w:num>
   <w:num w:numId="45">
     <w:abstractNumId w:val="67"/>
@@ -10430,7 +11310,7 @@
     <w:abstractNumId w:val="8"/>
   </w:num>
   <w:num w:numId="48">
-    <w:abstractNumId w:val="88"/>
+    <w:abstractNumId w:val="89"/>
   </w:num>
   <w:num w:numId="49">
     <w:abstractNumId w:val="6"/>
@@ -10448,7 +11328,7 @@
     <w:abstractNumId w:val="82"/>
   </w:num>
   <w:num w:numId="54">
-    <w:abstractNumId w:val="103"/>
+    <w:abstractNumId w:val="104"/>
   </w:num>
   <w:num w:numId="55">
     <w:abstractNumId w:val="63"/>
@@ -10487,13 +11367,13 @@
     <w:abstractNumId w:val="37"/>
   </w:num>
   <w:num w:numId="67">
-    <w:abstractNumId w:val="104"/>
+    <w:abstractNumId w:val="105"/>
   </w:num>
   <w:num w:numId="68">
-    <w:abstractNumId w:val="91"/>
+    <w:abstractNumId w:val="92"/>
   </w:num>
   <w:num w:numId="69">
-    <w:abstractNumId w:val="93"/>
+    <w:abstractNumId w:val="94"/>
   </w:num>
   <w:num w:numId="70">
     <w:abstractNumId w:val="9"/>
@@ -10535,7 +11415,7 @@
     <w:abstractNumId w:val="71"/>
   </w:num>
   <w:num w:numId="83">
-    <w:abstractNumId w:val="96"/>
+    <w:abstractNumId w:val="97"/>
   </w:num>
   <w:num w:numId="84">
     <w:abstractNumId w:val="53"/>
@@ -10547,10 +11427,10 @@
     <w:abstractNumId w:val="80"/>
   </w:num>
   <w:num w:numId="87">
-    <w:abstractNumId w:val="84"/>
+    <w:abstractNumId w:val="85"/>
   </w:num>
   <w:num w:numId="88">
-    <w:abstractNumId w:val="85"/>
+    <w:abstractNumId w:val="86"/>
   </w:num>
   <w:num w:numId="89">
     <w:abstractNumId w:val="72"/>
@@ -10568,25 +11448,25 @@
     <w:abstractNumId w:val="11"/>
   </w:num>
   <w:num w:numId="94">
-    <w:abstractNumId w:val="101"/>
+    <w:abstractNumId w:val="102"/>
   </w:num>
   <w:num w:numId="95">
     <w:abstractNumId w:val="55"/>
   </w:num>
   <w:num w:numId="96">
-    <w:abstractNumId w:val="87"/>
+    <w:abstractNumId w:val="88"/>
   </w:num>
   <w:num w:numId="97">
     <w:abstractNumId w:val="40"/>
   </w:num>
   <w:num w:numId="98">
-    <w:abstractNumId w:val="86"/>
+    <w:abstractNumId w:val="87"/>
   </w:num>
   <w:num w:numId="99">
     <w:abstractNumId w:val="7"/>
   </w:num>
   <w:num w:numId="100">
-    <w:abstractNumId w:val="95"/>
+    <w:abstractNumId w:val="96"/>
   </w:num>
   <w:num w:numId="101">
     <w:abstractNumId w:val="31"/>
@@ -10598,10 +11478,13 @@
     <w:abstractNumId w:val="27"/>
   </w:num>
   <w:num w:numId="104">
-    <w:abstractNumId w:val="99"/>
+    <w:abstractNumId w:val="100"/>
   </w:num>
   <w:num w:numId="105">
     <w:abstractNumId w:val="26"/>
+  </w:num>
+  <w:num w:numId="106">
+    <w:abstractNumId w:val="84"/>
   </w:num>
   <w:numIdMacAtCleanup w:val="103"/>
 </w:numbering>
@@ -11452,7 +12335,7 @@
 </file>
 
 <file path=customXml/itemProps2.xml><?xml version="1.0" encoding="utf-8"?>
-<ds:datastoreItem xmlns:ds="http://schemas.openxmlformats.org/officeDocument/2006/customXml" ds:itemID="{FBD40791-B58A-456C-85C5-3960F2133507}">
+<ds:datastoreItem xmlns:ds="http://schemas.openxmlformats.org/officeDocument/2006/customXml" ds:itemID="{796EB7C3-D932-469E-A174-FAAFCACB32A5}">
   <ds:schemaRefs>
     <ds:schemaRef ds:uri="http://schemas.openxmlformats.org/officeDocument/2006/bibliography"/>
   </ds:schemaRefs>

</xml_diff>

<commit_message>
Added two OOP presentations, and added a mini-project
Added two OOP presentations, and added a mini-project
</commit_message>
<xml_diff>
--- a/CSharpProgramming/MiniProjects/CSharpMiniProjects.docx
+++ b/CSharpProgramming/MiniProjects/CSharpMiniProjects.docx
@@ -191,7 +191,14 @@
                 <w:color w:val="4F81BD"/>
                 <w:lang w:val="en-US"/>
               </w:rPr>
-              <w:t>09-02</w:t>
+              <w:t>22</w:t>
+            </w:r>
+            <w:r>
+              <w:rPr>
+                <w:color w:val="4F81BD"/>
+                <w:lang w:val="en-US"/>
+              </w:rPr>
+              <w:t>-02</w:t>
             </w:r>
             <w:r>
               <w:rPr>
@@ -275,8 +282,6 @@
         <w:t>Content</w:t>
       </w:r>
     </w:p>
-    <w:bookmarkStart w:id="1" w:name="_GoBack"/>
-    <w:bookmarkEnd w:id="1"/>
     <w:p>
       <w:pPr>
         <w:pStyle w:val="Indholdsfortegnelse1"/>
@@ -493,11 +498,11 @@
             <w:pPr>
               <w:pStyle w:val="Overskrift1"/>
             </w:pPr>
-            <w:bookmarkStart w:id="2" w:name="_Toc506535819"/>
+            <w:bookmarkStart w:id="1" w:name="_Toc506535819"/>
             <w:r>
               <w:t>MP.1</w:t>
             </w:r>
-            <w:bookmarkEnd w:id="2"/>
+            <w:bookmarkEnd w:id="1"/>
           </w:p>
           <w:p>
             <w:pPr>
@@ -1002,11 +1007,11 @@
             <w:pPr>
               <w:pStyle w:val="Overskrift1"/>
             </w:pPr>
-            <w:bookmarkStart w:id="3" w:name="_Toc506535820"/>
+            <w:bookmarkStart w:id="2" w:name="_Toc506535820"/>
             <w:r>
               <w:t>MP.2</w:t>
             </w:r>
-            <w:bookmarkEnd w:id="3"/>
+            <w:bookmarkEnd w:id="2"/>
           </w:p>
           <w:p>
             <w:pPr>
@@ -1585,6 +1590,466 @@
         </w:tc>
       </w:tr>
     </w:tbl>
+    <w:p>
+      <w:pPr>
+        <w:rPr>
+          <w:lang w:val="en-US"/>
+        </w:rPr>
+      </w:pPr>
+    </w:p>
+    <w:p>
+      <w:pPr>
+        <w:pStyle w:val="Overskrift1"/>
+      </w:pPr>
+      <w:r>
+        <w:br w:type="page"/>
+      </w:r>
+    </w:p>
+    <w:tbl>
+      <w:tblPr>
+        <w:tblW w:w="0" w:type="auto"/>
+        <w:tblBorders>
+          <w:top w:val="single" w:sz="4" w:space="0" w:color="auto"/>
+          <w:left w:val="single" w:sz="4" w:space="0" w:color="auto"/>
+          <w:bottom w:val="single" w:sz="4" w:space="0" w:color="auto"/>
+          <w:right w:val="single" w:sz="4" w:space="0" w:color="auto"/>
+          <w:insideH w:val="single" w:sz="4" w:space="0" w:color="auto"/>
+          <w:insideV w:val="single" w:sz="4" w:space="0" w:color="auto"/>
+        </w:tblBorders>
+        <w:tblLook w:val="04A0" w:firstRow="1" w:lastRow="0" w:firstColumn="1" w:lastColumn="0" w:noHBand="0" w:noVBand="1"/>
+      </w:tblPr>
+      <w:tblGrid>
+        <w:gridCol w:w="1548"/>
+        <w:gridCol w:w="8382"/>
+      </w:tblGrid>
+      <w:tr>
+        <w:tc>
+          <w:tcPr>
+            <w:tcW w:w="1526" w:type="dxa"/>
+            <w:shd w:val="clear" w:color="auto" w:fill="auto"/>
+          </w:tcPr>
+          <w:p>
+            <w:pPr>
+              <w:rPr>
+                <w:b/>
+                <w:lang w:val="en-US"/>
+              </w:rPr>
+            </w:pPr>
+            <w:r>
+              <w:rPr>
+                <w:b/>
+                <w:lang w:val="en-US"/>
+              </w:rPr>
+              <w:t>Title</w:t>
+            </w:r>
+          </w:p>
+        </w:tc>
+        <w:tc>
+          <w:tcPr>
+            <w:tcW w:w="8382" w:type="dxa"/>
+            <w:shd w:val="clear" w:color="auto" w:fill="auto"/>
+          </w:tcPr>
+          <w:p>
+            <w:pPr>
+              <w:pStyle w:val="Overskrift1"/>
+            </w:pPr>
+            <w:r>
+              <w:t>MP.3</w:t>
+            </w:r>
+          </w:p>
+          <w:p>
+            <w:pPr>
+              <w:rPr>
+                <w:lang w:val="en-US"/>
+              </w:rPr>
+            </w:pPr>
+          </w:p>
+        </w:tc>
+      </w:tr>
+      <w:tr>
+        <w:tc>
+          <w:tcPr>
+            <w:tcW w:w="1526" w:type="dxa"/>
+            <w:shd w:val="clear" w:color="auto" w:fill="auto"/>
+          </w:tcPr>
+          <w:p>
+            <w:pPr>
+              <w:rPr>
+                <w:b/>
+                <w:lang w:val="en-US"/>
+              </w:rPr>
+            </w:pPr>
+            <w:r>
+              <w:rPr>
+                <w:b/>
+                <w:lang w:val="en-US"/>
+              </w:rPr>
+              <w:t>Project</w:t>
+            </w:r>
+          </w:p>
+        </w:tc>
+        <w:tc>
+          <w:tcPr>
+            <w:tcW w:w="8382" w:type="dxa"/>
+            <w:shd w:val="clear" w:color="auto" w:fill="auto"/>
+          </w:tcPr>
+          <w:p>
+            <w:pPr>
+              <w:rPr>
+                <w:lang w:val="en-US"/>
+              </w:rPr>
+            </w:pPr>
+            <w:r>
+              <w:rPr>
+                <w:lang w:val="en-US"/>
+              </w:rPr>
+              <w:t>FinanceSimulator</w:t>
+            </w:r>
+          </w:p>
+          <w:p>
+            <w:pPr>
+              <w:rPr>
+                <w:lang w:val="en-US"/>
+              </w:rPr>
+            </w:pPr>
+          </w:p>
+        </w:tc>
+      </w:tr>
+      <w:tr>
+        <w:tc>
+          <w:tcPr>
+            <w:tcW w:w="1526" w:type="dxa"/>
+            <w:shd w:val="clear" w:color="auto" w:fill="auto"/>
+          </w:tcPr>
+          <w:p>
+            <w:pPr>
+              <w:rPr>
+                <w:b/>
+                <w:lang w:val="en-US"/>
+              </w:rPr>
+            </w:pPr>
+            <w:r>
+              <w:rPr>
+                <w:b/>
+                <w:lang w:val="en-US"/>
+              </w:rPr>
+              <w:t>Purpose</w:t>
+            </w:r>
+          </w:p>
+        </w:tc>
+        <w:tc>
+          <w:tcPr>
+            <w:tcW w:w="8382" w:type="dxa"/>
+            <w:shd w:val="clear" w:color="auto" w:fill="auto"/>
+          </w:tcPr>
+          <w:p>
+            <w:pPr>
+              <w:rPr>
+                <w:lang w:val="en-US"/>
+              </w:rPr>
+            </w:pPr>
+            <w:r>
+              <w:rPr>
+                <w:lang w:val="en-US"/>
+              </w:rPr>
+              <w:t xml:space="preserve">Work with an event-driven </w:t>
+            </w:r>
+            <w:r>
+              <w:rPr>
+                <w:lang w:val="en-US"/>
+              </w:rPr>
+              <w:t>application without a well-defined speci</w:t>
+            </w:r>
+            <w:r>
+              <w:rPr>
+                <w:lang w:val="en-US"/>
+              </w:rPr>
+              <w:softHyphen/>
+              <w:t>fi</w:t>
+            </w:r>
+            <w:r>
+              <w:rPr>
+                <w:lang w:val="en-US"/>
+              </w:rPr>
+              <w:softHyphen/>
+            </w:r>
+            <w:r>
+              <w:rPr>
+                <w:lang w:val="en-US"/>
+              </w:rPr>
+              <w:t xml:space="preserve">cation </w:t>
+            </w:r>
+            <w:r>
+              <w:rPr>
+                <w:lang w:val="en-US"/>
+              </w:rPr>
+              <w:t xml:space="preserve">and </w:t>
+            </w:r>
+            <w:r>
+              <w:rPr>
+                <w:lang w:val="en-US"/>
+              </w:rPr>
+              <w:t>initial structure</w:t>
+            </w:r>
+          </w:p>
+          <w:p>
+            <w:pPr>
+              <w:rPr>
+                <w:lang w:val="en-US"/>
+              </w:rPr>
+            </w:pPr>
+          </w:p>
+        </w:tc>
+      </w:tr>
+      <w:tr>
+        <w:tc>
+          <w:tcPr>
+            <w:tcW w:w="1526" w:type="dxa"/>
+            <w:shd w:val="clear" w:color="auto" w:fill="auto"/>
+          </w:tcPr>
+          <w:p>
+            <w:pPr>
+              <w:rPr>
+                <w:b/>
+                <w:lang w:val="en-US"/>
+              </w:rPr>
+            </w:pPr>
+            <w:r>
+              <w:rPr>
+                <w:b/>
+                <w:lang w:val="en-US"/>
+              </w:rPr>
+              <w:t>Description</w:t>
+            </w:r>
+          </w:p>
+        </w:tc>
+        <w:tc>
+          <w:tcPr>
+            <w:tcW w:w="8382" w:type="dxa"/>
+            <w:shd w:val="clear" w:color="auto" w:fill="auto"/>
+          </w:tcPr>
+          <w:p>
+            <w:pPr>
+              <w:rPr>
+                <w:sz w:val="24"/>
+                <w:lang w:val="en-US"/>
+              </w:rPr>
+            </w:pPr>
+            <w:r>
+              <w:rPr>
+                <w:sz w:val="24"/>
+                <w:lang w:val="en-US"/>
+              </w:rPr>
+              <w:t xml:space="preserve">The </w:t>
+            </w:r>
+            <w:r>
+              <w:rPr>
+                <w:b/>
+                <w:sz w:val="24"/>
+                <w:lang w:val="en-US"/>
+              </w:rPr>
+              <w:t>FinanceSimulator</w:t>
+            </w:r>
+            <w:r>
+              <w:rPr>
+                <w:sz w:val="24"/>
+                <w:lang w:val="en-US"/>
+              </w:rPr>
+              <w:t xml:space="preserve"> project </w:t>
+            </w:r>
+            <w:r>
+              <w:rPr>
+                <w:sz w:val="24"/>
+                <w:lang w:val="en-US"/>
+              </w:rPr>
+              <w:t xml:space="preserve">contains various classes related to simulation of a financial system. The central class in the existing project is </w:t>
+            </w:r>
+            <w:r>
+              <w:rPr>
+                <w:b/>
+                <w:sz w:val="24"/>
+                <w:lang w:val="en-US"/>
+              </w:rPr>
+              <w:t>StockSimulationModel</w:t>
+            </w:r>
+            <w:r>
+              <w:rPr>
+                <w:sz w:val="24"/>
+                <w:lang w:val="en-US"/>
+              </w:rPr>
+              <w:t>, which contains functionality for setting up a simulation of stock prices. A client class can then subscribe to a continuous “stream” of stock quotes (a “quote” is the current price of e.g. a stock). Initially, the project only contain</w:t>
+            </w:r>
+            <w:r>
+              <w:rPr>
+                <w:sz w:val="24"/>
+                <w:lang w:val="en-US"/>
+              </w:rPr>
+              <w:t>s</w:t>
+            </w:r>
+            <w:bookmarkStart w:id="3" w:name="_GoBack"/>
+            <w:bookmarkEnd w:id="3"/>
+            <w:r>
+              <w:rPr>
+                <w:sz w:val="24"/>
+                <w:lang w:val="en-US"/>
+              </w:rPr>
+              <w:t xml:space="preserve"> a very small test example of a stock quote client, found in </w:t>
+            </w:r>
+            <w:r>
+              <w:rPr>
+                <w:b/>
+                <w:sz w:val="24"/>
+                <w:lang w:val="en-US"/>
+              </w:rPr>
+              <w:t>MainPage.xaml.cs</w:t>
+            </w:r>
+            <w:r>
+              <w:rPr>
+                <w:sz w:val="24"/>
+                <w:lang w:val="en-US"/>
+              </w:rPr>
+              <w:t>.</w:t>
+            </w:r>
+          </w:p>
+          <w:p>
+            <w:pPr>
+              <w:rPr>
+                <w:lang w:val="en-US"/>
+              </w:rPr>
+            </w:pPr>
+          </w:p>
+        </w:tc>
+      </w:tr>
+      <w:tr>
+        <w:tc>
+          <w:tcPr>
+            <w:tcW w:w="1526" w:type="dxa"/>
+            <w:shd w:val="clear" w:color="auto" w:fill="auto"/>
+          </w:tcPr>
+          <w:p>
+            <w:pPr>
+              <w:rPr>
+                <w:b/>
+                <w:lang w:val="en-US"/>
+              </w:rPr>
+            </w:pPr>
+            <w:r>
+              <w:rPr>
+                <w:b/>
+                <w:lang w:val="en-US"/>
+              </w:rPr>
+              <w:t>Tasks</w:t>
+            </w:r>
+          </w:p>
+        </w:tc>
+        <w:tc>
+          <w:tcPr>
+            <w:tcW w:w="8382" w:type="dxa"/>
+            <w:shd w:val="clear" w:color="auto" w:fill="auto"/>
+          </w:tcPr>
+          <w:p>
+            <w:pPr>
+              <w:rPr>
+                <w:sz w:val="24"/>
+                <w:lang w:val="en-US"/>
+              </w:rPr>
+            </w:pPr>
+            <w:r>
+              <w:rPr>
+                <w:sz w:val="24"/>
+                <w:lang w:val="en-US"/>
+              </w:rPr>
+              <w:t xml:space="preserve">The </w:t>
+            </w:r>
+            <w:r>
+              <w:rPr>
+                <w:sz w:val="24"/>
+                <w:lang w:val="en-US"/>
+              </w:rPr>
+              <w:t>project is (intentionally) fairly weakly structured, and it is up to you to try to organise the initial content of the project. It is also up to you to come up with ideas for what to do with such a stream of quotes. Examples of ideas could be:</w:t>
+            </w:r>
+          </w:p>
+          <w:p>
+            <w:pPr>
+              <w:numPr>
+                <w:ilvl w:val="0"/>
+                <w:numId w:val="107"/>
+              </w:numPr>
+              <w:rPr>
+                <w:sz w:val="24"/>
+                <w:lang w:val="en-US"/>
+              </w:rPr>
+            </w:pPr>
+            <w:r>
+              <w:rPr>
+                <w:sz w:val="24"/>
+                <w:lang w:val="en-US"/>
+              </w:rPr>
+              <w:t xml:space="preserve">A graphical overview </w:t>
+            </w:r>
+            <w:r>
+              <w:rPr>
+                <w:sz w:val="24"/>
+                <w:lang w:val="en-US"/>
+              </w:rPr>
+              <w:t>of the current (and maybe also historical) prices of all stocks being simulated.</w:t>
+            </w:r>
+          </w:p>
+          <w:p>
+            <w:pPr>
+              <w:numPr>
+                <w:ilvl w:val="0"/>
+                <w:numId w:val="107"/>
+              </w:numPr>
+              <w:rPr>
+                <w:sz w:val="24"/>
+                <w:lang w:val="en-US"/>
+              </w:rPr>
+            </w:pPr>
+            <w:r>
+              <w:rPr>
+                <w:sz w:val="24"/>
+                <w:lang w:val="en-US"/>
+              </w:rPr>
+              <w:t>A stock trader class, which can react to certain conditions by selling or buying certain stocks.</w:t>
+            </w:r>
+          </w:p>
+          <w:p>
+            <w:pPr>
+              <w:numPr>
+                <w:ilvl w:val="0"/>
+                <w:numId w:val="107"/>
+              </w:numPr>
+              <w:rPr>
+                <w:sz w:val="24"/>
+                <w:lang w:val="en-US"/>
+              </w:rPr>
+            </w:pPr>
+            <w:r>
+              <w:rPr>
+                <w:sz w:val="24"/>
+                <w:lang w:val="en-US"/>
+              </w:rPr>
+              <w:t xml:space="preserve">A stock trading GUI, where you simulate that the user can buy or sell stocks. This could also include definition of classes for representing a stock portfolio and an account with funds for stock trading. </w:t>
+            </w:r>
+          </w:p>
+          <w:p>
+            <w:pPr>
+              <w:rPr>
+                <w:lang w:val="en-US"/>
+              </w:rPr>
+            </w:pPr>
+          </w:p>
+        </w:tc>
+      </w:tr>
+    </w:tbl>
+    <w:p>
+      <w:pPr>
+        <w:rPr>
+          <w:lang w:val="en-US"/>
+        </w:rPr>
+      </w:pPr>
+    </w:p>
     <w:p>
       <w:pPr>
         <w:rPr>
@@ -7832,6 +8297,119 @@
     </w:lvl>
   </w:abstractNum>
   <w:abstractNum w:abstractNumId="69" w15:restartNumberingAfterBreak="0">
+    <w:nsid w:val="52B47B92"/>
+    <w:multiLevelType w:val="hybridMultilevel"/>
+    <w:tmpl w:val="AD4CF1BE"/>
+    <w:lvl w:ilvl="0" w:tplc="04060001">
+      <w:start w:val="1"/>
+      <w:numFmt w:val="bullet"/>
+      <w:lvlText w:val=""/>
+      <w:lvlJc w:val="left"/>
+      <w:pPr>
+        <w:ind w:left="720" w:hanging="360"/>
+      </w:pPr>
+      <w:rPr>
+        <w:rFonts w:ascii="Symbol" w:hAnsi="Symbol" w:hint="default"/>
+      </w:rPr>
+    </w:lvl>
+    <w:lvl w:ilvl="1" w:tplc="04060003" w:tentative="1">
+      <w:start w:val="1"/>
+      <w:numFmt w:val="bullet"/>
+      <w:lvlText w:val="o"/>
+      <w:lvlJc w:val="left"/>
+      <w:pPr>
+        <w:ind w:left="1440" w:hanging="360"/>
+      </w:pPr>
+      <w:rPr>
+        <w:rFonts w:ascii="Courier New" w:hAnsi="Courier New" w:cs="Courier New" w:hint="default"/>
+      </w:rPr>
+    </w:lvl>
+    <w:lvl w:ilvl="2" w:tplc="04060005" w:tentative="1">
+      <w:start w:val="1"/>
+      <w:numFmt w:val="bullet"/>
+      <w:lvlText w:val=""/>
+      <w:lvlJc w:val="left"/>
+      <w:pPr>
+        <w:ind w:left="2160" w:hanging="360"/>
+      </w:pPr>
+      <w:rPr>
+        <w:rFonts w:ascii="Wingdings" w:hAnsi="Wingdings" w:hint="default"/>
+      </w:rPr>
+    </w:lvl>
+    <w:lvl w:ilvl="3" w:tplc="04060001" w:tentative="1">
+      <w:start w:val="1"/>
+      <w:numFmt w:val="bullet"/>
+      <w:lvlText w:val=""/>
+      <w:lvlJc w:val="left"/>
+      <w:pPr>
+        <w:ind w:left="2880" w:hanging="360"/>
+      </w:pPr>
+      <w:rPr>
+        <w:rFonts w:ascii="Symbol" w:hAnsi="Symbol" w:hint="default"/>
+      </w:rPr>
+    </w:lvl>
+    <w:lvl w:ilvl="4" w:tplc="04060003" w:tentative="1">
+      <w:start w:val="1"/>
+      <w:numFmt w:val="bullet"/>
+      <w:lvlText w:val="o"/>
+      <w:lvlJc w:val="left"/>
+      <w:pPr>
+        <w:ind w:left="3600" w:hanging="360"/>
+      </w:pPr>
+      <w:rPr>
+        <w:rFonts w:ascii="Courier New" w:hAnsi="Courier New" w:cs="Courier New" w:hint="default"/>
+      </w:rPr>
+    </w:lvl>
+    <w:lvl w:ilvl="5" w:tplc="04060005" w:tentative="1">
+      <w:start w:val="1"/>
+      <w:numFmt w:val="bullet"/>
+      <w:lvlText w:val=""/>
+      <w:lvlJc w:val="left"/>
+      <w:pPr>
+        <w:ind w:left="4320" w:hanging="360"/>
+      </w:pPr>
+      <w:rPr>
+        <w:rFonts w:ascii="Wingdings" w:hAnsi="Wingdings" w:hint="default"/>
+      </w:rPr>
+    </w:lvl>
+    <w:lvl w:ilvl="6" w:tplc="04060001" w:tentative="1">
+      <w:start w:val="1"/>
+      <w:numFmt w:val="bullet"/>
+      <w:lvlText w:val=""/>
+      <w:lvlJc w:val="left"/>
+      <w:pPr>
+        <w:ind w:left="5040" w:hanging="360"/>
+      </w:pPr>
+      <w:rPr>
+        <w:rFonts w:ascii="Symbol" w:hAnsi="Symbol" w:hint="default"/>
+      </w:rPr>
+    </w:lvl>
+    <w:lvl w:ilvl="7" w:tplc="04060003" w:tentative="1">
+      <w:start w:val="1"/>
+      <w:numFmt w:val="bullet"/>
+      <w:lvlText w:val="o"/>
+      <w:lvlJc w:val="left"/>
+      <w:pPr>
+        <w:ind w:left="5760" w:hanging="360"/>
+      </w:pPr>
+      <w:rPr>
+        <w:rFonts w:ascii="Courier New" w:hAnsi="Courier New" w:cs="Courier New" w:hint="default"/>
+      </w:rPr>
+    </w:lvl>
+    <w:lvl w:ilvl="8" w:tplc="04060005" w:tentative="1">
+      <w:start w:val="1"/>
+      <w:numFmt w:val="bullet"/>
+      <w:lvlText w:val=""/>
+      <w:lvlJc w:val="left"/>
+      <w:pPr>
+        <w:ind w:left="6480" w:hanging="360"/>
+      </w:pPr>
+      <w:rPr>
+        <w:rFonts w:ascii="Wingdings" w:hAnsi="Wingdings" w:hint="default"/>
+      </w:rPr>
+    </w:lvl>
+  </w:abstractNum>
+  <w:abstractNum w:abstractNumId="70" w15:restartNumberingAfterBreak="0">
     <w:nsid w:val="532F6CCB"/>
     <w:multiLevelType w:val="hybridMultilevel"/>
     <w:tmpl w:val="DA70B210"/>
@@ -7944,7 +8522,7 @@
       </w:rPr>
     </w:lvl>
   </w:abstractNum>
-  <w:abstractNum w:abstractNumId="70" w15:restartNumberingAfterBreak="0">
+  <w:abstractNum w:abstractNumId="71" w15:restartNumberingAfterBreak="0">
     <w:nsid w:val="53A76D71"/>
     <w:multiLevelType w:val="hybridMultilevel"/>
     <w:tmpl w:val="980C828C"/>
@@ -8030,7 +8608,7 @@
       </w:pPr>
     </w:lvl>
   </w:abstractNum>
-  <w:abstractNum w:abstractNumId="71" w15:restartNumberingAfterBreak="0">
+  <w:abstractNum w:abstractNumId="72" w15:restartNumberingAfterBreak="0">
     <w:nsid w:val="57C3281F"/>
     <w:multiLevelType w:val="hybridMultilevel"/>
     <w:tmpl w:val="D8F272C8"/>
@@ -8116,7 +8694,7 @@
       </w:pPr>
     </w:lvl>
   </w:abstractNum>
-  <w:abstractNum w:abstractNumId="72" w15:restartNumberingAfterBreak="0">
+  <w:abstractNum w:abstractNumId="73" w15:restartNumberingAfterBreak="0">
     <w:nsid w:val="5AB356F0"/>
     <w:multiLevelType w:val="hybridMultilevel"/>
     <w:tmpl w:val="46766988"/>
@@ -8202,7 +8780,7 @@
       </w:pPr>
     </w:lvl>
   </w:abstractNum>
-  <w:abstractNum w:abstractNumId="73" w15:restartNumberingAfterBreak="0">
+  <w:abstractNum w:abstractNumId="74" w15:restartNumberingAfterBreak="0">
     <w:nsid w:val="5C52788F"/>
     <w:multiLevelType w:val="hybridMultilevel"/>
     <w:tmpl w:val="B46412A4"/>
@@ -8288,7 +8866,7 @@
       </w:pPr>
     </w:lvl>
   </w:abstractNum>
-  <w:abstractNum w:abstractNumId="74" w15:restartNumberingAfterBreak="0">
+  <w:abstractNum w:abstractNumId="75" w15:restartNumberingAfterBreak="0">
     <w:nsid w:val="5D793729"/>
     <w:multiLevelType w:val="hybridMultilevel"/>
     <w:tmpl w:val="A82C4212"/>
@@ -8374,7 +8952,7 @@
       </w:pPr>
     </w:lvl>
   </w:abstractNum>
-  <w:abstractNum w:abstractNumId="75" w15:restartNumberingAfterBreak="0">
+  <w:abstractNum w:abstractNumId="76" w15:restartNumberingAfterBreak="0">
     <w:nsid w:val="5E314876"/>
     <w:multiLevelType w:val="hybridMultilevel"/>
     <w:tmpl w:val="3340A2A2"/>
@@ -8460,7 +9038,7 @@
       </w:pPr>
     </w:lvl>
   </w:abstractNum>
-  <w:abstractNum w:abstractNumId="76" w15:restartNumberingAfterBreak="0">
+  <w:abstractNum w:abstractNumId="77" w15:restartNumberingAfterBreak="0">
     <w:nsid w:val="5E680402"/>
     <w:multiLevelType w:val="hybridMultilevel"/>
     <w:tmpl w:val="DB1406BE"/>
@@ -8573,7 +9151,7 @@
       </w:rPr>
     </w:lvl>
   </w:abstractNum>
-  <w:abstractNum w:abstractNumId="77" w15:restartNumberingAfterBreak="0">
+  <w:abstractNum w:abstractNumId="78" w15:restartNumberingAfterBreak="0">
     <w:nsid w:val="5E7C05A5"/>
     <w:multiLevelType w:val="hybridMultilevel"/>
     <w:tmpl w:val="9AA07ABC"/>
@@ -8659,7 +9237,7 @@
       </w:pPr>
     </w:lvl>
   </w:abstractNum>
-  <w:abstractNum w:abstractNumId="78" w15:restartNumberingAfterBreak="0">
+  <w:abstractNum w:abstractNumId="79" w15:restartNumberingAfterBreak="0">
     <w:nsid w:val="5EBA50AC"/>
     <w:multiLevelType w:val="hybridMultilevel"/>
     <w:tmpl w:val="1F8A46A0"/>
@@ -8745,7 +9323,7 @@
       </w:pPr>
     </w:lvl>
   </w:abstractNum>
-  <w:abstractNum w:abstractNumId="79" w15:restartNumberingAfterBreak="0">
+  <w:abstractNum w:abstractNumId="80" w15:restartNumberingAfterBreak="0">
     <w:nsid w:val="63546C15"/>
     <w:multiLevelType w:val="hybridMultilevel"/>
     <w:tmpl w:val="83609BC2"/>
@@ -8831,7 +9409,7 @@
       </w:pPr>
     </w:lvl>
   </w:abstractNum>
-  <w:abstractNum w:abstractNumId="80" w15:restartNumberingAfterBreak="0">
+  <w:abstractNum w:abstractNumId="81" w15:restartNumberingAfterBreak="0">
     <w:nsid w:val="64560E32"/>
     <w:multiLevelType w:val="hybridMultilevel"/>
     <w:tmpl w:val="7F04350A"/>
@@ -8917,7 +9495,7 @@
       </w:pPr>
     </w:lvl>
   </w:abstractNum>
-  <w:abstractNum w:abstractNumId="81" w15:restartNumberingAfterBreak="0">
+  <w:abstractNum w:abstractNumId="82" w15:restartNumberingAfterBreak="0">
     <w:nsid w:val="657F7BC0"/>
     <w:multiLevelType w:val="hybridMultilevel"/>
     <w:tmpl w:val="736219C6"/>
@@ -9003,7 +9581,7 @@
       </w:pPr>
     </w:lvl>
   </w:abstractNum>
-  <w:abstractNum w:abstractNumId="82" w15:restartNumberingAfterBreak="0">
+  <w:abstractNum w:abstractNumId="83" w15:restartNumberingAfterBreak="0">
     <w:nsid w:val="66B627E1"/>
     <w:multiLevelType w:val="hybridMultilevel"/>
     <w:tmpl w:val="ECB0C78E"/>
@@ -9089,7 +9667,7 @@
       </w:pPr>
     </w:lvl>
   </w:abstractNum>
-  <w:abstractNum w:abstractNumId="83" w15:restartNumberingAfterBreak="0">
+  <w:abstractNum w:abstractNumId="84" w15:restartNumberingAfterBreak="0">
     <w:nsid w:val="674D381D"/>
     <w:multiLevelType w:val="hybridMultilevel"/>
     <w:tmpl w:val="D640EF60"/>
@@ -9175,7 +9753,7 @@
       </w:pPr>
     </w:lvl>
   </w:abstractNum>
-  <w:abstractNum w:abstractNumId="84" w15:restartNumberingAfterBreak="0">
+  <w:abstractNum w:abstractNumId="85" w15:restartNumberingAfterBreak="0">
     <w:nsid w:val="675B656C"/>
     <w:multiLevelType w:val="hybridMultilevel"/>
     <w:tmpl w:val="7BA61BD2"/>
@@ -9288,7 +9866,7 @@
       </w:rPr>
     </w:lvl>
   </w:abstractNum>
-  <w:abstractNum w:abstractNumId="85" w15:restartNumberingAfterBreak="0">
+  <w:abstractNum w:abstractNumId="86" w15:restartNumberingAfterBreak="0">
     <w:nsid w:val="676D16C8"/>
     <w:multiLevelType w:val="hybridMultilevel"/>
     <w:tmpl w:val="D640EF60"/>
@@ -9374,7 +9952,7 @@
       </w:pPr>
     </w:lvl>
   </w:abstractNum>
-  <w:abstractNum w:abstractNumId="86" w15:restartNumberingAfterBreak="0">
+  <w:abstractNum w:abstractNumId="87" w15:restartNumberingAfterBreak="0">
     <w:nsid w:val="69216A0D"/>
     <w:multiLevelType w:val="hybridMultilevel"/>
     <w:tmpl w:val="46766988"/>
@@ -9460,7 +10038,7 @@
       </w:pPr>
     </w:lvl>
   </w:abstractNum>
-  <w:abstractNum w:abstractNumId="87" w15:restartNumberingAfterBreak="0">
+  <w:abstractNum w:abstractNumId="88" w15:restartNumberingAfterBreak="0">
     <w:nsid w:val="69D8602A"/>
     <w:multiLevelType w:val="hybridMultilevel"/>
     <w:tmpl w:val="06765BB4"/>
@@ -9546,7 +10124,7 @@
       </w:pPr>
     </w:lvl>
   </w:abstractNum>
-  <w:abstractNum w:abstractNumId="88" w15:restartNumberingAfterBreak="0">
+  <w:abstractNum w:abstractNumId="89" w15:restartNumberingAfterBreak="0">
     <w:nsid w:val="69E00164"/>
     <w:multiLevelType w:val="hybridMultilevel"/>
     <w:tmpl w:val="06765BB4"/>
@@ -9632,7 +10210,7 @@
       </w:pPr>
     </w:lvl>
   </w:abstractNum>
-  <w:abstractNum w:abstractNumId="89" w15:restartNumberingAfterBreak="0">
+  <w:abstractNum w:abstractNumId="90" w15:restartNumberingAfterBreak="0">
     <w:nsid w:val="6B3468F7"/>
     <w:multiLevelType w:val="hybridMultilevel"/>
     <w:tmpl w:val="34FAAABC"/>
@@ -9718,7 +10296,7 @@
       </w:pPr>
     </w:lvl>
   </w:abstractNum>
-  <w:abstractNum w:abstractNumId="90" w15:restartNumberingAfterBreak="0">
+  <w:abstractNum w:abstractNumId="91" w15:restartNumberingAfterBreak="0">
     <w:nsid w:val="6CF24955"/>
     <w:multiLevelType w:val="hybridMultilevel"/>
     <w:tmpl w:val="103C458A"/>
@@ -9804,7 +10382,7 @@
       </w:pPr>
     </w:lvl>
   </w:abstractNum>
-  <w:abstractNum w:abstractNumId="91" w15:restartNumberingAfterBreak="0">
+  <w:abstractNum w:abstractNumId="92" w15:restartNumberingAfterBreak="0">
     <w:nsid w:val="6D4427FF"/>
     <w:multiLevelType w:val="hybridMultilevel"/>
     <w:tmpl w:val="E3002B50"/>
@@ -9890,7 +10468,7 @@
       </w:pPr>
     </w:lvl>
   </w:abstractNum>
-  <w:abstractNum w:abstractNumId="92" w15:restartNumberingAfterBreak="0">
+  <w:abstractNum w:abstractNumId="93" w15:restartNumberingAfterBreak="0">
     <w:nsid w:val="6F7474EB"/>
     <w:multiLevelType w:val="hybridMultilevel"/>
     <w:tmpl w:val="B414D744"/>
@@ -9979,7 +10557,7 @@
       </w:pPr>
     </w:lvl>
   </w:abstractNum>
-  <w:abstractNum w:abstractNumId="93" w15:restartNumberingAfterBreak="0">
+  <w:abstractNum w:abstractNumId="94" w15:restartNumberingAfterBreak="0">
     <w:nsid w:val="6FBD7B82"/>
     <w:multiLevelType w:val="hybridMultilevel"/>
     <w:tmpl w:val="60BEDCEA"/>
@@ -10068,7 +10646,7 @@
       </w:pPr>
     </w:lvl>
   </w:abstractNum>
-  <w:abstractNum w:abstractNumId="94" w15:restartNumberingAfterBreak="0">
+  <w:abstractNum w:abstractNumId="95" w15:restartNumberingAfterBreak="0">
     <w:nsid w:val="71011366"/>
     <w:multiLevelType w:val="hybridMultilevel"/>
     <w:tmpl w:val="B4CCA6C8"/>
@@ -10154,7 +10732,7 @@
       </w:pPr>
     </w:lvl>
   </w:abstractNum>
-  <w:abstractNum w:abstractNumId="95" w15:restartNumberingAfterBreak="0">
+  <w:abstractNum w:abstractNumId="96" w15:restartNumberingAfterBreak="0">
     <w:nsid w:val="711B69C3"/>
     <w:multiLevelType w:val="hybridMultilevel"/>
     <w:tmpl w:val="C45EEBC8"/>
@@ -10240,7 +10818,7 @@
       </w:pPr>
     </w:lvl>
   </w:abstractNum>
-  <w:abstractNum w:abstractNumId="96" w15:restartNumberingAfterBreak="0">
+  <w:abstractNum w:abstractNumId="97" w15:restartNumberingAfterBreak="0">
     <w:nsid w:val="733E5C5A"/>
     <w:multiLevelType w:val="hybridMultilevel"/>
     <w:tmpl w:val="06765BB4"/>
@@ -10326,7 +10904,7 @@
       </w:pPr>
     </w:lvl>
   </w:abstractNum>
-  <w:abstractNum w:abstractNumId="97" w15:restartNumberingAfterBreak="0">
+  <w:abstractNum w:abstractNumId="98" w15:restartNumberingAfterBreak="0">
     <w:nsid w:val="74792180"/>
     <w:multiLevelType w:val="hybridMultilevel"/>
     <w:tmpl w:val="5954525E"/>
@@ -10412,7 +10990,7 @@
       </w:pPr>
     </w:lvl>
   </w:abstractNum>
-  <w:abstractNum w:abstractNumId="98" w15:restartNumberingAfterBreak="0">
+  <w:abstractNum w:abstractNumId="99" w15:restartNumberingAfterBreak="0">
     <w:nsid w:val="75CD06E9"/>
     <w:multiLevelType w:val="hybridMultilevel"/>
     <w:tmpl w:val="79D699A8"/>
@@ -10525,7 +11103,7 @@
       </w:rPr>
     </w:lvl>
   </w:abstractNum>
-  <w:abstractNum w:abstractNumId="99" w15:restartNumberingAfterBreak="0">
+  <w:abstractNum w:abstractNumId="100" w15:restartNumberingAfterBreak="0">
     <w:nsid w:val="782456EF"/>
     <w:multiLevelType w:val="hybridMultilevel"/>
     <w:tmpl w:val="C45EEBC8"/>
@@ -10611,7 +11189,7 @@
       </w:pPr>
     </w:lvl>
   </w:abstractNum>
-  <w:abstractNum w:abstractNumId="100" w15:restartNumberingAfterBreak="0">
+  <w:abstractNum w:abstractNumId="101" w15:restartNumberingAfterBreak="0">
     <w:nsid w:val="798006BF"/>
     <w:multiLevelType w:val="hybridMultilevel"/>
     <w:tmpl w:val="3340A2A2"/>
@@ -10697,7 +11275,7 @@
       </w:pPr>
     </w:lvl>
   </w:abstractNum>
-  <w:abstractNum w:abstractNumId="101" w15:restartNumberingAfterBreak="0">
+  <w:abstractNum w:abstractNumId="102" w15:restartNumberingAfterBreak="0">
     <w:nsid w:val="79A578DA"/>
     <w:multiLevelType w:val="hybridMultilevel"/>
     <w:tmpl w:val="50F2D57A"/>
@@ -10783,7 +11361,7 @@
       </w:pPr>
     </w:lvl>
   </w:abstractNum>
-  <w:abstractNum w:abstractNumId="102" w15:restartNumberingAfterBreak="0">
+  <w:abstractNum w:abstractNumId="103" w15:restartNumberingAfterBreak="0">
     <w:nsid w:val="7BBE7F52"/>
     <w:multiLevelType w:val="hybridMultilevel"/>
     <w:tmpl w:val="9638902E"/>
@@ -10896,7 +11474,7 @@
       </w:rPr>
     </w:lvl>
   </w:abstractNum>
-  <w:abstractNum w:abstractNumId="103" w15:restartNumberingAfterBreak="0">
+  <w:abstractNum w:abstractNumId="104" w15:restartNumberingAfterBreak="0">
     <w:nsid w:val="7D086B41"/>
     <w:multiLevelType w:val="hybridMultilevel"/>
     <w:tmpl w:val="C02CCB08"/>
@@ -11009,7 +11587,7 @@
       </w:rPr>
     </w:lvl>
   </w:abstractNum>
-  <w:abstractNum w:abstractNumId="104" w15:restartNumberingAfterBreak="0">
+  <w:abstractNum w:abstractNumId="105" w15:restartNumberingAfterBreak="0">
     <w:nsid w:val="7DE62607"/>
     <w:multiLevelType w:val="hybridMultilevel"/>
     <w:tmpl w:val="80AEF776"/>
@@ -11095,7 +11673,7 @@
       </w:pPr>
     </w:lvl>
   </w:abstractNum>
-  <w:abstractNum w:abstractNumId="105" w15:restartNumberingAfterBreak="0">
+  <w:abstractNum w:abstractNumId="106" w15:restartNumberingAfterBreak="0">
     <w:nsid w:val="7F1945E7"/>
     <w:multiLevelType w:val="hybridMultilevel"/>
     <w:tmpl w:val="F9168C2A"/>
@@ -11185,7 +11763,7 @@
     </w:lvl>
   </w:abstractNum>
   <w:num w:numId="1">
-    <w:abstractNumId w:val="75"/>
+    <w:abstractNumId w:val="76"/>
   </w:num>
   <w:num w:numId="2">
     <w:abstractNumId w:val="21"/>
@@ -11194,7 +11772,7 @@
     <w:abstractNumId w:val="41"/>
   </w:num>
   <w:num w:numId="4">
-    <w:abstractNumId w:val="93"/>
+    <w:abstractNumId w:val="94"/>
   </w:num>
   <w:num w:numId="5">
     <w:abstractNumId w:val="61"/>
@@ -11206,7 +11784,7 @@
     <w:abstractNumId w:val="45"/>
   </w:num>
   <w:num w:numId="8">
-    <w:abstractNumId w:val="91"/>
+    <w:abstractNumId w:val="92"/>
   </w:num>
   <w:num w:numId="9">
     <w:abstractNumId w:val="1"/>
@@ -11218,10 +11796,10 @@
     <w:abstractNumId w:val="48"/>
   </w:num>
   <w:num w:numId="12">
-    <w:abstractNumId w:val="74"/>
+    <w:abstractNumId w:val="75"/>
   </w:num>
   <w:num w:numId="13">
-    <w:abstractNumId w:val="78"/>
+    <w:abstractNumId w:val="79"/>
   </w:num>
   <w:num w:numId="14">
     <w:abstractNumId w:val="44"/>
@@ -11233,13 +11811,13 @@
     <w:abstractNumId w:val="60"/>
   </w:num>
   <w:num w:numId="17">
-    <w:abstractNumId w:val="103"/>
+    <w:abstractNumId w:val="104"/>
   </w:num>
   <w:num w:numId="18">
-    <w:abstractNumId w:val="79"/>
+    <w:abstractNumId w:val="80"/>
   </w:num>
   <w:num w:numId="19">
-    <w:abstractNumId w:val="98"/>
+    <w:abstractNumId w:val="99"/>
   </w:num>
   <w:num w:numId="20">
     <w:abstractNumId w:val="24"/>
@@ -11248,7 +11826,7 @@
     <w:abstractNumId w:val="38"/>
   </w:num>
   <w:num w:numId="22">
-    <w:abstractNumId w:val="83"/>
+    <w:abstractNumId w:val="84"/>
   </w:num>
   <w:num w:numId="23">
     <w:abstractNumId w:val="16"/>
@@ -11257,7 +11835,7 @@
     <w:abstractNumId w:val="22"/>
   </w:num>
   <w:num w:numId="25">
-    <w:abstractNumId w:val="77"/>
+    <w:abstractNumId w:val="78"/>
   </w:num>
   <w:num w:numId="26">
     <w:abstractNumId w:val="13"/>
@@ -11266,7 +11844,7 @@
     <w:abstractNumId w:val="10"/>
   </w:num>
   <w:num w:numId="28">
-    <w:abstractNumId w:val="101"/>
+    <w:abstractNumId w:val="102"/>
   </w:num>
   <w:num w:numId="29">
     <w:abstractNumId w:val="47"/>
@@ -11278,7 +11856,7 @@
     <w:abstractNumId w:val="56"/>
   </w:num>
   <w:num w:numId="32">
-    <w:abstractNumId w:val="90"/>
+    <w:abstractNumId w:val="91"/>
   </w:num>
   <w:num w:numId="33">
     <w:abstractNumId w:val="34"/>
@@ -11287,7 +11865,7 @@
     <w:abstractNumId w:val="36"/>
   </w:num>
   <w:num w:numId="35">
-    <w:abstractNumId w:val="99"/>
+    <w:abstractNumId w:val="100"/>
   </w:num>
   <w:num w:numId="36">
     <w:abstractNumId w:val="33"/>
@@ -11314,7 +11892,7 @@
     <w:abstractNumId w:val="59"/>
   </w:num>
   <w:num w:numId="44">
-    <w:abstractNumId w:val="95"/>
+    <w:abstractNumId w:val="96"/>
   </w:num>
   <w:num w:numId="45">
     <w:abstractNumId w:val="67"/>
@@ -11326,7 +11904,7 @@
     <w:abstractNumId w:val="8"/>
   </w:num>
   <w:num w:numId="48">
-    <w:abstractNumId w:val="89"/>
+    <w:abstractNumId w:val="90"/>
   </w:num>
   <w:num w:numId="49">
     <w:abstractNumId w:val="6"/>
@@ -11341,16 +11919,16 @@
     <w:abstractNumId w:val="51"/>
   </w:num>
   <w:num w:numId="53">
-    <w:abstractNumId w:val="82"/>
+    <w:abstractNumId w:val="83"/>
   </w:num>
   <w:num w:numId="54">
-    <w:abstractNumId w:val="104"/>
+    <w:abstractNumId w:val="105"/>
   </w:num>
   <w:num w:numId="55">
     <w:abstractNumId w:val="63"/>
   </w:num>
   <w:num w:numId="56">
-    <w:abstractNumId w:val="81"/>
+    <w:abstractNumId w:val="82"/>
   </w:num>
   <w:num w:numId="57">
     <w:abstractNumId w:val="15"/>
@@ -11368,7 +11946,7 @@
     <w:abstractNumId w:val="42"/>
   </w:num>
   <w:num w:numId="62">
-    <w:abstractNumId w:val="69"/>
+    <w:abstractNumId w:val="70"/>
   </w:num>
   <w:num w:numId="63">
     <w:abstractNumId w:val="65"/>
@@ -11383,13 +11961,13 @@
     <w:abstractNumId w:val="37"/>
   </w:num>
   <w:num w:numId="67">
-    <w:abstractNumId w:val="105"/>
+    <w:abstractNumId w:val="106"/>
   </w:num>
   <w:num w:numId="68">
-    <w:abstractNumId w:val="92"/>
+    <w:abstractNumId w:val="93"/>
   </w:num>
   <w:num w:numId="69">
-    <w:abstractNumId w:val="94"/>
+    <w:abstractNumId w:val="95"/>
   </w:num>
   <w:num w:numId="70">
     <w:abstractNumId w:val="9"/>
@@ -11404,10 +11982,10 @@
     <w:abstractNumId w:val="2"/>
   </w:num>
   <w:num w:numId="74">
-    <w:abstractNumId w:val="76"/>
+    <w:abstractNumId w:val="77"/>
   </w:num>
   <w:num w:numId="75">
-    <w:abstractNumId w:val="73"/>
+    <w:abstractNumId w:val="74"/>
   </w:num>
   <w:num w:numId="76">
     <w:abstractNumId w:val="3"/>
@@ -11419,7 +11997,7 @@
     <w:abstractNumId w:val="4"/>
   </w:num>
   <w:num w:numId="79">
-    <w:abstractNumId w:val="70"/>
+    <w:abstractNumId w:val="71"/>
   </w:num>
   <w:num w:numId="80">
     <w:abstractNumId w:val="39"/>
@@ -11428,10 +12006,10 @@
     <w:abstractNumId w:val="58"/>
   </w:num>
   <w:num w:numId="82">
-    <w:abstractNumId w:val="71"/>
+    <w:abstractNumId w:val="72"/>
   </w:num>
   <w:num w:numId="83">
-    <w:abstractNumId w:val="97"/>
+    <w:abstractNumId w:val="98"/>
   </w:num>
   <w:num w:numId="84">
     <w:abstractNumId w:val="53"/>
@@ -11440,16 +12018,16 @@
     <w:abstractNumId w:val="19"/>
   </w:num>
   <w:num w:numId="86">
-    <w:abstractNumId w:val="80"/>
+    <w:abstractNumId w:val="81"/>
   </w:num>
   <w:num w:numId="87">
-    <w:abstractNumId w:val="85"/>
+    <w:abstractNumId w:val="86"/>
   </w:num>
   <w:num w:numId="88">
-    <w:abstractNumId w:val="86"/>
+    <w:abstractNumId w:val="87"/>
   </w:num>
   <w:num w:numId="89">
-    <w:abstractNumId w:val="72"/>
+    <w:abstractNumId w:val="73"/>
   </w:num>
   <w:num w:numId="90">
     <w:abstractNumId w:val="28"/>
@@ -11464,25 +12042,25 @@
     <w:abstractNumId w:val="11"/>
   </w:num>
   <w:num w:numId="94">
-    <w:abstractNumId w:val="102"/>
+    <w:abstractNumId w:val="103"/>
   </w:num>
   <w:num w:numId="95">
     <w:abstractNumId w:val="55"/>
   </w:num>
   <w:num w:numId="96">
-    <w:abstractNumId w:val="88"/>
+    <w:abstractNumId w:val="89"/>
   </w:num>
   <w:num w:numId="97">
     <w:abstractNumId w:val="40"/>
   </w:num>
   <w:num w:numId="98">
-    <w:abstractNumId w:val="87"/>
+    <w:abstractNumId w:val="88"/>
   </w:num>
   <w:num w:numId="99">
     <w:abstractNumId w:val="7"/>
   </w:num>
   <w:num w:numId="100">
-    <w:abstractNumId w:val="96"/>
+    <w:abstractNumId w:val="97"/>
   </w:num>
   <w:num w:numId="101">
     <w:abstractNumId w:val="31"/>
@@ -11494,13 +12072,16 @@
     <w:abstractNumId w:val="27"/>
   </w:num>
   <w:num w:numId="104">
-    <w:abstractNumId w:val="100"/>
+    <w:abstractNumId w:val="101"/>
   </w:num>
   <w:num w:numId="105">
     <w:abstractNumId w:val="26"/>
   </w:num>
   <w:num w:numId="106">
-    <w:abstractNumId w:val="84"/>
+    <w:abstractNumId w:val="85"/>
+  </w:num>
+  <w:num w:numId="107">
+    <w:abstractNumId w:val="69"/>
   </w:num>
   <w:numIdMacAtCleanup w:val="103"/>
 </w:numbering>
@@ -12351,7 +12932,7 @@
 </file>
 
 <file path=customXml/itemProps2.xml><?xml version="1.0" encoding="utf-8"?>
-<ds:datastoreItem xmlns:ds="http://schemas.openxmlformats.org/officeDocument/2006/customXml" ds:itemID="{BDBEB957-1B52-4A78-87DB-4325A41BC899}">
+<ds:datastoreItem xmlns:ds="http://schemas.openxmlformats.org/officeDocument/2006/customXml" ds:itemID="{31864B02-202F-4910-B72D-E3E99BCFF2F9}">
   <ds:schemaRefs>
     <ds:schemaRef ds:uri="http://schemas.openxmlformats.org/officeDocument/2006/bibliography"/>
   </ds:schemaRefs>

</xml_diff>

<commit_message>
Added presentation on Debugging, plus updates of other materials
Added new exercise OOP.1.6a (RolePlayV12)
</commit_message>
<xml_diff>
--- a/CSharpProgramming/MiniProjects/CSharpMiniProjects.docx
+++ b/CSharpProgramming/MiniProjects/CSharpMiniProjects.docx
@@ -191,7 +191,7 @@
                 <w:color w:val="4F81BD"/>
                 <w:lang w:val="en-US"/>
               </w:rPr>
-              <w:t>22</w:t>
+              <w:t>25</w:t>
             </w:r>
             <w:r>
               <w:rPr>
@@ -303,7 +303,7 @@
       <w:r>
         <w:fldChar w:fldCharType="separate"/>
       </w:r>
-      <w:hyperlink w:anchor="_Toc506535819" w:history="1">
+      <w:hyperlink w:anchor="_Toc507324129" w:history="1">
         <w:r>
           <w:rPr>
             <w:rStyle w:val="Hyperlink"/>
@@ -330,7 +330,7 @@
             <w:noProof/>
             <w:webHidden/>
           </w:rPr>
-          <w:instrText xml:space="preserve"> PAGEREF _Toc506535819 \h </w:instrText>
+          <w:instrText xml:space="preserve"> PAGEREF _Toc507324129 \h </w:instrText>
         </w:r>
         <w:r>
           <w:rPr>
@@ -373,7 +373,7 @@
           <w:szCs w:val="22"/>
         </w:rPr>
       </w:pPr>
-      <w:hyperlink w:anchor="_Toc506535820" w:history="1">
+      <w:hyperlink w:anchor="_Toc507324130" w:history="1">
         <w:r>
           <w:rPr>
             <w:rStyle w:val="Hyperlink"/>
@@ -400,7 +400,7 @@
             <w:noProof/>
             <w:webHidden/>
           </w:rPr>
-          <w:instrText xml:space="preserve"> PAGEREF _Toc506535820 \h </w:instrText>
+          <w:instrText xml:space="preserve"> PAGEREF _Toc507324130 \h </w:instrText>
         </w:r>
         <w:r>
           <w:rPr>
@@ -432,6 +432,76 @@
       </w:hyperlink>
     </w:p>
     <w:p>
+      <w:pPr>
+        <w:pStyle w:val="Indholdsfortegnelse1"/>
+        <w:tabs>
+          <w:tab w:val="right" w:leader="dot" w:pos="9736"/>
+        </w:tabs>
+        <w:rPr>
+          <w:noProof/>
+          <w:sz w:val="22"/>
+          <w:szCs w:val="22"/>
+        </w:rPr>
+      </w:pPr>
+      <w:hyperlink w:anchor="_Toc507324131" w:history="1">
+        <w:r>
+          <w:rPr>
+            <w:rStyle w:val="Hyperlink"/>
+            <w:noProof/>
+          </w:rPr>
+          <w:t>MP.3</w:t>
+        </w:r>
+        <w:r>
+          <w:rPr>
+            <w:noProof/>
+            <w:webHidden/>
+          </w:rPr>
+          <w:tab/>
+        </w:r>
+        <w:r>
+          <w:rPr>
+            <w:noProof/>
+            <w:webHidden/>
+          </w:rPr>
+          <w:fldChar w:fldCharType="begin"/>
+        </w:r>
+        <w:r>
+          <w:rPr>
+            <w:noProof/>
+            <w:webHidden/>
+          </w:rPr>
+          <w:instrText xml:space="preserve"> PAGEREF _Toc507324131 \h </w:instrText>
+        </w:r>
+        <w:r>
+          <w:rPr>
+            <w:noProof/>
+            <w:webHidden/>
+          </w:rPr>
+        </w:r>
+        <w:r>
+          <w:rPr>
+            <w:noProof/>
+            <w:webHidden/>
+          </w:rPr>
+          <w:fldChar w:fldCharType="separate"/>
+        </w:r>
+        <w:r>
+          <w:rPr>
+            <w:noProof/>
+            <w:webHidden/>
+          </w:rPr>
+          <w:t>4</w:t>
+        </w:r>
+        <w:r>
+          <w:rPr>
+            <w:noProof/>
+            <w:webHidden/>
+          </w:rPr>
+          <w:fldChar w:fldCharType="end"/>
+        </w:r>
+      </w:hyperlink>
+    </w:p>
+    <w:p>
       <w:r>
         <w:rPr>
           <w:b/>
@@ -446,6 +516,8 @@
       <w:pPr>
         <w:pStyle w:val="Overskrift1"/>
       </w:pPr>
+      <w:bookmarkStart w:id="1" w:name="_GoBack"/>
+      <w:bookmarkEnd w:id="1"/>
       <w:r>
         <w:br w:type="page"/>
       </w:r>
@@ -498,11 +570,11 @@
             <w:pPr>
               <w:pStyle w:val="Overskrift1"/>
             </w:pPr>
-            <w:bookmarkStart w:id="1" w:name="_Toc506535819"/>
+            <w:bookmarkStart w:id="2" w:name="_Toc507324129"/>
             <w:r>
               <w:t>MP.1</w:t>
             </w:r>
-            <w:bookmarkEnd w:id="1"/>
+            <w:bookmarkEnd w:id="2"/>
           </w:p>
           <w:p>
             <w:pPr>
@@ -1007,11 +1079,11 @@
             <w:pPr>
               <w:pStyle w:val="Overskrift1"/>
             </w:pPr>
-            <w:bookmarkStart w:id="2" w:name="_Toc506535820"/>
+            <w:bookmarkStart w:id="3" w:name="_Toc507324130"/>
             <w:r>
               <w:t>MP.2</w:t>
             </w:r>
-            <w:bookmarkEnd w:id="2"/>
+            <w:bookmarkEnd w:id="3"/>
           </w:p>
           <w:p>
             <w:pPr>
@@ -1653,9 +1725,11 @@
             <w:pPr>
               <w:pStyle w:val="Overskrift1"/>
             </w:pPr>
+            <w:bookmarkStart w:id="4" w:name="_Toc507324131"/>
             <w:r>
               <w:t>MP.3</w:t>
             </w:r>
+            <w:bookmarkEnd w:id="4"/>
           </w:p>
           <w:p>
             <w:pPr>
@@ -1752,13 +1826,7 @@
               <w:rPr>
                 <w:lang w:val="en-US"/>
               </w:rPr>
-              <w:t xml:space="preserve">Work with an event-driven </w:t>
-            </w:r>
-            <w:r>
-              <w:rPr>
-                <w:lang w:val="en-US"/>
-              </w:rPr>
-              <w:t>application without a well-defined speci</w:t>
+              <w:t>Work with an event-driven application without a well-defined speci</w:t>
             </w:r>
             <w:r>
               <w:rPr>
@@ -1886,8 +1954,6 @@
               </w:rPr>
               <w:t>s</w:t>
             </w:r>
-            <w:bookmarkStart w:id="3" w:name="_GoBack"/>
-            <w:bookmarkEnd w:id="3"/>
             <w:r>
               <w:rPr>
                 <w:sz w:val="24"/>
@@ -12932,7 +12998,7 @@
 </file>
 
 <file path=customXml/itemProps2.xml><?xml version="1.0" encoding="utf-8"?>
-<ds:datastoreItem xmlns:ds="http://schemas.openxmlformats.org/officeDocument/2006/customXml" ds:itemID="{31864B02-202F-4910-B72D-E3E99BCFF2F9}">
+<ds:datastoreItem xmlns:ds="http://schemas.openxmlformats.org/officeDocument/2006/customXml" ds:itemID="{656854C5-8EEE-4A29-8831-7CEDE6F27E2B}">
   <ds:schemaRefs>
     <ds:schemaRef ds:uri="http://schemas.openxmlformats.org/officeDocument/2006/bibliography"/>
   </ds:schemaRefs>

</xml_diff>

<commit_message>
Added mini-project MP.4 (CryptoCrowns)
Added mini-project MP.4 (CryptoCrowns)
</commit_message>
<xml_diff>
--- a/CSharpProgramming/MiniProjects/CSharpMiniProjects.docx
+++ b/CSharpProgramming/MiniProjects/CSharpMiniProjects.docx
@@ -191,14 +191,7 @@
                 <w:color w:val="4F81BD"/>
                 <w:lang w:val="en-US"/>
               </w:rPr>
-              <w:t>25</w:t>
-            </w:r>
-            <w:r>
-              <w:rPr>
-                <w:color w:val="4F81BD"/>
-                <w:lang w:val="en-US"/>
-              </w:rPr>
-              <w:t>-02</w:t>
+              <w:t>08-03</w:t>
             </w:r>
             <w:r>
               <w:rPr>
@@ -282,6 +275,8 @@
         <w:t>Content</w:t>
       </w:r>
     </w:p>
+    <w:bookmarkStart w:id="1" w:name="_GoBack"/>
+    <w:bookmarkEnd w:id="1"/>
     <w:p>
       <w:pPr>
         <w:pStyle w:val="Indholdsfortegnelse1"/>
@@ -303,7 +298,7 @@
       <w:r>
         <w:fldChar w:fldCharType="separate"/>
       </w:r>
-      <w:hyperlink w:anchor="_Toc507324129" w:history="1">
+      <w:hyperlink w:anchor="_Toc508216791" w:history="1">
         <w:r>
           <w:rPr>
             <w:rStyle w:val="Hyperlink"/>
@@ -330,7 +325,7 @@
             <w:noProof/>
             <w:webHidden/>
           </w:rPr>
-          <w:instrText xml:space="preserve"> PAGEREF _Toc507324129 \h </w:instrText>
+          <w:instrText xml:space="preserve"> PAGEREF _Toc508216791 \h </w:instrText>
         </w:r>
         <w:r>
           <w:rPr>
@@ -373,7 +368,7 @@
           <w:szCs w:val="22"/>
         </w:rPr>
       </w:pPr>
-      <w:hyperlink w:anchor="_Toc507324130" w:history="1">
+      <w:hyperlink w:anchor="_Toc508216792" w:history="1">
         <w:r>
           <w:rPr>
             <w:rStyle w:val="Hyperlink"/>
@@ -400,7 +395,7 @@
             <w:noProof/>
             <w:webHidden/>
           </w:rPr>
-          <w:instrText xml:space="preserve"> PAGEREF _Toc507324130 \h </w:instrText>
+          <w:instrText xml:space="preserve"> PAGEREF _Toc508216792 \h </w:instrText>
         </w:r>
         <w:r>
           <w:rPr>
@@ -443,7 +438,7 @@
           <w:szCs w:val="22"/>
         </w:rPr>
       </w:pPr>
-      <w:hyperlink w:anchor="_Toc507324131" w:history="1">
+      <w:hyperlink w:anchor="_Toc508216793" w:history="1">
         <w:r>
           <w:rPr>
             <w:rStyle w:val="Hyperlink"/>
@@ -470,7 +465,7 @@
             <w:noProof/>
             <w:webHidden/>
           </w:rPr>
-          <w:instrText xml:space="preserve"> PAGEREF _Toc507324131 \h </w:instrText>
+          <w:instrText xml:space="preserve"> PAGEREF _Toc508216793 \h </w:instrText>
         </w:r>
         <w:r>
           <w:rPr>
@@ -502,6 +497,76 @@
       </w:hyperlink>
     </w:p>
     <w:p>
+      <w:pPr>
+        <w:pStyle w:val="Indholdsfortegnelse1"/>
+        <w:tabs>
+          <w:tab w:val="right" w:leader="dot" w:pos="9736"/>
+        </w:tabs>
+        <w:rPr>
+          <w:noProof/>
+          <w:sz w:val="22"/>
+          <w:szCs w:val="22"/>
+        </w:rPr>
+      </w:pPr>
+      <w:hyperlink w:anchor="_Toc508216794" w:history="1">
+        <w:r>
+          <w:rPr>
+            <w:rStyle w:val="Hyperlink"/>
+            <w:noProof/>
+          </w:rPr>
+          <w:t>MP.4</w:t>
+        </w:r>
+        <w:r>
+          <w:rPr>
+            <w:noProof/>
+            <w:webHidden/>
+          </w:rPr>
+          <w:tab/>
+        </w:r>
+        <w:r>
+          <w:rPr>
+            <w:noProof/>
+            <w:webHidden/>
+          </w:rPr>
+          <w:fldChar w:fldCharType="begin"/>
+        </w:r>
+        <w:r>
+          <w:rPr>
+            <w:noProof/>
+            <w:webHidden/>
+          </w:rPr>
+          <w:instrText xml:space="preserve"> PAGEREF _Toc508216794 \h </w:instrText>
+        </w:r>
+        <w:r>
+          <w:rPr>
+            <w:noProof/>
+            <w:webHidden/>
+          </w:rPr>
+        </w:r>
+        <w:r>
+          <w:rPr>
+            <w:noProof/>
+            <w:webHidden/>
+          </w:rPr>
+          <w:fldChar w:fldCharType="separate"/>
+        </w:r>
+        <w:r>
+          <w:rPr>
+            <w:noProof/>
+            <w:webHidden/>
+          </w:rPr>
+          <w:t>5</w:t>
+        </w:r>
+        <w:r>
+          <w:rPr>
+            <w:noProof/>
+            <w:webHidden/>
+          </w:rPr>
+          <w:fldChar w:fldCharType="end"/>
+        </w:r>
+      </w:hyperlink>
+    </w:p>
+    <w:p>
       <w:r>
         <w:rPr>
           <w:b/>
@@ -516,8 +581,6 @@
       <w:pPr>
         <w:pStyle w:val="Overskrift1"/>
       </w:pPr>
-      <w:bookmarkStart w:id="1" w:name="_GoBack"/>
-      <w:bookmarkEnd w:id="1"/>
       <w:r>
         <w:br w:type="page"/>
       </w:r>
@@ -570,7 +633,7 @@
             <w:pPr>
               <w:pStyle w:val="Overskrift1"/>
             </w:pPr>
-            <w:bookmarkStart w:id="2" w:name="_Toc507324129"/>
+            <w:bookmarkStart w:id="2" w:name="_Toc508216791"/>
             <w:r>
               <w:t>MP.1</w:t>
             </w:r>
@@ -1079,7 +1142,7 @@
             <w:pPr>
               <w:pStyle w:val="Overskrift1"/>
             </w:pPr>
-            <w:bookmarkStart w:id="3" w:name="_Toc507324130"/>
+            <w:bookmarkStart w:id="3" w:name="_Toc508216792"/>
             <w:r>
               <w:t>MP.2</w:t>
             </w:r>
@@ -1725,7 +1788,7 @@
             <w:pPr>
               <w:pStyle w:val="Overskrift1"/>
             </w:pPr>
-            <w:bookmarkStart w:id="4" w:name="_Toc507324131"/>
+            <w:bookmarkStart w:id="4" w:name="_Toc508216793"/>
             <w:r>
               <w:t>MP.3</w:t>
             </w:r>
@@ -2097,6 +2160,823 @@
                 <w:lang w:val="en-US"/>
               </w:rPr>
               <w:t xml:space="preserve">A stock trading GUI, where you simulate that the user can buy or sell stocks. This could also include definition of classes for representing a stock portfolio and an account with funds for stock trading. </w:t>
+            </w:r>
+          </w:p>
+          <w:p>
+            <w:pPr>
+              <w:rPr>
+                <w:lang w:val="en-US"/>
+              </w:rPr>
+            </w:pPr>
+          </w:p>
+        </w:tc>
+      </w:tr>
+    </w:tbl>
+    <w:p>
+      <w:pPr>
+        <w:rPr>
+          <w:lang w:val="en-US"/>
+        </w:rPr>
+      </w:pPr>
+    </w:p>
+    <w:p>
+      <w:pPr>
+        <w:pStyle w:val="Overskrift1"/>
+      </w:pPr>
+      <w:r>
+        <w:br w:type="page"/>
+      </w:r>
+    </w:p>
+    <w:tbl>
+      <w:tblPr>
+        <w:tblW w:w="0" w:type="auto"/>
+        <w:tblBorders>
+          <w:top w:val="single" w:sz="4" w:space="0" w:color="auto"/>
+          <w:left w:val="single" w:sz="4" w:space="0" w:color="auto"/>
+          <w:bottom w:val="single" w:sz="4" w:space="0" w:color="auto"/>
+          <w:right w:val="single" w:sz="4" w:space="0" w:color="auto"/>
+          <w:insideH w:val="single" w:sz="4" w:space="0" w:color="auto"/>
+          <w:insideV w:val="single" w:sz="4" w:space="0" w:color="auto"/>
+        </w:tblBorders>
+        <w:tblLook w:val="04A0" w:firstRow="1" w:lastRow="0" w:firstColumn="1" w:lastColumn="0" w:noHBand="0" w:noVBand="1"/>
+      </w:tblPr>
+      <w:tblGrid>
+        <w:gridCol w:w="1548"/>
+        <w:gridCol w:w="8382"/>
+      </w:tblGrid>
+      <w:tr>
+        <w:tc>
+          <w:tcPr>
+            <w:tcW w:w="1548" w:type="dxa"/>
+            <w:shd w:val="clear" w:color="auto" w:fill="auto"/>
+          </w:tcPr>
+          <w:p>
+            <w:pPr>
+              <w:rPr>
+                <w:b/>
+                <w:lang w:val="en-US"/>
+              </w:rPr>
+            </w:pPr>
+            <w:r>
+              <w:rPr>
+                <w:b/>
+                <w:lang w:val="en-US"/>
+              </w:rPr>
+              <w:t>Title</w:t>
+            </w:r>
+          </w:p>
+        </w:tc>
+        <w:tc>
+          <w:tcPr>
+            <w:tcW w:w="8382" w:type="dxa"/>
+            <w:shd w:val="clear" w:color="auto" w:fill="auto"/>
+          </w:tcPr>
+          <w:p>
+            <w:pPr>
+              <w:pStyle w:val="Overskrift1"/>
+            </w:pPr>
+            <w:bookmarkStart w:id="5" w:name="_Toc508216794"/>
+            <w:r>
+              <w:t>MP.4</w:t>
+            </w:r>
+            <w:bookmarkEnd w:id="5"/>
+          </w:p>
+          <w:p>
+            <w:pPr>
+              <w:rPr>
+                <w:lang w:val="en-US"/>
+              </w:rPr>
+            </w:pPr>
+          </w:p>
+        </w:tc>
+      </w:tr>
+      <w:tr>
+        <w:tc>
+          <w:tcPr>
+            <w:tcW w:w="1548" w:type="dxa"/>
+            <w:shd w:val="clear" w:color="auto" w:fill="auto"/>
+          </w:tcPr>
+          <w:p>
+            <w:pPr>
+              <w:rPr>
+                <w:b/>
+                <w:lang w:val="en-US"/>
+              </w:rPr>
+            </w:pPr>
+            <w:r>
+              <w:rPr>
+                <w:b/>
+                <w:lang w:val="en-US"/>
+              </w:rPr>
+              <w:t>Project</w:t>
+            </w:r>
+          </w:p>
+        </w:tc>
+        <w:tc>
+          <w:tcPr>
+            <w:tcW w:w="8382" w:type="dxa"/>
+            <w:shd w:val="clear" w:color="auto" w:fill="auto"/>
+          </w:tcPr>
+          <w:p>
+            <w:pPr>
+              <w:rPr>
+                <w:lang w:val="en-US"/>
+              </w:rPr>
+            </w:pPr>
+            <w:r>
+              <w:rPr>
+                <w:lang w:val="en-US"/>
+              </w:rPr>
+              <w:t>CryptoCrowns</w:t>
+            </w:r>
+          </w:p>
+          <w:p>
+            <w:pPr>
+              <w:rPr>
+                <w:lang w:val="en-US"/>
+              </w:rPr>
+            </w:pPr>
+          </w:p>
+        </w:tc>
+      </w:tr>
+      <w:tr>
+        <w:tc>
+          <w:tcPr>
+            <w:tcW w:w="1548" w:type="dxa"/>
+            <w:shd w:val="clear" w:color="auto" w:fill="auto"/>
+          </w:tcPr>
+          <w:p>
+            <w:pPr>
+              <w:rPr>
+                <w:b/>
+                <w:lang w:val="en-US"/>
+              </w:rPr>
+            </w:pPr>
+            <w:r>
+              <w:rPr>
+                <w:b/>
+                <w:lang w:val="en-US"/>
+              </w:rPr>
+              <w:t>Purpose</w:t>
+            </w:r>
+          </w:p>
+        </w:tc>
+        <w:tc>
+          <w:tcPr>
+            <w:tcW w:w="8382" w:type="dxa"/>
+            <w:shd w:val="clear" w:color="auto" w:fill="auto"/>
+          </w:tcPr>
+          <w:p>
+            <w:pPr>
+              <w:rPr>
+                <w:lang w:val="en-US"/>
+              </w:rPr>
+            </w:pPr>
+            <w:r>
+              <w:rPr>
+                <w:lang w:val="en-US"/>
+              </w:rPr>
+              <w:t>Try to speed up a needle-in-a-haystack calculation by using tasks</w:t>
+            </w:r>
+          </w:p>
+          <w:p>
+            <w:pPr>
+              <w:rPr>
+                <w:lang w:val="en-US"/>
+              </w:rPr>
+            </w:pPr>
+          </w:p>
+        </w:tc>
+      </w:tr>
+      <w:tr>
+        <w:tc>
+          <w:tcPr>
+            <w:tcW w:w="1548" w:type="dxa"/>
+            <w:shd w:val="clear" w:color="auto" w:fill="auto"/>
+          </w:tcPr>
+          <w:p>
+            <w:pPr>
+              <w:rPr>
+                <w:b/>
+                <w:lang w:val="en-US"/>
+              </w:rPr>
+            </w:pPr>
+            <w:r>
+              <w:rPr>
+                <w:b/>
+                <w:lang w:val="en-US"/>
+              </w:rPr>
+              <w:t>Description</w:t>
+            </w:r>
+          </w:p>
+        </w:tc>
+        <w:tc>
+          <w:tcPr>
+            <w:tcW w:w="8382" w:type="dxa"/>
+            <w:shd w:val="clear" w:color="auto" w:fill="auto"/>
+          </w:tcPr>
+          <w:p>
+            <w:pPr>
+              <w:rPr>
+                <w:sz w:val="24"/>
+                <w:lang w:val="en-US"/>
+              </w:rPr>
+            </w:pPr>
+            <w:r>
+              <w:rPr>
+                <w:sz w:val="24"/>
+                <w:lang w:val="en-US"/>
+              </w:rPr>
+              <w:t xml:space="preserve">The </w:t>
+            </w:r>
+            <w:r>
+              <w:rPr>
+                <w:b/>
+                <w:sz w:val="24"/>
+                <w:lang w:val="en-US"/>
+              </w:rPr>
+              <w:t>CryptoCrowns</w:t>
+            </w:r>
+            <w:r>
+              <w:rPr>
+                <w:sz w:val="24"/>
+                <w:lang w:val="en-US"/>
+              </w:rPr>
+              <w:t xml:space="preserve"> project </w:t>
+            </w:r>
+            <w:r>
+              <w:rPr>
+                <w:sz w:val="24"/>
+                <w:lang w:val="en-US"/>
+              </w:rPr>
+              <w:t xml:space="preserve">is in itself quite small, and only contains the (small) class </w:t>
+            </w:r>
+            <w:r>
+              <w:rPr>
+                <w:b/>
+                <w:sz w:val="24"/>
+                <w:lang w:val="en-US"/>
+              </w:rPr>
+              <w:t>MinerSequential</w:t>
+            </w:r>
+            <w:r>
+              <w:rPr>
+                <w:sz w:val="24"/>
+                <w:lang w:val="en-US"/>
+              </w:rPr>
+              <w:t xml:space="preserve">. The project does however use the library </w:t>
+            </w:r>
+            <w:r>
+              <w:rPr>
+                <w:b/>
+                <w:sz w:val="24"/>
+                <w:lang w:val="en-US"/>
+              </w:rPr>
+              <w:t>CryptoCrownLib</w:t>
+            </w:r>
+            <w:r>
+              <w:rPr>
+                <w:sz w:val="24"/>
+                <w:lang w:val="en-US"/>
+              </w:rPr>
+              <w:t xml:space="preserve">, found in the folder </w:t>
+            </w:r>
+            <w:r>
+              <w:rPr>
+                <w:b/>
+                <w:sz w:val="24"/>
+                <w:lang w:val="en-US"/>
+              </w:rPr>
+              <w:t>CryptoLibrary</w:t>
+            </w:r>
+            <w:r>
+              <w:rPr>
+                <w:sz w:val="24"/>
+                <w:lang w:val="en-US"/>
+              </w:rPr>
+              <w:t>.</w:t>
+            </w:r>
+          </w:p>
+          <w:p>
+            <w:pPr>
+              <w:rPr>
+                <w:sz w:val="24"/>
+                <w:lang w:val="en-US"/>
+              </w:rPr>
+            </w:pPr>
+          </w:p>
+          <w:p>
+            <w:pPr>
+              <w:rPr>
+                <w:sz w:val="24"/>
+                <w:lang w:val="en-US"/>
+              </w:rPr>
+            </w:pPr>
+            <w:r>
+              <w:rPr>
+                <w:sz w:val="24"/>
+                <w:lang w:val="en-US"/>
+              </w:rPr>
+              <w:t>The setting of the project is as follows: CryptoCrowns is yet another crypto-curren</w:t>
+            </w:r>
+            <w:r>
+              <w:rPr>
+                <w:sz w:val="24"/>
+                <w:lang w:val="en-US"/>
+              </w:rPr>
+              <w:softHyphen/>
+              <w:t xml:space="preserve">cy, which can be “mined” by using the </w:t>
+            </w:r>
+            <w:r>
+              <w:rPr>
+                <w:b/>
+                <w:sz w:val="24"/>
+                <w:lang w:val="en-US"/>
+              </w:rPr>
+              <w:t>CryptoCrownLib</w:t>
+            </w:r>
+            <w:r>
+              <w:rPr>
+                <w:sz w:val="24"/>
+                <w:lang w:val="en-US"/>
+              </w:rPr>
+              <w:t xml:space="preserve"> library.</w:t>
+            </w:r>
+            <w:r>
+              <w:rPr>
+                <w:sz w:val="24"/>
+                <w:lang w:val="en-US"/>
+              </w:rPr>
+              <w:t xml:space="preserve"> The library exposes the class </w:t>
+            </w:r>
+            <w:r>
+              <w:rPr>
+                <w:b/>
+                <w:sz w:val="24"/>
+                <w:lang w:val="en-US"/>
+              </w:rPr>
+              <w:t>MinerBase</w:t>
+            </w:r>
+            <w:r>
+              <w:rPr>
+                <w:sz w:val="24"/>
+                <w:lang w:val="en-US"/>
+              </w:rPr>
+              <w:t xml:space="preserve">, from which a custom miner class can be created by using inheritance. This is more specifically done by overriding the virtual method </w:t>
+            </w:r>
+            <w:r>
+              <w:rPr>
+                <w:b/>
+                <w:sz w:val="24"/>
+                <w:lang w:val="en-US"/>
+              </w:rPr>
+              <w:t>Mine</w:t>
+            </w:r>
+            <w:r>
+              <w:rPr>
+                <w:b/>
+                <w:sz w:val="24"/>
+                <w:lang w:val="en-US"/>
+              </w:rPr>
+              <w:softHyphen/>
+              <w:t>SingleCryptoCrown</w:t>
+            </w:r>
+            <w:r>
+              <w:rPr>
+                <w:sz w:val="24"/>
+                <w:lang w:val="en-US"/>
+              </w:rPr>
+              <w:t>, which should contain the logic for mining a single Crypto</w:t>
+            </w:r>
+            <w:r>
+              <w:rPr>
+                <w:sz w:val="24"/>
+                <w:lang w:val="en-US"/>
+              </w:rPr>
+              <w:softHyphen/>
+              <w:t xml:space="preserve">Crown (an example of this is found in </w:t>
+            </w:r>
+            <w:r>
+              <w:rPr>
+                <w:b/>
+                <w:sz w:val="24"/>
+                <w:lang w:val="en-US"/>
+              </w:rPr>
+              <w:t>MinerSequential</w:t>
+            </w:r>
+            <w:r>
+              <w:rPr>
+                <w:sz w:val="24"/>
+                <w:lang w:val="en-US"/>
+              </w:rPr>
+              <w:t>).</w:t>
+            </w:r>
+          </w:p>
+          <w:p>
+            <w:pPr>
+              <w:rPr>
+                <w:sz w:val="24"/>
+                <w:lang w:val="en-US"/>
+              </w:rPr>
+            </w:pPr>
+          </w:p>
+          <w:p>
+            <w:pPr>
+              <w:rPr>
+                <w:sz w:val="24"/>
+                <w:lang w:val="en-US"/>
+              </w:rPr>
+            </w:pPr>
+            <w:r>
+              <w:rPr>
+                <w:sz w:val="24"/>
+                <w:lang w:val="en-US"/>
+              </w:rPr>
+              <w:t xml:space="preserve">Mining of a single </w:t>
+            </w:r>
+            <w:r>
+              <w:rPr>
+                <w:sz w:val="24"/>
+                <w:lang w:val="en-US"/>
+              </w:rPr>
+              <w:t>Crypto</w:t>
+            </w:r>
+            <w:r>
+              <w:rPr>
+                <w:sz w:val="24"/>
+                <w:lang w:val="en-US"/>
+              </w:rPr>
+              <w:softHyphen/>
+              <w:t>Crown</w:t>
+            </w:r>
+            <w:r>
+              <w:rPr>
+                <w:sz w:val="24"/>
+                <w:lang w:val="en-US"/>
+              </w:rPr>
+              <w:t xml:space="preserve"> boils down to guessing the </w:t>
+            </w:r>
+            <w:r>
+              <w:rPr>
+                <w:sz w:val="24"/>
+                <w:lang w:val="en-US"/>
+              </w:rPr>
+              <w:t xml:space="preserve">key (which is </w:t>
+            </w:r>
+            <w:r>
+              <w:rPr>
+                <w:sz w:val="24"/>
+                <w:lang w:val="en-US"/>
+              </w:rPr>
+              <w:t xml:space="preserve">of type </w:t>
+            </w:r>
+            <w:r>
+              <w:rPr>
+                <w:b/>
+                <w:sz w:val="24"/>
+                <w:lang w:val="en-US"/>
+              </w:rPr>
+              <w:t>long</w:t>
+            </w:r>
+            <w:r>
+              <w:rPr>
+                <w:sz w:val="24"/>
+                <w:lang w:val="en-US"/>
+              </w:rPr>
+              <w:t xml:space="preserve">, i.e. a 64-bit integer) for the next valid </w:t>
+            </w:r>
+            <w:r>
+              <w:rPr>
+                <w:sz w:val="24"/>
+                <w:lang w:val="en-US"/>
+              </w:rPr>
+              <w:t>Crypto</w:t>
+            </w:r>
+            <w:r>
+              <w:rPr>
+                <w:sz w:val="24"/>
+                <w:lang w:val="en-US"/>
+              </w:rPr>
+              <w:softHyphen/>
+              <w:t>Crown</w:t>
+            </w:r>
+            <w:r>
+              <w:rPr>
+                <w:sz w:val="24"/>
+                <w:lang w:val="en-US"/>
+              </w:rPr>
+              <w:t xml:space="preserve">. The value of the key for the next </w:t>
+            </w:r>
+            <w:r>
+              <w:rPr>
+                <w:sz w:val="24"/>
+                <w:lang w:val="en-US"/>
+              </w:rPr>
+              <w:t>Crypto</w:t>
+            </w:r>
+            <w:r>
+              <w:rPr>
+                <w:sz w:val="24"/>
+                <w:lang w:val="en-US"/>
+              </w:rPr>
+              <w:softHyphen/>
+              <w:t>Crown</w:t>
+            </w:r>
+            <w:r>
+              <w:rPr>
+                <w:sz w:val="24"/>
+                <w:lang w:val="en-US"/>
+              </w:rPr>
+              <w:t xml:space="preserve"> is a number between 0 and the current value of the property </w:t>
+            </w:r>
+            <w:r>
+              <w:rPr>
+                <w:b/>
+                <w:sz w:val="24"/>
+                <w:lang w:val="en-US"/>
+              </w:rPr>
+              <w:t>CurrentMaxKey</w:t>
+            </w:r>
+            <w:r>
+              <w:rPr>
+                <w:sz w:val="24"/>
+                <w:lang w:val="en-US"/>
+              </w:rPr>
+              <w:t xml:space="preserve">. For the first </w:t>
+            </w:r>
+            <w:r>
+              <w:rPr>
+                <w:sz w:val="24"/>
+                <w:lang w:val="en-US"/>
+              </w:rPr>
+              <w:t>Crypto</w:t>
+            </w:r>
+            <w:r>
+              <w:rPr>
+                <w:sz w:val="24"/>
+                <w:lang w:val="en-US"/>
+              </w:rPr>
+              <w:softHyphen/>
+              <w:t>Crown</w:t>
+            </w:r>
+            <w:r>
+              <w:rPr>
+                <w:sz w:val="24"/>
+                <w:lang w:val="en-US"/>
+              </w:rPr>
+              <w:t xml:space="preserve">, </w:t>
+            </w:r>
+            <w:r>
+              <w:rPr>
+                <w:b/>
+                <w:sz w:val="24"/>
+                <w:lang w:val="en-US"/>
+              </w:rPr>
+              <w:t>CurrentMaxKey</w:t>
+            </w:r>
+            <w:r>
+              <w:rPr>
+                <w:sz w:val="24"/>
+                <w:lang w:val="en-US"/>
+              </w:rPr>
+              <w:t xml:space="preserve"> is set to 1,000,000. Since it should become harder and harder to mine subsequent </w:t>
+            </w:r>
+            <w:r>
+              <w:rPr>
+                <w:sz w:val="24"/>
+                <w:lang w:val="en-US"/>
+              </w:rPr>
+              <w:t>Crypto</w:t>
+            </w:r>
+            <w:r>
+              <w:rPr>
+                <w:sz w:val="24"/>
+                <w:lang w:val="en-US"/>
+              </w:rPr>
+              <w:softHyphen/>
+              <w:t>Crown</w:t>
+            </w:r>
+            <w:r>
+              <w:rPr>
+                <w:sz w:val="24"/>
+                <w:lang w:val="en-US"/>
+              </w:rPr>
+              <w:t xml:space="preserve">, the value of </w:t>
+            </w:r>
+            <w:r>
+              <w:rPr>
+                <w:b/>
+                <w:sz w:val="24"/>
+                <w:lang w:val="en-US"/>
+              </w:rPr>
+              <w:t>CurrentMaxKey</w:t>
+            </w:r>
+            <w:r>
+              <w:rPr>
+                <w:sz w:val="24"/>
+                <w:lang w:val="en-US"/>
+              </w:rPr>
+              <w:t xml:space="preserve"> is</w:t>
+            </w:r>
+            <w:r>
+              <w:rPr>
+                <w:sz w:val="24"/>
+                <w:lang w:val="en-US"/>
+              </w:rPr>
+              <w:t xml:space="preserve"> increased by 10 % for each </w:t>
+            </w:r>
+            <w:r>
+              <w:rPr>
+                <w:sz w:val="24"/>
+                <w:lang w:val="en-US"/>
+              </w:rPr>
+              <w:t>subsequent Crypto</w:t>
+            </w:r>
+            <w:r>
+              <w:rPr>
+                <w:sz w:val="24"/>
+                <w:lang w:val="en-US"/>
+              </w:rPr>
+              <w:softHyphen/>
+              <w:t>Crown</w:t>
+            </w:r>
+            <w:r>
+              <w:rPr>
+                <w:sz w:val="24"/>
+                <w:lang w:val="en-US"/>
+              </w:rPr>
+              <w:t>. The effort needed for guessing the next key will thus also increase by 10 %.</w:t>
+            </w:r>
+          </w:p>
+          <w:p>
+            <w:pPr>
+              <w:rPr>
+                <w:sz w:val="24"/>
+                <w:lang w:val="en-US"/>
+              </w:rPr>
+            </w:pPr>
+          </w:p>
+          <w:p>
+            <w:pPr>
+              <w:rPr>
+                <w:sz w:val="24"/>
+                <w:lang w:val="en-US"/>
+              </w:rPr>
+            </w:pPr>
+            <w:r>
+              <w:rPr>
+                <w:sz w:val="24"/>
+                <w:lang w:val="en-US"/>
+              </w:rPr>
+              <w:t xml:space="preserve">The validity of a candidate key can be tested by calling the method </w:t>
+            </w:r>
+            <w:r>
+              <w:rPr>
+                <w:b/>
+                <w:sz w:val="24"/>
+                <w:lang w:val="en-US"/>
+              </w:rPr>
+              <w:t>AttemptTo</w:t>
+            </w:r>
+            <w:r>
+              <w:rPr>
+                <w:b/>
+                <w:sz w:val="24"/>
+                <w:lang w:val="en-US"/>
+              </w:rPr>
+              <w:softHyphen/>
+            </w:r>
+            <w:r>
+              <w:rPr>
+                <w:b/>
+                <w:sz w:val="24"/>
+                <w:lang w:val="en-US"/>
+              </w:rPr>
+              <w:t>MineSingleCryptoCrown</w:t>
+            </w:r>
+            <w:r>
+              <w:rPr>
+                <w:sz w:val="24"/>
+                <w:lang w:val="en-US"/>
+              </w:rPr>
+              <w:t xml:space="preserve">. This method will return true if the key is valid, otherwise false. The algorithm for finding the next CryptoCrown is therefore quite simple: try out all numbers from 0 to </w:t>
+            </w:r>
+            <w:r>
+              <w:rPr>
+                <w:b/>
+                <w:sz w:val="24"/>
+                <w:lang w:val="en-US"/>
+              </w:rPr>
+              <w:t>CurrentMaxKey</w:t>
+            </w:r>
+            <w:r>
+              <w:rPr>
+                <w:sz w:val="24"/>
+                <w:lang w:val="en-US"/>
+              </w:rPr>
+              <w:t xml:space="preserve">, until the next valid key is hit. When a valid key is hit, the new CryptoCrown is added to the miner’s “wallet” (which is hidden inside the </w:t>
+            </w:r>
+            <w:r>
+              <w:rPr>
+                <w:b/>
+                <w:sz w:val="24"/>
+                <w:lang w:val="en-US"/>
+              </w:rPr>
+              <w:t>CryptoCrownLib</w:t>
+            </w:r>
+            <w:r>
+              <w:rPr>
+                <w:sz w:val="24"/>
+                <w:lang w:val="en-US"/>
+              </w:rPr>
+              <w:t xml:space="preserve"> library</w:t>
+            </w:r>
+            <w:r>
+              <w:rPr>
+                <w:sz w:val="24"/>
+                <w:lang w:val="en-US"/>
+              </w:rPr>
+              <w:t xml:space="preserve">). A message will be printed on the screen whenever a new </w:t>
+            </w:r>
+            <w:r>
+              <w:rPr>
+                <w:sz w:val="24"/>
+                <w:lang w:val="en-US"/>
+              </w:rPr>
+              <w:t xml:space="preserve">CryptoCrown is </w:t>
+            </w:r>
+            <w:r>
+              <w:rPr>
+                <w:sz w:val="24"/>
+                <w:lang w:val="en-US"/>
+              </w:rPr>
+              <w:t>found.</w:t>
+            </w:r>
+          </w:p>
+          <w:p>
+            <w:pPr>
+              <w:rPr>
+                <w:lang w:val="en-US"/>
+              </w:rPr>
+            </w:pPr>
+          </w:p>
+        </w:tc>
+      </w:tr>
+      <w:tr>
+        <w:tc>
+          <w:tcPr>
+            <w:tcW w:w="1548" w:type="dxa"/>
+            <w:shd w:val="clear" w:color="auto" w:fill="auto"/>
+          </w:tcPr>
+          <w:p>
+            <w:pPr>
+              <w:rPr>
+                <w:b/>
+                <w:lang w:val="en-US"/>
+              </w:rPr>
+            </w:pPr>
+            <w:r>
+              <w:rPr>
+                <w:b/>
+                <w:lang w:val="en-US"/>
+              </w:rPr>
+              <w:t>Tasks</w:t>
+            </w:r>
+          </w:p>
+        </w:tc>
+        <w:tc>
+          <w:tcPr>
+            <w:tcW w:w="8382" w:type="dxa"/>
+            <w:shd w:val="clear" w:color="auto" w:fill="auto"/>
+          </w:tcPr>
+          <w:p>
+            <w:pPr>
+              <w:rPr>
+                <w:sz w:val="24"/>
+                <w:lang w:val="en-US"/>
+              </w:rPr>
+            </w:pPr>
+            <w:r>
+              <w:rPr>
+                <w:sz w:val="24"/>
+                <w:lang w:val="en-US"/>
+              </w:rPr>
+              <w:t xml:space="preserve">The main task is fairly simple to formulate: use a Task-based approach to speed up the discovery of new valid keys. You can implement your own algorithm in the class </w:t>
+            </w:r>
+            <w:r>
+              <w:rPr>
+                <w:b/>
+                <w:sz w:val="24"/>
+                <w:lang w:val="en-US"/>
+              </w:rPr>
+              <w:t>MinerWithTasks</w:t>
+            </w:r>
+            <w:r>
+              <w:rPr>
+                <w:sz w:val="24"/>
+                <w:lang w:val="en-US"/>
+              </w:rPr>
+              <w:t>, and then compare it with the sequential approach simply by running the application. If you feel more adventurous, you could try to exploit a potential weakness in the system (hint: the sequence of valid keys is not random…)</w:t>
             </w:r>
           </w:p>
           <w:p>
@@ -12998,7 +13878,7 @@
 </file>
 
 <file path=customXml/itemProps2.xml><?xml version="1.0" encoding="utf-8"?>
-<ds:datastoreItem xmlns:ds="http://schemas.openxmlformats.org/officeDocument/2006/customXml" ds:itemID="{656854C5-8EEE-4A29-8831-7CEDE6F27E2B}">
+<ds:datastoreItem xmlns:ds="http://schemas.openxmlformats.org/officeDocument/2006/customXml" ds:itemID="{077C046B-9BCC-4EF5-A372-D422472A18CB}">
   <ds:schemaRefs>
     <ds:schemaRef ds:uri="http://schemas.openxmlformats.org/officeDocument/2006/bibliography"/>
   </ds:schemaRefs>

</xml_diff>

<commit_message>
Major update of Note, added chapter on OOP Part III
Also added presentation on Factory Method Design Pattern
</commit_message>
<xml_diff>
--- a/CSharpProgramming/MiniProjects/CSharpMiniProjects.docx
+++ b/CSharpProgramming/MiniProjects/CSharpMiniProjects.docx
@@ -191,7 +191,7 @@
                 <w:color w:val="4F81BD"/>
                 <w:lang w:val="en-US"/>
               </w:rPr>
-              <w:t>08-03</w:t>
+              <w:t>03-04</w:t>
             </w:r>
             <w:r>
               <w:rPr>
@@ -275,8 +275,6 @@
         <w:t>Content</w:t>
       </w:r>
     </w:p>
-    <w:bookmarkStart w:id="1" w:name="_GoBack"/>
-    <w:bookmarkEnd w:id="1"/>
     <w:p>
       <w:pPr>
         <w:pStyle w:val="Indholdsfortegnelse1"/>
@@ -514,7 +512,21 @@
             <w:rStyle w:val="Hyperlink"/>
             <w:noProof/>
           </w:rPr>
-          <w:t>MP.4</w:t>
+          <w:t>M</w:t>
+        </w:r>
+        <w:r>
+          <w:rPr>
+            <w:rStyle w:val="Hyperlink"/>
+            <w:noProof/>
+          </w:rPr>
+          <w:t>P</w:t>
+        </w:r>
+        <w:r>
+          <w:rPr>
+            <w:rStyle w:val="Hyperlink"/>
+            <w:noProof/>
+          </w:rPr>
+          <w:t>.4</w:t>
         </w:r>
         <w:r>
           <w:rPr>
@@ -633,11 +645,11 @@
             <w:pPr>
               <w:pStyle w:val="Overskrift1"/>
             </w:pPr>
-            <w:bookmarkStart w:id="2" w:name="_Toc508216791"/>
+            <w:bookmarkStart w:id="1" w:name="_Toc508216791"/>
             <w:r>
               <w:t>MP.1</w:t>
             </w:r>
-            <w:bookmarkEnd w:id="2"/>
+            <w:bookmarkEnd w:id="1"/>
           </w:p>
           <w:p>
             <w:pPr>
@@ -1142,11 +1154,11 @@
             <w:pPr>
               <w:pStyle w:val="Overskrift1"/>
             </w:pPr>
-            <w:bookmarkStart w:id="3" w:name="_Toc508216792"/>
+            <w:bookmarkStart w:id="2" w:name="_Toc508216792"/>
             <w:r>
               <w:t>MP.2</w:t>
             </w:r>
-            <w:bookmarkEnd w:id="3"/>
+            <w:bookmarkEnd w:id="2"/>
           </w:p>
           <w:p>
             <w:pPr>
@@ -1788,11 +1800,11 @@
             <w:pPr>
               <w:pStyle w:val="Overskrift1"/>
             </w:pPr>
-            <w:bookmarkStart w:id="4" w:name="_Toc508216793"/>
+            <w:bookmarkStart w:id="3" w:name="_Toc508216793"/>
             <w:r>
               <w:t>MP.3</w:t>
             </w:r>
-            <w:bookmarkEnd w:id="4"/>
+            <w:bookmarkEnd w:id="3"/>
           </w:p>
           <w:p>
             <w:pPr>
@@ -2235,11 +2247,11 @@
             <w:pPr>
               <w:pStyle w:val="Overskrift1"/>
             </w:pPr>
-            <w:bookmarkStart w:id="5" w:name="_Toc508216794"/>
+            <w:bookmarkStart w:id="4" w:name="_Toc508216794"/>
             <w:r>
               <w:t>MP.4</w:t>
             </w:r>
-            <w:bookmarkEnd w:id="5"/>
+            <w:bookmarkEnd w:id="4"/>
           </w:p>
           <w:p>
             <w:pPr>
@@ -2592,14 +2604,7 @@
                 <w:sz w:val="24"/>
                 <w:lang w:val="en-US"/>
               </w:rPr>
-              <w:t xml:space="preserve">Mining of a single </w:t>
-            </w:r>
-            <w:r>
-              <w:rPr>
-                <w:sz w:val="24"/>
-                <w:lang w:val="en-US"/>
-              </w:rPr>
-              <w:t>Crypto</w:t>
+              <w:t>Mining of a single Crypto</w:t>
             </w:r>
             <w:r>
               <w:rPr>
@@ -2643,14 +2648,7 @@
                 <w:sz w:val="24"/>
                 <w:lang w:val="en-US"/>
               </w:rPr>
-              <w:t xml:space="preserve">, i.e. a 64-bit integer) for the next valid </w:t>
-            </w:r>
-            <w:r>
-              <w:rPr>
-                <w:sz w:val="24"/>
-                <w:lang w:val="en-US"/>
-              </w:rPr>
-              <w:t>Crypto</w:t>
+              <w:t>, i.e. a 64-bit integer) for the next valid Crypto</w:t>
             </w:r>
             <w:r>
               <w:rPr>
@@ -2658,21 +2656,7 @@
                 <w:lang w:val="en-US"/>
               </w:rPr>
               <w:softHyphen/>
-              <w:t>Crown</w:t>
-            </w:r>
-            <w:r>
-              <w:rPr>
-                <w:sz w:val="24"/>
-                <w:lang w:val="en-US"/>
-              </w:rPr>
-              <w:t xml:space="preserve">. The value of the key for the next </w:t>
-            </w:r>
-            <w:r>
-              <w:rPr>
-                <w:sz w:val="24"/>
-                <w:lang w:val="en-US"/>
-              </w:rPr>
-              <w:t>Crypto</w:t>
+              <w:t>Crown. The value of the key for the next Crypto</w:t>
             </w:r>
             <w:r>
               <w:rPr>
@@ -2680,14 +2664,7 @@
                 <w:lang w:val="en-US"/>
               </w:rPr>
               <w:softHyphen/>
-              <w:t>Crown</w:t>
-            </w:r>
-            <w:r>
-              <w:rPr>
-                <w:sz w:val="24"/>
-                <w:lang w:val="en-US"/>
-              </w:rPr>
-              <w:t xml:space="preserve"> is a number between 0 and the current value of the property </w:t>
+              <w:t xml:space="preserve">Crown is a number between 0 and the current value of the property </w:t>
             </w:r>
             <w:r>
               <w:rPr>
@@ -2702,14 +2679,7 @@
                 <w:sz w:val="24"/>
                 <w:lang w:val="en-US"/>
               </w:rPr>
-              <w:t xml:space="preserve">. For the first </w:t>
-            </w:r>
-            <w:r>
-              <w:rPr>
-                <w:sz w:val="24"/>
-                <w:lang w:val="en-US"/>
-              </w:rPr>
-              <w:t>Crypto</w:t>
+              <w:t>. For the first Crypto</w:t>
             </w:r>
             <w:r>
               <w:rPr>
@@ -2717,14 +2687,7 @@
                 <w:lang w:val="en-US"/>
               </w:rPr>
               <w:softHyphen/>
-              <w:t>Crown</w:t>
-            </w:r>
-            <w:r>
-              <w:rPr>
-                <w:sz w:val="24"/>
-                <w:lang w:val="en-US"/>
-              </w:rPr>
-              <w:t xml:space="preserve">, </w:t>
+              <w:t xml:space="preserve">Crown, </w:t>
             </w:r>
             <w:r>
               <w:rPr>
@@ -2739,14 +2702,7 @@
                 <w:sz w:val="24"/>
                 <w:lang w:val="en-US"/>
               </w:rPr>
-              <w:t xml:space="preserve"> is set to 1,000,000. Since it should become harder and harder to mine subsequent </w:t>
-            </w:r>
-            <w:r>
-              <w:rPr>
-                <w:sz w:val="24"/>
-                <w:lang w:val="en-US"/>
-              </w:rPr>
-              <w:t>Crypto</w:t>
+              <w:t xml:space="preserve"> is set to 1,000,000. Since it should become harder and harder to mine subsequent Crypto</w:t>
             </w:r>
             <w:r>
               <w:rPr>
@@ -2754,14 +2710,7 @@
                 <w:lang w:val="en-US"/>
               </w:rPr>
               <w:softHyphen/>
-              <w:t>Crown</w:t>
-            </w:r>
-            <w:r>
-              <w:rPr>
-                <w:sz w:val="24"/>
-                <w:lang w:val="en-US"/>
-              </w:rPr>
-              <w:t xml:space="preserve">, the value of </w:t>
+              <w:t xml:space="preserve">Crown, the value of </w:t>
             </w:r>
             <w:r>
               <w:rPr>
@@ -2776,21 +2725,7 @@
                 <w:sz w:val="24"/>
                 <w:lang w:val="en-US"/>
               </w:rPr>
-              <w:t xml:space="preserve"> is</w:t>
-            </w:r>
-            <w:r>
-              <w:rPr>
-                <w:sz w:val="24"/>
-                <w:lang w:val="en-US"/>
-              </w:rPr>
-              <w:t xml:space="preserve"> increased by 10 % for each </w:t>
-            </w:r>
-            <w:r>
-              <w:rPr>
-                <w:sz w:val="24"/>
-                <w:lang w:val="en-US"/>
-              </w:rPr>
-              <w:t>subsequent Crypto</w:t>
+              <w:t xml:space="preserve"> is increased by 10 % for each subsequent Crypto</w:t>
             </w:r>
             <w:r>
               <w:rPr>
@@ -2798,14 +2733,7 @@
                 <w:lang w:val="en-US"/>
               </w:rPr>
               <w:softHyphen/>
-              <w:t>Crown</w:t>
-            </w:r>
-            <w:r>
-              <w:rPr>
-                <w:sz w:val="24"/>
-                <w:lang w:val="en-US"/>
-              </w:rPr>
-              <w:t>. The effort needed for guessing the next key will thus also increase by 10 %.</w:t>
+              <w:t>Crown. The effort needed for guessing the next key will thus also increase by 10 %.</w:t>
             </w:r>
           </w:p>
           <w:p>
@@ -2845,6 +2773,14 @@
                 <w:lang w:val="en-US"/>
               </w:rPr>
               <w:softHyphen/>
+              <w:t>MineSingleCryptoCrown</w:t>
+            </w:r>
+            <w:r>
+              <w:rPr>
+                <w:sz w:val="24"/>
+                <w:lang w:val="en-US"/>
+              </w:rPr>
+              <w:t xml:space="preserve">. This method will return true if the key is valid, otherwise false. The algorithm for finding the next CryptoCrown is therefore quite simple: try out all numbers from 0 to </w:t>
             </w:r>
             <w:r>
               <w:rPr>
@@ -2852,14 +2788,14 @@
                 <w:sz w:val="24"/>
                 <w:lang w:val="en-US"/>
               </w:rPr>
-              <w:t>MineSingleCryptoCrown</w:t>
-            </w:r>
-            <w:r>
-              <w:rPr>
-                <w:sz w:val="24"/>
-                <w:lang w:val="en-US"/>
-              </w:rPr>
-              <w:t xml:space="preserve">. This method will return true if the key is valid, otherwise false. The algorithm for finding the next CryptoCrown is therefore quite simple: try out all numbers from 0 to </w:t>
+              <w:t>CurrentMaxKey</w:t>
+            </w:r>
+            <w:r>
+              <w:rPr>
+                <w:sz w:val="24"/>
+                <w:lang w:val="en-US"/>
+              </w:rPr>
+              <w:t xml:space="preserve">, until the next valid key is hit. When a valid key is hit, the new CryptoCrown is added to the miner’s “wallet” (which is hidden inside the </w:t>
             </w:r>
             <w:r>
               <w:rPr>
@@ -2867,21 +2803,6 @@
                 <w:sz w:val="24"/>
                 <w:lang w:val="en-US"/>
               </w:rPr>
-              <w:t>CurrentMaxKey</w:t>
-            </w:r>
-            <w:r>
-              <w:rPr>
-                <w:sz w:val="24"/>
-                <w:lang w:val="en-US"/>
-              </w:rPr>
-              <w:t xml:space="preserve">, until the next valid key is hit. When a valid key is hit, the new CryptoCrown is added to the miner’s “wallet” (which is hidden inside the </w:t>
-            </w:r>
-            <w:r>
-              <w:rPr>
-                <w:b/>
-                <w:sz w:val="24"/>
-                <w:lang w:val="en-US"/>
-              </w:rPr>
               <w:t>CryptoCrownLib</w:t>
             </w:r>
             <w:r>
@@ -2896,21 +2817,7 @@
                 <w:sz w:val="24"/>
                 <w:lang w:val="en-US"/>
               </w:rPr>
-              <w:t xml:space="preserve">). A message will be printed on the screen whenever a new </w:t>
-            </w:r>
-            <w:r>
-              <w:rPr>
-                <w:sz w:val="24"/>
-                <w:lang w:val="en-US"/>
-              </w:rPr>
-              <w:t xml:space="preserve">CryptoCrown is </w:t>
-            </w:r>
-            <w:r>
-              <w:rPr>
-                <w:sz w:val="24"/>
-                <w:lang w:val="en-US"/>
-              </w:rPr>
-              <w:t>found.</w:t>
+              <w:t>). A message will be printed on the screen whenever a new CryptoCrown is found.</w:t>
             </w:r>
           </w:p>
           <w:p>
@@ -2989,6 +2896,1910 @@
         </w:tc>
       </w:tr>
     </w:tbl>
+    <w:p>
+      <w:pPr>
+        <w:rPr>
+          <w:lang w:val="en-US"/>
+        </w:rPr>
+      </w:pPr>
+    </w:p>
+    <w:p>
+      <w:pPr>
+        <w:pStyle w:val="Overskrift1"/>
+      </w:pPr>
+      <w:r>
+        <w:br w:type="page"/>
+      </w:r>
+    </w:p>
+    <w:tbl>
+      <w:tblPr>
+        <w:tblW w:w="0" w:type="auto"/>
+        <w:tblBorders>
+          <w:top w:val="single" w:sz="4" w:space="0" w:color="auto"/>
+          <w:left w:val="single" w:sz="4" w:space="0" w:color="auto"/>
+          <w:bottom w:val="single" w:sz="4" w:space="0" w:color="auto"/>
+          <w:right w:val="single" w:sz="4" w:space="0" w:color="auto"/>
+          <w:insideH w:val="single" w:sz="4" w:space="0" w:color="auto"/>
+          <w:insideV w:val="single" w:sz="4" w:space="0" w:color="auto"/>
+        </w:tblBorders>
+        <w:tblLook w:val="04A0" w:firstRow="1" w:lastRow="0" w:firstColumn="1" w:lastColumn="0" w:noHBand="0" w:noVBand="1"/>
+      </w:tblPr>
+      <w:tblGrid>
+        <w:gridCol w:w="1548"/>
+        <w:gridCol w:w="8382"/>
+      </w:tblGrid>
+      <w:tr>
+        <w:tc>
+          <w:tcPr>
+            <w:tcW w:w="1548" w:type="dxa"/>
+            <w:shd w:val="clear" w:color="auto" w:fill="auto"/>
+          </w:tcPr>
+          <w:p>
+            <w:pPr>
+              <w:rPr>
+                <w:b/>
+                <w:lang w:val="en-US"/>
+              </w:rPr>
+            </w:pPr>
+            <w:r>
+              <w:rPr>
+                <w:b/>
+                <w:lang w:val="en-US"/>
+              </w:rPr>
+              <w:t>Title</w:t>
+            </w:r>
+          </w:p>
+        </w:tc>
+        <w:tc>
+          <w:tcPr>
+            <w:tcW w:w="8382" w:type="dxa"/>
+            <w:shd w:val="clear" w:color="auto" w:fill="auto"/>
+          </w:tcPr>
+          <w:p>
+            <w:pPr>
+              <w:pStyle w:val="Overskrift1"/>
+            </w:pPr>
+            <w:r>
+              <w:t>MP.5</w:t>
+            </w:r>
+          </w:p>
+          <w:p>
+            <w:pPr>
+              <w:rPr>
+                <w:lang w:val="en-US"/>
+              </w:rPr>
+            </w:pPr>
+          </w:p>
+        </w:tc>
+      </w:tr>
+      <w:tr>
+        <w:tc>
+          <w:tcPr>
+            <w:tcW w:w="1548" w:type="dxa"/>
+            <w:shd w:val="clear" w:color="auto" w:fill="auto"/>
+          </w:tcPr>
+          <w:p>
+            <w:pPr>
+              <w:rPr>
+                <w:b/>
+                <w:lang w:val="en-US"/>
+              </w:rPr>
+            </w:pPr>
+            <w:r>
+              <w:rPr>
+                <w:b/>
+                <w:lang w:val="en-US"/>
+              </w:rPr>
+              <w:t>Project</w:t>
+            </w:r>
+          </w:p>
+        </w:tc>
+        <w:tc>
+          <w:tcPr>
+            <w:tcW w:w="8382" w:type="dxa"/>
+            <w:shd w:val="clear" w:color="auto" w:fill="auto"/>
+          </w:tcPr>
+          <w:p>
+            <w:pPr>
+              <w:rPr>
+                <w:lang w:val="en-US"/>
+              </w:rPr>
+            </w:pPr>
+            <w:r>
+              <w:rPr>
+                <w:lang w:val="en-US"/>
+              </w:rPr>
+              <w:t>JustPullTheTrigger</w:t>
+            </w:r>
+          </w:p>
+          <w:p>
+            <w:pPr>
+              <w:rPr>
+                <w:lang w:val="en-US"/>
+              </w:rPr>
+            </w:pPr>
+          </w:p>
+        </w:tc>
+      </w:tr>
+      <w:tr>
+        <w:tc>
+          <w:tcPr>
+            <w:tcW w:w="1548" w:type="dxa"/>
+            <w:shd w:val="clear" w:color="auto" w:fill="auto"/>
+          </w:tcPr>
+          <w:p>
+            <w:pPr>
+              <w:rPr>
+                <w:b/>
+                <w:lang w:val="en-US"/>
+              </w:rPr>
+            </w:pPr>
+            <w:r>
+              <w:rPr>
+                <w:b/>
+                <w:lang w:val="en-US"/>
+              </w:rPr>
+              <w:t>Purpose</w:t>
+            </w:r>
+          </w:p>
+        </w:tc>
+        <w:tc>
+          <w:tcPr>
+            <w:tcW w:w="8382" w:type="dxa"/>
+            <w:shd w:val="clear" w:color="auto" w:fill="auto"/>
+          </w:tcPr>
+          <w:p>
+            <w:pPr>
+              <w:rPr>
+                <w:lang w:val="en-US"/>
+              </w:rPr>
+            </w:pPr>
+            <w:r>
+              <w:rPr>
+                <w:lang w:val="en-US"/>
+              </w:rPr>
+              <w:t>Unravel the story behind a successful (?) agent mission</w:t>
+            </w:r>
+          </w:p>
+          <w:p>
+            <w:pPr>
+              <w:rPr>
+                <w:lang w:val="en-US"/>
+              </w:rPr>
+            </w:pPr>
+          </w:p>
+        </w:tc>
+      </w:tr>
+      <w:tr>
+        <w:tc>
+          <w:tcPr>
+            <w:tcW w:w="1548" w:type="dxa"/>
+            <w:shd w:val="clear" w:color="auto" w:fill="auto"/>
+          </w:tcPr>
+          <w:p>
+            <w:pPr>
+              <w:rPr>
+                <w:b/>
+                <w:lang w:val="en-US"/>
+              </w:rPr>
+            </w:pPr>
+            <w:r>
+              <w:rPr>
+                <w:b/>
+                <w:lang w:val="en-US"/>
+              </w:rPr>
+              <w:t>Description</w:t>
+            </w:r>
+          </w:p>
+        </w:tc>
+        <w:tc>
+          <w:tcPr>
+            <w:tcW w:w="8382" w:type="dxa"/>
+            <w:shd w:val="clear" w:color="auto" w:fill="auto"/>
+          </w:tcPr>
+          <w:p>
+            <w:pPr>
+              <w:rPr>
+                <w:sz w:val="24"/>
+                <w:lang w:val="en-US"/>
+              </w:rPr>
+            </w:pPr>
+            <w:r>
+              <w:rPr>
+                <w:sz w:val="24"/>
+                <w:lang w:val="en-US"/>
+              </w:rPr>
+              <w:t xml:space="preserve">A story about an agent mission is told partly as back-story, partly in the form of the project </w:t>
+            </w:r>
+            <w:r>
+              <w:rPr>
+                <w:b/>
+                <w:sz w:val="24"/>
+                <w:lang w:val="en-US"/>
+              </w:rPr>
+              <w:t>JustPullTheTrigger</w:t>
+            </w:r>
+            <w:r>
+              <w:rPr>
+                <w:sz w:val="24"/>
+                <w:lang w:val="en-US"/>
+              </w:rPr>
+              <w:t>. The project is intended to illustrate use of interfaces and a couple of Design Patterns. However, the project is also set up in a way that reflects that there is something fishy about the mission…</w:t>
+            </w:r>
+          </w:p>
+          <w:p>
+            <w:pPr>
+              <w:rPr>
+                <w:lang w:val="en-US"/>
+              </w:rPr>
+            </w:pPr>
+          </w:p>
+        </w:tc>
+      </w:tr>
+      <w:tr>
+        <w:tc>
+          <w:tcPr>
+            <w:tcW w:w="1548" w:type="dxa"/>
+            <w:shd w:val="clear" w:color="auto" w:fill="auto"/>
+          </w:tcPr>
+          <w:p>
+            <w:pPr>
+              <w:rPr>
+                <w:b/>
+                <w:lang w:val="en-US"/>
+              </w:rPr>
+            </w:pPr>
+            <w:r>
+              <w:rPr>
+                <w:b/>
+                <w:lang w:val="en-US"/>
+              </w:rPr>
+              <w:t>Tasks</w:t>
+            </w:r>
+          </w:p>
+        </w:tc>
+        <w:tc>
+          <w:tcPr>
+            <w:tcW w:w="8382" w:type="dxa"/>
+            <w:shd w:val="clear" w:color="auto" w:fill="auto"/>
+          </w:tcPr>
+          <w:p>
+            <w:pPr>
+              <w:rPr>
+                <w:sz w:val="24"/>
+                <w:lang w:val="en-US"/>
+              </w:rPr>
+            </w:pPr>
+            <w:r>
+              <w:rPr>
+                <w:sz w:val="24"/>
+                <w:lang w:val="en-US"/>
+              </w:rPr>
+              <w:t>Read the back story (follows after the exercise text), and run the project when indi</w:t>
+            </w:r>
+            <w:r>
+              <w:rPr>
+                <w:sz w:val="24"/>
+                <w:lang w:val="en-US"/>
+              </w:rPr>
+              <w:softHyphen/>
+              <w:t xml:space="preserve">cated in the text. Hopefully, you can see that something is not quite right. See if you can work out where something fishy happens, try to fix it, and see how the mission now plays out. </w:t>
+            </w:r>
+            <w:r>
+              <w:rPr>
+                <w:sz w:val="24"/>
+                <w:lang w:val="en-US"/>
+              </w:rPr>
+              <w:t xml:space="preserve">The final line printed by the application will indicate if you have found and fixed the fishy parts </w:t>
+            </w:r>
+            <w:r>
+              <w:rPr>
+                <w:sz w:val="24"/>
+                <w:lang w:val="en-US"/>
+              </w:rPr>
+              <w:sym w:font="Wingdings" w:char="F04A"/>
+            </w:r>
+            <w:r>
+              <w:rPr>
+                <w:sz w:val="24"/>
+                <w:lang w:val="en-US"/>
+              </w:rPr>
+              <w:t>.</w:t>
+            </w:r>
+          </w:p>
+          <w:p>
+            <w:pPr>
+              <w:rPr>
+                <w:sz w:val="24"/>
+                <w:lang w:val="en-US"/>
+              </w:rPr>
+            </w:pPr>
+          </w:p>
+          <w:p>
+            <w:pPr>
+              <w:rPr>
+                <w:sz w:val="24"/>
+                <w:lang w:val="en-US"/>
+              </w:rPr>
+            </w:pPr>
+            <w:r>
+              <w:rPr>
+                <w:sz w:val="24"/>
+                <w:lang w:val="en-US"/>
+              </w:rPr>
+              <w:t>Once you have fixed the mission, consider the below questions:</w:t>
+            </w:r>
+          </w:p>
+          <w:p>
+            <w:pPr>
+              <w:rPr>
+                <w:sz w:val="24"/>
+                <w:lang w:val="en-US"/>
+              </w:rPr>
+            </w:pPr>
+          </w:p>
+          <w:p>
+            <w:pPr>
+              <w:rPr>
+                <w:sz w:val="24"/>
+                <w:lang w:val="en-US"/>
+              </w:rPr>
+            </w:pPr>
+            <w:r>
+              <w:rPr>
+                <w:sz w:val="24"/>
+                <w:lang w:val="en-US"/>
+              </w:rPr>
+              <w:t>TBD</w:t>
+            </w:r>
+          </w:p>
+          <w:p>
+            <w:pPr>
+              <w:rPr>
+                <w:lang w:val="en-US"/>
+              </w:rPr>
+            </w:pPr>
+          </w:p>
+        </w:tc>
+      </w:tr>
+    </w:tbl>
+    <w:p>
+      <w:pPr>
+        <w:rPr>
+          <w:lang w:val="en-US"/>
+        </w:rPr>
+      </w:pPr>
+    </w:p>
+    <w:p>
+      <w:pPr>
+        <w:pStyle w:val="Overskrift1"/>
+      </w:pPr>
+      <w:r>
+        <w:br w:type="page"/>
+      </w:r>
+    </w:p>
+    <w:tbl>
+      <w:tblPr>
+        <w:tblW w:w="0" w:type="auto"/>
+        <w:tblBorders>
+          <w:top w:val="single" w:sz="4" w:space="0" w:color="auto"/>
+          <w:left w:val="single" w:sz="4" w:space="0" w:color="auto"/>
+          <w:bottom w:val="single" w:sz="4" w:space="0" w:color="auto"/>
+          <w:right w:val="single" w:sz="4" w:space="0" w:color="auto"/>
+          <w:insideH w:val="single" w:sz="4" w:space="0" w:color="auto"/>
+          <w:insideV w:val="single" w:sz="4" w:space="0" w:color="auto"/>
+        </w:tblBorders>
+        <w:tblLook w:val="04A0" w:firstRow="1" w:lastRow="0" w:firstColumn="1" w:lastColumn="0" w:noHBand="0" w:noVBand="1"/>
+      </w:tblPr>
+      <w:tblGrid>
+        <w:gridCol w:w="9930"/>
+      </w:tblGrid>
+      <w:tr>
+        <w:tc>
+          <w:tcPr>
+            <w:tcW w:w="9930" w:type="dxa"/>
+            <w:shd w:val="clear" w:color="auto" w:fill="auto"/>
+          </w:tcPr>
+          <w:p>
+            <w:pPr>
+              <w:rPr>
+                <w:b/>
+                <w:lang w:val="en-US"/>
+              </w:rPr>
+            </w:pPr>
+            <w:r>
+              <w:rPr>
+                <w:b/>
+                <w:lang w:val="en-US"/>
+              </w:rPr>
+              <w:t>MP.5 - Backstory</w:t>
+            </w:r>
+          </w:p>
+        </w:tc>
+      </w:tr>
+      <w:tr>
+        <w:trPr>
+          <w:trHeight w:val="9488"/>
+        </w:trPr>
+        <w:tc>
+          <w:tcPr>
+            <w:tcW w:w="9930" w:type="dxa"/>
+            <w:shd w:val="clear" w:color="auto" w:fill="auto"/>
+          </w:tcPr>
+          <w:p>
+            <w:pPr>
+              <w:rPr>
+                <w:lang w:val="en-US"/>
+              </w:rPr>
+            </w:pPr>
+          </w:p>
+          <w:p>
+            <w:pPr>
+              <w:rPr>
+                <w:color w:val="FF0000"/>
+                <w:lang w:val="en-US"/>
+              </w:rPr>
+            </w:pPr>
+            <w:r>
+              <w:rPr>
+                <w:color w:val="FF0000"/>
+                <w:lang w:val="en-US"/>
+              </w:rPr>
+              <w:t>MISSION BRIEFING</w:t>
+            </w:r>
+          </w:p>
+          <w:p>
+            <w:pPr>
+              <w:rPr>
+                <w:lang w:val="en-US"/>
+              </w:rPr>
+            </w:pPr>
+          </w:p>
+          <w:p>
+            <w:pPr>
+              <w:rPr>
+                <w:sz w:val="24"/>
+                <w:lang w:val="en-US"/>
+              </w:rPr>
+            </w:pPr>
+            <w:r>
+              <w:rPr>
+                <w:sz w:val="24"/>
+                <w:lang w:val="en-US"/>
+              </w:rPr>
+              <w:t>“Enter!”</w:t>
+            </w:r>
+          </w:p>
+          <w:p>
+            <w:pPr>
+              <w:rPr>
+                <w:sz w:val="24"/>
+                <w:lang w:val="en-US"/>
+              </w:rPr>
+            </w:pPr>
+            <w:r>
+              <w:rPr>
+                <w:sz w:val="24"/>
+                <w:lang w:val="en-US"/>
+              </w:rPr>
+              <w:t>The Agent hesitated for a second.</w:t>
+            </w:r>
+            <w:r>
+              <w:rPr>
+                <w:sz w:val="24"/>
+                <w:lang w:val="en-US"/>
+              </w:rPr>
+              <w:t xml:space="preserve"> He was always slightly unnerved when entering the Director’s office. It was a bit paradoxical, really. After many years in the service, he took down high-profile targets without second thought, even if it came down to a standoff, where he could look his target straight in the eyes. Still, this dull, grey-haired administrator could hurt him more than any AK47-wielding mad-eyed t</w:t>
+            </w:r>
+            <w:r>
+              <w:rPr>
+                <w:sz w:val="24"/>
+                <w:lang w:val="en-US"/>
+              </w:rPr>
+              <w:t>errorist ever</w:t>
+            </w:r>
+            <w:r>
+              <w:rPr>
+                <w:sz w:val="24"/>
+                <w:lang w:val="en-US"/>
+              </w:rPr>
+              <w:t xml:space="preserve"> could, just with few strokes on a keyboard… He pulled himself together, and entered the </w:t>
+            </w:r>
+            <w:r>
+              <w:rPr>
+                <w:sz w:val="24"/>
+                <w:lang w:val="en-US"/>
+              </w:rPr>
+              <w:t>Director’s office</w:t>
+            </w:r>
+            <w:r>
+              <w:rPr>
+                <w:sz w:val="24"/>
+                <w:lang w:val="en-US"/>
+              </w:rPr>
+              <w:t>.</w:t>
+            </w:r>
+          </w:p>
+          <w:p>
+            <w:pPr>
+              <w:rPr>
+                <w:sz w:val="24"/>
+                <w:lang w:val="en-US"/>
+              </w:rPr>
+            </w:pPr>
+          </w:p>
+          <w:p>
+            <w:pPr>
+              <w:rPr>
+                <w:sz w:val="24"/>
+                <w:lang w:val="en-US"/>
+              </w:rPr>
+            </w:pPr>
+            <w:r>
+              <w:rPr>
+                <w:sz w:val="24"/>
+                <w:lang w:val="en-US"/>
+              </w:rPr>
+              <w:t xml:space="preserve">The Director sat behind his desk, wearing his standard thin smile. There were no other chairs in sight. The Agent smiled to himself; the Director had always enjoyed such petty power plays. “So, Agent, you’re </w:t>
+            </w:r>
+            <w:r>
+              <w:rPr>
+                <w:sz w:val="24"/>
+                <w:lang w:val="en-US"/>
+              </w:rPr>
+              <w:t>up for a new mission. About time too, eh?”, the Director said, just a bit too exitedly. The Agent nodded slightly. “Yeah, it’s been a couple of months now…”, he said. “Yeah, since that thing in Caracas”, the Director replied. “Didn’t go down too well, that one…”, he added with a slight frown. The Agent frowned back. “The target was eliminated, yes?”, he replied. “Yeah, two hours after being hospitalised!”, the Director replied. “Pure luck that she didn’t regain consciousness. Who knows what she might have spilled!”, the Director continued, with a somewhat angry tone in his voice. The Agent admitted to himself that the Director had a point. That target had proven to be remarkably resillient. He was down to his last bullet, before she finally dropped. And yes, she was only down, not dead…</w:t>
+            </w:r>
+          </w:p>
+          <w:p>
+            <w:pPr>
+              <w:rPr>
+                <w:sz w:val="24"/>
+                <w:lang w:val="en-US"/>
+              </w:rPr>
+            </w:pPr>
+          </w:p>
+          <w:p>
+            <w:pPr>
+              <w:rPr>
+                <w:sz w:val="24"/>
+                <w:lang w:val="en-US"/>
+              </w:rPr>
+            </w:pPr>
+            <w:r>
+              <w:rPr>
+                <w:sz w:val="24"/>
+                <w:lang w:val="en-US"/>
+              </w:rPr>
+              <w:t xml:space="preserve">The Director </w:t>
+            </w:r>
+            <w:r>
+              <w:rPr>
+                <w:sz w:val="24"/>
+                <w:lang w:val="en-US"/>
+              </w:rPr>
+              <w:t>switched back to his thin smile. “Well, this new one should be a walk in the park. Gorkij Park, perhaps, heh heh…”. The Director had no talent for humor. He pulled out a standard-issue mission suitcase from behind the desk, and placed it in front of him. The Agent walke</w:t>
+            </w:r>
+            <w:r>
+              <w:rPr>
+                <w:sz w:val="24"/>
+                <w:lang w:val="en-US"/>
+              </w:rPr>
+              <w:t>d up to the desk, and placed his</w:t>
+            </w:r>
+            <w:r>
+              <w:rPr>
+                <w:sz w:val="24"/>
+                <w:lang w:val="en-US"/>
+              </w:rPr>
+              <w:t xml:space="preserve"> thumb on the fingerprint scanner. </w:t>
+            </w:r>
+            <w:r>
+              <w:rPr>
+                <w:i/>
+                <w:sz w:val="24"/>
+                <w:lang w:val="en-US"/>
+              </w:rPr>
+              <w:t>They really need</w:t>
+            </w:r>
+            <w:r>
+              <w:rPr>
+                <w:i/>
+                <w:sz w:val="24"/>
+                <w:lang w:val="en-US"/>
+              </w:rPr>
+              <w:t xml:space="preserve"> to upgrade these suit</w:t>
+            </w:r>
+            <w:r>
+              <w:rPr>
+                <w:i/>
+                <w:sz w:val="24"/>
+                <w:lang w:val="en-US"/>
+              </w:rPr>
+              <w:softHyphen/>
+            </w:r>
+            <w:r>
+              <w:rPr>
+                <w:i/>
+                <w:sz w:val="24"/>
+                <w:lang w:val="en-US"/>
+              </w:rPr>
+              <w:t>cases soon</w:t>
+            </w:r>
+            <w:r>
+              <w:rPr>
+                <w:sz w:val="24"/>
+                <w:lang w:val="en-US"/>
+              </w:rPr>
+              <w:t>, he thought. The suitcase snapped open. Inside was – not surprisingly – two items</w:t>
+            </w:r>
+            <w:r>
+              <w:rPr>
+                <w:sz w:val="24"/>
+                <w:lang w:val="en-US"/>
+              </w:rPr>
+              <w:t>: a standard grey-metal weapon</w:t>
+            </w:r>
+            <w:r>
+              <w:rPr>
+                <w:sz w:val="24"/>
+                <w:lang w:val="en-US"/>
+              </w:rPr>
+              <w:t xml:space="preserve"> box, and a small, military-grade USB memory </w:t>
+            </w:r>
+            <w:r>
+              <w:rPr>
+                <w:sz w:val="24"/>
+                <w:lang w:val="en-US"/>
+              </w:rPr>
+              <w:t>drive</w:t>
+            </w:r>
+            <w:r>
+              <w:rPr>
+                <w:sz w:val="24"/>
+                <w:lang w:val="en-US"/>
+              </w:rPr>
+              <w:t xml:space="preserve">, which would no doubt contain information on the target. The Agent looked back at the Director, </w:t>
+            </w:r>
+            <w:r>
+              <w:rPr>
+                <w:sz w:val="24"/>
+                <w:lang w:val="en-US"/>
+              </w:rPr>
+              <w:t xml:space="preserve">who was </w:t>
+            </w:r>
+            <w:r>
+              <w:rPr>
+                <w:sz w:val="24"/>
+                <w:lang w:val="en-US"/>
+              </w:rPr>
+              <w:t xml:space="preserve">still wearing his thin smile, showing his yellow-stained teeth. </w:t>
+            </w:r>
+            <w:r>
+              <w:rPr>
+                <w:i/>
+                <w:sz w:val="24"/>
+                <w:lang w:val="en-US"/>
+              </w:rPr>
+              <w:t>God, I understand why she left him</w:t>
+            </w:r>
+            <w:r>
+              <w:rPr>
+                <w:sz w:val="24"/>
+                <w:lang w:val="en-US"/>
+              </w:rPr>
+              <w:t xml:space="preserve">, he thought. The Director had </w:t>
+            </w:r>
+            <w:r>
+              <w:rPr>
+                <w:sz w:val="24"/>
+                <w:lang w:val="en-US"/>
+              </w:rPr>
+              <w:t xml:space="preserve">not </w:t>
+            </w:r>
+            <w:r>
+              <w:rPr>
+                <w:sz w:val="24"/>
+                <w:lang w:val="en-US"/>
+              </w:rPr>
+              <w:t xml:space="preserve">talked much about it, and </w:t>
+            </w:r>
+            <w:r>
+              <w:rPr>
+                <w:sz w:val="24"/>
+                <w:lang w:val="en-US"/>
+              </w:rPr>
+              <w:t xml:space="preserve">if it ever came up, he usually brushed it aside with a masculine </w:t>
+            </w:r>
+            <w:r>
+              <w:rPr>
+                <w:sz w:val="24"/>
+                <w:lang w:val="en-US"/>
+              </w:rPr>
+              <w:t>Julia</w:t>
+            </w:r>
+            <w:r>
+              <w:rPr>
+                <w:sz w:val="24"/>
+                <w:lang w:val="en-US"/>
+              </w:rPr>
+              <w:t>-was-no-good-in-bed-anyway comment. Well, the Agent knew better…</w:t>
+            </w:r>
+          </w:p>
+          <w:p>
+            <w:pPr>
+              <w:rPr>
+                <w:sz w:val="24"/>
+                <w:lang w:val="en-US"/>
+              </w:rPr>
+            </w:pPr>
+          </w:p>
+          <w:p>
+            <w:pPr>
+              <w:rPr>
+                <w:sz w:val="24"/>
+                <w:lang w:val="en-US"/>
+              </w:rPr>
+            </w:pPr>
+            <w:r>
+              <w:rPr>
+                <w:sz w:val="24"/>
+                <w:lang w:val="en-US"/>
+              </w:rPr>
+              <w:t>The Agent touched the memory drive with a single finger. “So, Russian target…?”, he asked. The Director broadened his smile a bit, in a sarcastic way. “Well, how would I know? But the name of target is Terpentin, so it would be a good guess, eh?”. “Hmm…”, the Agent said, “the intel’s good?”. The Dicrector replaced his smile with an angry look, as if the Agent was a stupid schoolboy who still couldn’t get his French verbs right. “Jesus, Agent, you know how this works! Some secret gover</w:t>
+            </w:r>
+            <w:r>
+              <w:rPr>
+                <w:sz w:val="24"/>
+                <w:lang w:val="en-US"/>
+              </w:rPr>
+              <w:softHyphen/>
+              <w:t xml:space="preserve">ment comitee gets information from our operatives, and select targets for, uh, processing. </w:t>
+            </w:r>
+            <w:r>
+              <w:rPr>
+                <w:sz w:val="24"/>
+                <w:lang w:val="en-US"/>
+              </w:rPr>
+              <w:t>They hand information about the target down to us here at HQ, and we take it from there. Just as it has been done since God knows when!</w:t>
+            </w:r>
+            <w:r>
+              <w:rPr>
+                <w:sz w:val="24"/>
+                <w:lang w:val="en-US"/>
+              </w:rPr>
+              <w:t>”</w:t>
+            </w:r>
+            <w:r>
+              <w:rPr>
+                <w:sz w:val="24"/>
+                <w:lang w:val="en-US"/>
+              </w:rPr>
+              <w:t>. The Director calmed down a bit. “I’m guessing this intel came from one of the Russian operatives, and they tend to be top-notch. So, yeah, the intel’s probably rock-solid.”.</w:t>
+            </w:r>
+          </w:p>
+          <w:p>
+            <w:pPr>
+              <w:rPr>
+                <w:sz w:val="24"/>
+                <w:lang w:val="en-US"/>
+              </w:rPr>
+            </w:pPr>
+          </w:p>
+          <w:p>
+            <w:pPr>
+              <w:rPr>
+                <w:sz w:val="24"/>
+                <w:lang w:val="en-US"/>
+              </w:rPr>
+            </w:pPr>
+            <w:r>
+              <w:rPr>
+                <w:sz w:val="24"/>
+                <w:lang w:val="en-US"/>
+              </w:rPr>
+              <w:t xml:space="preserve">The Agent contemplated a bit. </w:t>
+            </w:r>
+            <w:r>
+              <w:rPr>
+                <w:sz w:val="24"/>
+                <w:lang w:val="en-US"/>
+              </w:rPr>
+              <w:t>T</w:t>
+            </w:r>
+            <w:r>
+              <w:rPr>
+                <w:sz w:val="24"/>
+                <w:lang w:val="en-US"/>
+              </w:rPr>
+              <w:t xml:space="preserve">he russian operatives were </w:t>
+            </w:r>
+            <w:r>
+              <w:rPr>
+                <w:sz w:val="24"/>
+                <w:lang w:val="en-US"/>
+              </w:rPr>
+              <w:t xml:space="preserve">indeed rather </w:t>
+            </w:r>
+            <w:r>
+              <w:rPr>
+                <w:sz w:val="24"/>
+                <w:lang w:val="en-US"/>
+              </w:rPr>
+              <w:t>famous for their consis</w:t>
+            </w:r>
+            <w:r>
+              <w:rPr>
+                <w:sz w:val="24"/>
+                <w:lang w:val="en-US"/>
+              </w:rPr>
+              <w:softHyphen/>
+            </w:r>
+            <w:r>
+              <w:rPr>
+                <w:sz w:val="24"/>
+                <w:lang w:val="en-US"/>
+              </w:rPr>
+              <w:t xml:space="preserve">tent performance, but information is never better than the media by which it is transferred. The Agent had never been impressed by the Government (and </w:t>
+            </w:r>
+            <w:r>
+              <w:rPr>
+                <w:sz w:val="24"/>
+                <w:lang w:val="en-US"/>
+              </w:rPr>
+              <w:t>HQ, for that matter) IT departments. Mostly a bunch of ex-Black Hat twenty-somethings, all balancing on the edge of autism. Sure, they knew their network and encryption protocols</w:t>
+            </w:r>
+            <w:r>
+              <w:rPr>
+                <w:sz w:val="24"/>
+                <w:lang w:val="en-US"/>
+              </w:rPr>
+              <w:t xml:space="preserve"> by heart, but</w:t>
+            </w:r>
+            <w:r>
+              <w:rPr>
+                <w:sz w:val="24"/>
+                <w:lang w:val="en-US"/>
+              </w:rPr>
+              <w:t xml:space="preserve"> could not really be bothered with such routine tasks as system backup, email security and other “boring” stuff.</w:t>
+            </w:r>
+            <w:r>
+              <w:rPr>
+                <w:sz w:val="24"/>
+                <w:lang w:val="en-US"/>
+              </w:rPr>
+              <w:t xml:space="preserve"> There were rumors about the best-and-brightest IT guys being recruited to covert departments, that had their own agendas and were not entirely under government control. Of course, nothing of </w:t>
+            </w:r>
+            <w:r>
+              <w:rPr>
+                <w:sz w:val="24"/>
+                <w:lang w:val="en-US"/>
+              </w:rPr>
+              <w:t xml:space="preserve">any </w:t>
+            </w:r>
+            <w:r>
+              <w:rPr>
+                <w:sz w:val="24"/>
+                <w:lang w:val="en-US"/>
+              </w:rPr>
+              <w:t>substance was ever produced to prove these rumors…</w:t>
+            </w:r>
+          </w:p>
+          <w:p>
+            <w:pPr>
+              <w:rPr>
+                <w:sz w:val="24"/>
+                <w:lang w:val="en-US"/>
+              </w:rPr>
+            </w:pPr>
+          </w:p>
+          <w:p>
+            <w:pPr>
+              <w:rPr>
+                <w:sz w:val="24"/>
+                <w:lang w:val="en-US"/>
+              </w:rPr>
+            </w:pPr>
+            <w:r>
+              <w:rPr>
+                <w:sz w:val="24"/>
+                <w:lang w:val="en-US"/>
+              </w:rPr>
+              <w:t>“Hey, Agent, you with us?”, the Director called out. The Agent snapped back. “Yeah, sure”, he repli</w:t>
+            </w:r>
+            <w:r>
+              <w:rPr>
+                <w:sz w:val="24"/>
+                <w:lang w:val="en-US"/>
+              </w:rPr>
+              <w:softHyphen/>
+            </w:r>
+            <w:r>
+              <w:rPr>
+                <w:sz w:val="24"/>
+                <w:lang w:val="en-US"/>
+              </w:rPr>
+              <w:t>ed. He closed the suitcase. “Okay, so, I guess that’s it”, he said. He took the suitcase, and started to turn around. “Yeah, that’s it, Agent”, the Director replied. “And, Agent…?”, he continued. The Agent stopped, and looked back at the Director over his shoulder. “Don’t run out of bullets this time…”</w:t>
+            </w:r>
+            <w:r>
+              <w:rPr>
+                <w:sz w:val="24"/>
+                <w:lang w:val="en-US"/>
+              </w:rPr>
+              <w:t>, the Director said.</w:t>
+            </w:r>
+            <w:r>
+              <w:rPr>
+                <w:sz w:val="24"/>
+                <w:lang w:val="en-US"/>
+              </w:rPr>
+              <w:t xml:space="preserve"> They locked eyes for a brief moment. “See you at the debriefing, Agent”, he finally said, looking back at some papers on his desk. The Agent left the office, closing the door silently behind him.</w:t>
+            </w:r>
+          </w:p>
+          <w:p>
+            <w:pPr>
+              <w:rPr>
+                <w:sz w:val="24"/>
+                <w:lang w:val="en-US"/>
+              </w:rPr>
+            </w:pPr>
+          </w:p>
+          <w:p>
+            <w:pPr>
+              <w:rPr>
+                <w:sz w:val="24"/>
+                <w:lang w:val="en-US"/>
+              </w:rPr>
+            </w:pPr>
+            <w:r>
+              <w:rPr>
+                <w:i/>
+                <w:sz w:val="24"/>
+                <w:lang w:val="en-US"/>
+              </w:rPr>
+              <w:t>What was that about!?</w:t>
+            </w:r>
+            <w:r>
+              <w:rPr>
+                <w:sz w:val="24"/>
+                <w:lang w:val="en-US"/>
+              </w:rPr>
+              <w:t xml:space="preserve">, the Agent thought. Why did the Director feel the need to </w:t>
+            </w:r>
+            <w:r>
+              <w:rPr>
+                <w:sz w:val="24"/>
+                <w:lang w:val="en-US"/>
+              </w:rPr>
+              <w:t>dip the Agent’s nose in that Caracas shit again? And was there something about his standard thin smile that was different at that final exchange? The Agent did have a nagging feeling that the Director grew stead</w:t>
+            </w:r>
+            <w:r>
+              <w:rPr>
+                <w:sz w:val="24"/>
+                <w:lang w:val="en-US"/>
+              </w:rPr>
+              <w:softHyphen/>
+            </w:r>
+            <w:r>
+              <w:rPr>
+                <w:sz w:val="24"/>
+                <w:lang w:val="en-US"/>
+              </w:rPr>
+              <w:t xml:space="preserve">ily more hostile towards him. </w:t>
+            </w:r>
+            <w:r>
+              <w:rPr>
+                <w:i/>
+                <w:sz w:val="24"/>
+                <w:lang w:val="en-US"/>
+              </w:rPr>
+              <w:t>Did he know…?</w:t>
+            </w:r>
+            <w:r>
+              <w:rPr>
+                <w:sz w:val="24"/>
+                <w:lang w:val="en-US"/>
+              </w:rPr>
+              <w:t xml:space="preserve"> The Agent and Julia had been extraordinarily</w:t>
+            </w:r>
+            <w:r>
+              <w:rPr>
+                <w:sz w:val="24"/>
+                <w:lang w:val="en-US"/>
+              </w:rPr>
+              <w:t xml:space="preserve"> careful to keep their relation a secret, but how do you keep secrets from a husband who also happens to be the Director of a government cloak-and-dagger agency…? The Agent decided to put those thoughts on hold, using his well-proven, agent-grade mental discipline. </w:t>
+            </w:r>
+            <w:r>
+              <w:rPr>
+                <w:i/>
+                <w:sz w:val="24"/>
+                <w:lang w:val="en-US"/>
+              </w:rPr>
+              <w:t>Now, let’s focus on the mission at hand…</w:t>
+            </w:r>
+          </w:p>
+          <w:p>
+            <w:pPr>
+              <w:rPr>
+                <w:sz w:val="24"/>
+                <w:lang w:val="en-US"/>
+              </w:rPr>
+            </w:pPr>
+          </w:p>
+          <w:p>
+            <w:pPr>
+              <w:jc w:val="center"/>
+              <w:rPr>
+                <w:b/>
+                <w:sz w:val="24"/>
+                <w:lang w:val="en-US"/>
+              </w:rPr>
+            </w:pPr>
+            <w:r>
+              <w:rPr>
+                <w:b/>
+                <w:sz w:val="24"/>
+                <w:lang w:val="en-US"/>
+              </w:rPr>
+              <w:t>[Run the JustPullTheTrigger project, and see how the mission plays out</w:t>
+            </w:r>
+            <w:r>
+              <w:rPr>
+                <w:b/>
+                <w:sz w:val="24"/>
+                <w:lang w:val="en-US"/>
+              </w:rPr>
+              <w:t>…</w:t>
+            </w:r>
+            <w:r>
+              <w:rPr>
+                <w:b/>
+                <w:sz w:val="24"/>
+                <w:lang w:val="en-US"/>
+              </w:rPr>
+              <w:t>]</w:t>
+            </w:r>
+          </w:p>
+          <w:p>
+            <w:pPr>
+              <w:rPr>
+                <w:sz w:val="24"/>
+                <w:lang w:val="en-US"/>
+              </w:rPr>
+            </w:pPr>
+          </w:p>
+          <w:p>
+            <w:pPr>
+              <w:rPr>
+                <w:sz w:val="24"/>
+                <w:lang w:val="en-US"/>
+              </w:rPr>
+            </w:pPr>
+          </w:p>
+          <w:p>
+            <w:pPr>
+              <w:rPr>
+                <w:color w:val="FF0000"/>
+                <w:lang w:val="en-US"/>
+              </w:rPr>
+            </w:pPr>
+            <w:r>
+              <w:rPr>
+                <w:color w:val="FF0000"/>
+                <w:lang w:val="en-US"/>
+              </w:rPr>
+              <w:t xml:space="preserve">MISSION </w:t>
+            </w:r>
+            <w:r>
+              <w:rPr>
+                <w:color w:val="FF0000"/>
+                <w:lang w:val="en-US"/>
+              </w:rPr>
+              <w:t>DE</w:t>
+            </w:r>
+            <w:r>
+              <w:rPr>
+                <w:color w:val="FF0000"/>
+                <w:lang w:val="en-US"/>
+              </w:rPr>
+              <w:t>BRIEFING</w:t>
+            </w:r>
+          </w:p>
+          <w:p>
+            <w:pPr>
+              <w:rPr>
+                <w:lang w:val="en-US"/>
+              </w:rPr>
+            </w:pPr>
+          </w:p>
+          <w:p>
+            <w:pPr>
+              <w:rPr>
+                <w:sz w:val="24"/>
+                <w:lang w:val="en-US"/>
+              </w:rPr>
+            </w:pPr>
+            <w:r>
+              <w:rPr>
+                <w:sz w:val="24"/>
+                <w:lang w:val="en-US"/>
+              </w:rPr>
+              <w:t>“Enter!”</w:t>
+            </w:r>
+          </w:p>
+          <w:p>
+            <w:pPr>
+              <w:rPr>
+                <w:sz w:val="24"/>
+                <w:lang w:val="en-US"/>
+              </w:rPr>
+            </w:pPr>
+            <w:r>
+              <w:rPr>
+                <w:sz w:val="24"/>
+                <w:lang w:val="en-US"/>
+              </w:rPr>
+              <w:t>The Agent hesitated for a second.</w:t>
+            </w:r>
+            <w:r>
+              <w:rPr>
+                <w:sz w:val="24"/>
+                <w:lang w:val="en-US"/>
+              </w:rPr>
+              <w:t xml:space="preserve"> </w:t>
+            </w:r>
+            <w:r>
+              <w:rPr>
+                <w:sz w:val="24"/>
+                <w:lang w:val="en-US"/>
+              </w:rPr>
+              <w:t>For no reason, actually. The mission went smoothly, almost too smoothly. The target dropped after the first bullet (the Agent did wonder what the bullets in the weapon contained. Small, high-powered grenades!?), and yelled out a pathetic</w:t>
+            </w:r>
+            <w:r>
+              <w:rPr>
+                <w:sz w:val="24"/>
+                <w:lang w:val="en-US"/>
+              </w:rPr>
+              <w:t xml:space="preserve"> death cry before dropping to the ground like a sack of corn. Job done, get out, get home. A walk in the park indeed!</w:t>
+            </w:r>
+          </w:p>
+          <w:p>
+            <w:pPr>
+              <w:rPr>
+                <w:sz w:val="24"/>
+                <w:lang w:val="en-US"/>
+              </w:rPr>
+            </w:pPr>
+          </w:p>
+          <w:p>
+            <w:pPr>
+              <w:rPr>
+                <w:sz w:val="24"/>
+                <w:lang w:val="en-US"/>
+              </w:rPr>
+            </w:pPr>
+            <w:r>
+              <w:rPr>
+                <w:sz w:val="24"/>
+                <w:lang w:val="en-US"/>
+              </w:rPr>
+              <w:t>The Director sat behind his desk, wearing his standard thin smile</w:t>
+            </w:r>
+            <w:r>
+              <w:rPr>
+                <w:sz w:val="24"/>
+                <w:lang w:val="en-US"/>
+              </w:rPr>
+              <w:t>, but he also seemed unusually tense</w:t>
+            </w:r>
+            <w:r>
+              <w:rPr>
+                <w:sz w:val="24"/>
+                <w:lang w:val="en-US"/>
+              </w:rPr>
+              <w:t>.</w:t>
+            </w:r>
+            <w:r>
+              <w:rPr>
+                <w:sz w:val="24"/>
+                <w:lang w:val="en-US"/>
+              </w:rPr>
+              <w:t xml:space="preserve"> </w:t>
+            </w:r>
+            <w:r>
+              <w:rPr>
+                <w:sz w:val="24"/>
+                <w:lang w:val="en-US"/>
+              </w:rPr>
+              <w:t xml:space="preserve"> </w:t>
+            </w:r>
+            <w:r>
+              <w:rPr>
+                <w:sz w:val="24"/>
+                <w:lang w:val="en-US"/>
+              </w:rPr>
+              <w:t xml:space="preserve">A chair was placed </w:t>
+            </w:r>
+            <w:r>
+              <w:rPr>
+                <w:sz w:val="24"/>
+                <w:lang w:val="en-US"/>
+              </w:rPr>
+              <w:t>in front of</w:t>
+            </w:r>
+            <w:r>
+              <w:rPr>
+                <w:sz w:val="24"/>
+                <w:lang w:val="en-US"/>
+              </w:rPr>
+              <w:t xml:space="preserve"> the Director’s desk, and he motioned the Agent to come and sit down. “Well, quite the success, this mission, eh?”, the Director started, with a strange tension in his voice. “One headshot, and that was it, right?”. The Agent shrugged. “I’m not even sure it was a headshot, actually”, the Agent replied. “Sure it was!”, the Director said abruptly. “A job well done! I’m sure the world is a better place now, with one less megalomaniac Russian in it, ha ha…”, he con</w:t>
+            </w:r>
+            <w:r>
+              <w:rPr>
+                <w:sz w:val="24"/>
+                <w:lang w:val="en-US"/>
+              </w:rPr>
+              <w:softHyphen/>
+              <w:t xml:space="preserve">tinued, his face expression out of sync with </w:t>
+            </w:r>
+            <w:r>
+              <w:rPr>
+                <w:sz w:val="24"/>
+                <w:lang w:val="en-US"/>
+              </w:rPr>
+              <w:t>his</w:t>
+            </w:r>
+            <w:r>
+              <w:rPr>
+                <w:sz w:val="24"/>
+                <w:lang w:val="en-US"/>
+              </w:rPr>
+              <w:t xml:space="preserve"> upbeat </w:t>
+            </w:r>
+            <w:r>
+              <w:rPr>
+                <w:sz w:val="24"/>
+                <w:lang w:val="en-US"/>
+              </w:rPr>
+              <w:t>tone of voice</w:t>
+            </w:r>
+            <w:r>
+              <w:rPr>
+                <w:sz w:val="24"/>
+                <w:lang w:val="en-US"/>
+              </w:rPr>
+              <w:t>.</w:t>
+            </w:r>
+          </w:p>
+          <w:p>
+            <w:pPr>
+              <w:rPr>
+                <w:sz w:val="24"/>
+                <w:lang w:val="en-US"/>
+              </w:rPr>
+            </w:pPr>
+          </w:p>
+          <w:p>
+            <w:pPr>
+              <w:rPr>
+                <w:sz w:val="24"/>
+                <w:lang w:val="en-US"/>
+              </w:rPr>
+            </w:pPr>
+            <w:r>
+              <w:rPr>
+                <w:i/>
+                <w:sz w:val="24"/>
+                <w:lang w:val="en-US"/>
+              </w:rPr>
+              <w:lastRenderedPageBreak/>
+              <w:t>What the fuck is wrong with him…?</w:t>
+            </w:r>
+            <w:r>
+              <w:rPr>
+                <w:sz w:val="24"/>
+                <w:lang w:val="en-US"/>
+              </w:rPr>
+              <w:t>, t</w:t>
+            </w:r>
+            <w:r>
+              <w:rPr>
+                <w:sz w:val="24"/>
+                <w:lang w:val="en-US"/>
+              </w:rPr>
+              <w:t>he Agent thought.</w:t>
+            </w:r>
+            <w:r>
+              <w:rPr>
+                <w:sz w:val="24"/>
+                <w:lang w:val="en-US"/>
+              </w:rPr>
+              <w:t xml:space="preserve"> The Director flipped aimlessly through some papers on his desk. “Well, uh, I’m putting you on a well-deserved two-week holiday, starting as of today. When you come back, I’ll probably have another mission ready for our top marksman here, eh”. The Director got out of his chair, went around the desk, and gave the Agent a couple of hard pats on the back, in the best we’re-best-buddies style. Only it felt forced… The Director mo</w:t>
+            </w:r>
+            <w:r>
+              <w:rPr>
+                <w:sz w:val="24"/>
+                <w:lang w:val="en-US"/>
+              </w:rPr>
+              <w:softHyphen/>
+            </w:r>
+            <w:r>
+              <w:rPr>
+                <w:sz w:val="24"/>
+                <w:lang w:val="en-US"/>
+              </w:rPr>
+              <w:t>tioned the Agent to get out of the chair, his hand still on the Agent’s shoulder. He led the Agent to the office door. “</w:t>
+            </w:r>
+            <w:r>
+              <w:rPr>
+                <w:sz w:val="24"/>
+                <w:lang w:val="en-US"/>
+              </w:rPr>
+              <w:t>Look</w:t>
+            </w:r>
+            <w:r>
+              <w:rPr>
+                <w:sz w:val="24"/>
+                <w:lang w:val="en-US"/>
+              </w:rPr>
+              <w:t xml:space="preserve">, I want you to enjoy yourself and relax for </w:t>
+            </w:r>
+            <w:r>
+              <w:rPr>
+                <w:sz w:val="24"/>
+                <w:lang w:val="en-US"/>
+              </w:rPr>
+              <w:t xml:space="preserve">a </w:t>
+            </w:r>
+            <w:r>
+              <w:rPr>
+                <w:sz w:val="24"/>
+                <w:lang w:val="en-US"/>
+              </w:rPr>
+              <w:t>couple of weeks. Get any ten</w:t>
+            </w:r>
+            <w:r>
+              <w:rPr>
+                <w:sz w:val="24"/>
+                <w:lang w:val="en-US"/>
+              </w:rPr>
+              <w:softHyphen/>
+              <w:t xml:space="preserve">sions out of the body and mind, right?”. He fumbled around in his trouser pocket, and produced a small business card. He handed it to the agent. “It’s a masseuse I use myself, she’s really skilled. </w:t>
+            </w:r>
+            <w:r>
+              <w:rPr>
+                <w:sz w:val="24"/>
+                <w:lang w:val="en-US"/>
+              </w:rPr>
+              <w:t>She can work those tensions out of the body…and mind, if you know what I mean”. The Director had an almost boyish expression on his face, as if he had just discovered a stack of porn magazines under his dad’s bed. He gave the Agent a last pat on the shoulder, and almost pushed him out of the door. It closed quickly behind him.</w:t>
+            </w:r>
+          </w:p>
+          <w:p>
+            <w:pPr>
+              <w:rPr>
+                <w:sz w:val="24"/>
+                <w:lang w:val="en-US"/>
+              </w:rPr>
+            </w:pPr>
+          </w:p>
+          <w:p>
+            <w:pPr>
+              <w:rPr>
+                <w:lang w:val="en-US"/>
+              </w:rPr>
+            </w:pPr>
+            <w:r>
+              <w:rPr>
+                <w:i/>
+                <w:sz w:val="24"/>
+                <w:lang w:val="en-US"/>
+              </w:rPr>
+              <w:t>What was that about!?</w:t>
+            </w:r>
+            <w:r>
+              <w:rPr>
+                <w:sz w:val="24"/>
+                <w:lang w:val="en-US"/>
+              </w:rPr>
+              <w:t>, the Agent thought.</w:t>
+            </w:r>
+            <w:r>
+              <w:rPr>
+                <w:sz w:val="24"/>
+                <w:lang w:val="en-US"/>
+              </w:rPr>
+              <w:t xml:space="preserve"> Why this sudden over-the-top camaraderie? It’s not like it was the first time he came back after a successful mission. Something was definitely off… The Agent sighed. The prospect of a couple of kick-back weeks was not so bad,</w:t>
+            </w:r>
+            <w:r>
+              <w:rPr>
+                <w:sz w:val="24"/>
+                <w:lang w:val="en-US"/>
+              </w:rPr>
+              <w:t xml:space="preserve"> all things considered.</w:t>
+            </w:r>
+            <w:r>
+              <w:rPr>
+                <w:sz w:val="24"/>
+                <w:lang w:val="en-US"/>
+              </w:rPr>
+              <w:t xml:space="preserve"> He made a mental note about investigating the circumstances of the mission after his vacation.  </w:t>
+            </w:r>
+            <w:r>
+              <w:rPr>
+                <w:i/>
+                <w:sz w:val="24"/>
+                <w:lang w:val="en-US"/>
+              </w:rPr>
+              <w:t>Well, let’s make the best of it</w:t>
+            </w:r>
+            <w:r>
+              <w:rPr>
+                <w:sz w:val="24"/>
+                <w:lang w:val="en-US"/>
+              </w:rPr>
+              <w:t>, he thought. He looked at the business card, and pulled out his phone.</w:t>
+            </w:r>
+          </w:p>
+          <w:p>
+            <w:pPr>
+              <w:rPr>
+                <w:lang w:val="en-US"/>
+              </w:rPr>
+            </w:pPr>
+          </w:p>
+        </w:tc>
+      </w:tr>
+      <w:tr>
+        <w:trPr>
+          <w:trHeight w:val="1397"/>
+        </w:trPr>
+        <w:tc>
+          <w:tcPr>
+            <w:tcW w:w="9930" w:type="dxa"/>
+            <w:shd w:val="clear" w:color="auto" w:fill="auto"/>
+          </w:tcPr>
+          <w:p>
+            <w:pPr>
+              <w:rPr>
+                <w:rFonts w:ascii="Consolas" w:hAnsi="Consolas"/>
+                <w:sz w:val="20"/>
+                <w:szCs w:val="20"/>
+                <w:lang w:val="en-US"/>
+              </w:rPr>
+            </w:pPr>
+          </w:p>
+          <w:p>
+            <w:pPr>
+              <w:rPr>
+                <w:rFonts w:ascii="Consolas" w:hAnsi="Consolas"/>
+                <w:sz w:val="20"/>
+                <w:szCs w:val="20"/>
+                <w:lang w:val="en-US"/>
+              </w:rPr>
+            </w:pPr>
+            <w:r>
+              <w:rPr>
+                <w:rFonts w:ascii="Consolas" w:hAnsi="Consolas"/>
+                <w:sz w:val="20"/>
+                <w:szCs w:val="20"/>
+                <w:lang w:val="en-US"/>
+              </w:rPr>
+              <w:t xml:space="preserve">&lt;Route-To: </w:t>
+            </w:r>
+            <w:hyperlink r:id="rId7" w:history="1">
+              <w:r>
+                <w:rPr>
+                  <w:rStyle w:val="Hyperlink"/>
+                  <w:rFonts w:ascii="Consolas" w:hAnsi="Consolas"/>
+                  <w:sz w:val="20"/>
+                  <w:szCs w:val="20"/>
+                  <w:lang w:val="en-US"/>
+                </w:rPr>
+                <w:t>akn@b-ops.(onion).dkdark.(onion).dk</w:t>
+              </w:r>
+            </w:hyperlink>
+            <w:r>
+              <w:rPr>
+                <w:rFonts w:ascii="Consolas" w:hAnsi="Consolas"/>
+                <w:sz w:val="20"/>
+                <w:szCs w:val="20"/>
+                <w:lang w:val="en-US"/>
+              </w:rPr>
+              <w:t>&gt;</w:t>
+            </w:r>
+          </w:p>
+          <w:p>
+            <w:pPr>
+              <w:rPr>
+                <w:rFonts w:ascii="Consolas" w:hAnsi="Consolas"/>
+                <w:sz w:val="20"/>
+                <w:szCs w:val="20"/>
+                <w:lang w:val="en-US"/>
+              </w:rPr>
+            </w:pPr>
+            <w:r>
+              <w:rPr>
+                <w:rFonts w:ascii="Consolas" w:hAnsi="Consolas"/>
+                <w:sz w:val="20"/>
+                <w:szCs w:val="20"/>
+                <w:lang w:val="en-US"/>
+              </w:rPr>
+              <w:t>&lt;</w:t>
+            </w:r>
+            <w:r>
+              <w:rPr>
+                <w:rFonts w:ascii="Consolas" w:hAnsi="Consolas"/>
+                <w:sz w:val="20"/>
+                <w:szCs w:val="20"/>
+                <w:lang w:val="en-US"/>
+              </w:rPr>
+              <w:t>Route-From</w:t>
+            </w:r>
+            <w:r>
+              <w:rPr>
+                <w:rFonts w:ascii="Consolas" w:hAnsi="Consolas"/>
+                <w:sz w:val="20"/>
+                <w:szCs w:val="20"/>
+                <w:lang w:val="en-US"/>
+              </w:rPr>
+              <w:t xml:space="preserve">: </w:t>
+            </w:r>
+            <w:hyperlink r:id="rId8" w:history="1">
+              <w:r>
+                <w:rPr>
+                  <w:rStyle w:val="Hyperlink"/>
+                  <w:rFonts w:ascii="Consolas" w:hAnsi="Consolas"/>
+                  <w:sz w:val="20"/>
+                  <w:szCs w:val="20"/>
+                  <w:lang w:val="en-US"/>
+                </w:rPr>
+                <w:t>ssu@b-ops.(onion).dkdark.(onion).ru</w:t>
+              </w:r>
+            </w:hyperlink>
+            <w:r>
+              <w:rPr>
+                <w:rFonts w:ascii="Consolas" w:hAnsi="Consolas"/>
+                <w:sz w:val="20"/>
+                <w:szCs w:val="20"/>
+                <w:lang w:val="en-US"/>
+              </w:rPr>
+              <w:t>&gt;</w:t>
+            </w:r>
+          </w:p>
+          <w:p>
+            <w:pPr>
+              <w:rPr>
+                <w:rFonts w:ascii="Consolas" w:hAnsi="Consolas"/>
+                <w:sz w:val="20"/>
+                <w:szCs w:val="20"/>
+                <w:lang w:val="en-US"/>
+              </w:rPr>
+            </w:pPr>
+            <w:r>
+              <w:rPr>
+                <w:rFonts w:ascii="Consolas" w:hAnsi="Consolas"/>
+                <w:sz w:val="20"/>
+                <w:szCs w:val="20"/>
+                <w:lang w:val="en-US"/>
+              </w:rPr>
+              <w:t>&lt;Mail-Server: BOPS-INTERCEPTOR&gt;</w:t>
+            </w:r>
+          </w:p>
+          <w:p>
+            <w:pPr>
+              <w:rPr>
+                <w:rFonts w:ascii="Consolas" w:hAnsi="Consolas"/>
+                <w:sz w:val="20"/>
+                <w:szCs w:val="20"/>
+                <w:lang w:val="en-US"/>
+              </w:rPr>
+            </w:pPr>
+            <w:r>
+              <w:rPr>
+                <w:rFonts w:ascii="Consolas" w:hAnsi="Consolas"/>
+                <w:sz w:val="20"/>
+                <w:szCs w:val="20"/>
+                <w:lang w:val="en-US"/>
+              </w:rPr>
+              <w:t>&lt;Encr</w:t>
+            </w:r>
+            <w:r>
+              <w:rPr>
+                <w:rFonts w:ascii="Consolas" w:hAnsi="Consolas"/>
+                <w:sz w:val="20"/>
+                <w:szCs w:val="20"/>
+                <w:lang w:val="en-US"/>
+              </w:rPr>
+              <w:t>yption</w:t>
+            </w:r>
+            <w:r>
+              <w:rPr>
+                <w:rFonts w:ascii="Consolas" w:hAnsi="Consolas"/>
+                <w:sz w:val="20"/>
+                <w:szCs w:val="20"/>
+                <w:lang w:val="en-US"/>
+              </w:rPr>
+              <w:t xml:space="preserve">: </w:t>
+            </w:r>
+            <w:r>
+              <w:rPr>
+                <w:rFonts w:ascii="Consolas" w:hAnsi="Consolas"/>
+                <w:sz w:val="20"/>
+                <w:szCs w:val="20"/>
+                <w:lang w:val="en-US"/>
+              </w:rPr>
+              <w:t>2048-qbit</w:t>
+            </w:r>
+            <w:r>
+              <w:rPr>
+                <w:rFonts w:ascii="Consolas" w:hAnsi="Consolas"/>
+                <w:sz w:val="20"/>
+                <w:szCs w:val="20"/>
+                <w:lang w:val="en-US"/>
+              </w:rPr>
+              <w:t>&gt;</w:t>
+            </w:r>
+          </w:p>
+          <w:p>
+            <w:pPr>
+              <w:rPr>
+                <w:rFonts w:ascii="Consolas" w:hAnsi="Consolas"/>
+                <w:sz w:val="20"/>
+                <w:szCs w:val="20"/>
+                <w:lang w:val="en-US"/>
+              </w:rPr>
+            </w:pPr>
+            <w:r>
+              <w:rPr>
+                <w:rFonts w:ascii="Consolas" w:hAnsi="Consolas"/>
+                <w:sz w:val="20"/>
+                <w:szCs w:val="20"/>
+                <w:lang w:val="en-US"/>
+              </w:rPr>
+              <w:t>&lt;</w:t>
+            </w:r>
+            <w:r>
+              <w:rPr>
+                <w:rFonts w:ascii="Consolas" w:hAnsi="Consolas"/>
+                <w:sz w:val="20"/>
+                <w:szCs w:val="20"/>
+                <w:lang w:val="en-US"/>
+              </w:rPr>
+              <w:t>Decrypt-Token</w:t>
+            </w:r>
+            <w:r>
+              <w:rPr>
+                <w:rFonts w:ascii="Consolas" w:hAnsi="Consolas"/>
+                <w:sz w:val="20"/>
+                <w:szCs w:val="20"/>
+                <w:lang w:val="en-US"/>
+              </w:rPr>
+              <w:t xml:space="preserve">: </w:t>
+            </w:r>
+            <w:r>
+              <w:rPr>
+                <w:rFonts w:ascii="Consolas" w:hAnsi="Consolas"/>
+                <w:sz w:val="20"/>
+                <w:szCs w:val="20"/>
+                <w:lang w:val="en-US"/>
+              </w:rPr>
+              <w:t>shfgaeksncvnFFA112NXV45</w:t>
+            </w:r>
+            <w:r>
+              <w:rPr>
+                <w:rFonts w:ascii="Consolas" w:hAnsi="Consolas"/>
+                <w:sz w:val="20"/>
+                <w:szCs w:val="20"/>
+                <w:lang w:val="en-US"/>
+              </w:rPr>
+              <w:t>kskasfaf567kb5bb2</w:t>
+            </w:r>
+            <w:r>
+              <w:rPr>
+                <w:rFonts w:ascii="Consolas" w:hAnsi="Consolas"/>
+                <w:sz w:val="20"/>
+                <w:szCs w:val="20"/>
+                <w:lang w:val="en-US"/>
+              </w:rPr>
+              <w:t>, checksum=OK</w:t>
+            </w:r>
+            <w:r>
+              <w:rPr>
+                <w:rFonts w:ascii="Consolas" w:hAnsi="Consolas"/>
+                <w:sz w:val="20"/>
+                <w:szCs w:val="20"/>
+                <w:lang w:val="en-US"/>
+              </w:rPr>
+              <w:t>&gt;</w:t>
+            </w:r>
+            <w:bookmarkStart w:id="5" w:name="_GoBack"/>
+            <w:bookmarkEnd w:id="5"/>
+          </w:p>
+          <w:p>
+            <w:pPr>
+              <w:rPr>
+                <w:rFonts w:ascii="Consolas" w:hAnsi="Consolas"/>
+                <w:sz w:val="20"/>
+                <w:szCs w:val="20"/>
+                <w:lang w:val="en-US"/>
+              </w:rPr>
+            </w:pPr>
+            <w:r>
+              <w:rPr>
+                <w:rFonts w:ascii="Consolas" w:hAnsi="Consolas"/>
+                <w:sz w:val="20"/>
+                <w:szCs w:val="20"/>
+                <w:lang w:val="en-US"/>
+              </w:rPr>
+              <w:t>&lt;</w:t>
+            </w:r>
+            <w:r>
+              <w:rPr>
+                <w:rFonts w:ascii="Consolas" w:hAnsi="Consolas"/>
+                <w:sz w:val="20"/>
+                <w:szCs w:val="20"/>
+                <w:lang w:val="en-US"/>
+              </w:rPr>
+              <w:t>MSG-BEGIN&gt;</w:t>
+            </w:r>
+          </w:p>
+          <w:p>
+            <w:pPr>
+              <w:rPr>
+                <w:rFonts w:ascii="Consolas" w:hAnsi="Consolas"/>
+                <w:sz w:val="20"/>
+                <w:szCs w:val="20"/>
+                <w:lang w:val="en-US"/>
+              </w:rPr>
+            </w:pPr>
+            <w:r>
+              <w:rPr>
+                <w:rFonts w:ascii="Consolas" w:hAnsi="Consolas"/>
+                <w:sz w:val="20"/>
+                <w:szCs w:val="20"/>
+                <w:lang w:val="en-US"/>
+              </w:rPr>
+              <w:t xml:space="preserve">  </w:t>
+            </w:r>
+            <w:r>
+              <w:rPr>
+                <w:rFonts w:ascii="Consolas" w:hAnsi="Consolas"/>
+                <w:sz w:val="20"/>
+                <w:szCs w:val="20"/>
+                <w:lang w:val="en-US"/>
+              </w:rPr>
+              <w:t>TERPENTIN SAFE -&gt; DAMASCUS &lt; 36 HRS</w:t>
+            </w:r>
+          </w:p>
+          <w:p>
+            <w:pPr>
+              <w:rPr>
+                <w:rFonts w:ascii="Consolas" w:hAnsi="Consolas"/>
+                <w:sz w:val="20"/>
+                <w:szCs w:val="20"/>
+                <w:lang w:val="en-US"/>
+              </w:rPr>
+            </w:pPr>
+            <w:r>
+              <w:rPr>
+                <w:rFonts w:ascii="Consolas" w:hAnsi="Consolas"/>
+                <w:sz w:val="20"/>
+                <w:szCs w:val="20"/>
+                <w:lang w:val="en-US"/>
+              </w:rPr>
+              <w:t xml:space="preserve">  </w:t>
+            </w:r>
+            <w:r>
+              <w:rPr>
+                <w:rFonts w:ascii="Consolas" w:hAnsi="Consolas"/>
+                <w:sz w:val="20"/>
+                <w:szCs w:val="20"/>
+                <w:lang w:val="en-US"/>
+              </w:rPr>
+              <w:t>PREP SURGICAL TEAM</w:t>
+            </w:r>
+          </w:p>
+          <w:p>
+            <w:pPr>
+              <w:rPr>
+                <w:rFonts w:ascii="Consolas" w:hAnsi="Consolas"/>
+                <w:sz w:val="20"/>
+                <w:szCs w:val="20"/>
+                <w:lang w:val="en-US"/>
+              </w:rPr>
+            </w:pPr>
+            <w:r>
+              <w:rPr>
+                <w:rFonts w:ascii="Consolas" w:hAnsi="Consolas"/>
+                <w:sz w:val="20"/>
+                <w:szCs w:val="20"/>
+                <w:lang w:val="en-US"/>
+              </w:rPr>
+              <w:t xml:space="preserve">  </w:t>
+            </w:r>
+            <w:r>
+              <w:rPr>
+                <w:rFonts w:ascii="Consolas" w:hAnsi="Consolas"/>
+                <w:sz w:val="20"/>
+                <w:szCs w:val="20"/>
+                <w:lang w:val="en-US"/>
+              </w:rPr>
+              <w:t>IRL PROXY DELETED</w:t>
+            </w:r>
+          </w:p>
+          <w:p>
+            <w:pPr>
+              <w:rPr>
+                <w:rFonts w:ascii="Consolas" w:hAnsi="Consolas"/>
+                <w:sz w:val="20"/>
+                <w:szCs w:val="20"/>
+                <w:lang w:val="en-US"/>
+              </w:rPr>
+            </w:pPr>
+            <w:r>
+              <w:rPr>
+                <w:rFonts w:ascii="Consolas" w:hAnsi="Consolas"/>
+                <w:sz w:val="20"/>
+                <w:szCs w:val="20"/>
+                <w:lang w:val="en-US"/>
+              </w:rPr>
+              <w:t xml:space="preserve">  RESET MAIL ROUTING &lt; 12 HRS</w:t>
+            </w:r>
+          </w:p>
+          <w:p>
+            <w:pPr>
+              <w:rPr>
+                <w:rFonts w:ascii="Consolas" w:hAnsi="Consolas"/>
+                <w:sz w:val="20"/>
+                <w:szCs w:val="20"/>
+                <w:lang w:val="en-US"/>
+              </w:rPr>
+            </w:pPr>
+            <w:r>
+              <w:rPr>
+                <w:rFonts w:ascii="Consolas" w:hAnsi="Consolas"/>
+                <w:sz w:val="20"/>
+                <w:szCs w:val="20"/>
+                <w:lang w:val="en-US"/>
+              </w:rPr>
+              <w:t>&lt;</w:t>
+            </w:r>
+            <w:r>
+              <w:rPr>
+                <w:rFonts w:ascii="Consolas" w:hAnsi="Consolas"/>
+                <w:sz w:val="20"/>
+                <w:szCs w:val="20"/>
+                <w:lang w:val="en-US"/>
+              </w:rPr>
+              <w:t>MSG-END&gt;</w:t>
+            </w:r>
+          </w:p>
+          <w:p>
+            <w:pPr>
+              <w:rPr>
+                <w:rFonts w:ascii="Consolas" w:hAnsi="Consolas"/>
+                <w:sz w:val="20"/>
+                <w:szCs w:val="20"/>
+                <w:lang w:val="en-US"/>
+              </w:rPr>
+            </w:pPr>
+          </w:p>
+        </w:tc>
+      </w:tr>
+    </w:tbl>
+    <w:p>
+      <w:pPr>
+        <w:rPr>
+          <w:lang w:val="en-US"/>
+        </w:rPr>
+      </w:pPr>
+    </w:p>
+    <w:p>
+      <w:pPr>
+        <w:rPr>
+          <w:lang w:val="en-US"/>
+        </w:rPr>
+      </w:pPr>
+    </w:p>
     <w:p>
       <w:pPr>
         <w:rPr>
@@ -13878,7 +15689,7 @@
 </file>
 
 <file path=customXml/itemProps2.xml><?xml version="1.0" encoding="utf-8"?>
-<ds:datastoreItem xmlns:ds="http://schemas.openxmlformats.org/officeDocument/2006/customXml" ds:itemID="{077C046B-9BCC-4EF5-A372-D422472A18CB}">
+<ds:datastoreItem xmlns:ds="http://schemas.openxmlformats.org/officeDocument/2006/customXml" ds:itemID="{CA66BA6E-563B-402C-9D84-DE463CF3035B}">
   <ds:schemaRefs>
     <ds:schemaRef ds:uri="http://schemas.openxmlformats.org/officeDocument/2006/bibliography"/>
   </ds:schemaRefs>

</xml_diff>